<commit_message>
Descripcion de los cambios
</commit_message>
<xml_diff>
--- a/public/PRODUCTO UNI/isc (2).docx
+++ b/public/PRODUCTO UNI/isc (2).docx
@@ -16736,57 +16736,24 @@
     </w:p>
     <w:p>
       <w:r>
-        <w:t xml:space="preserve">Durante el desarrollo se dará a conocer </w:t>
-      </w:r>
-      <w:r>
-        <w:t>cómo</w:t>
-      </w:r>
-      <w:r>
-        <w:t xml:space="preserve"> se fue desarrollando el Sistema auditoria por capas, desde el diagrama entidad relación hasta como se </w:t>
-      </w:r>
-      <w:r>
-        <w:t>desarrolló</w:t>
-      </w:r>
+        <w:t>Durante el desarrollo se dará a conocer cómo se fue desarrollando el Sistema auditoria por capas, desde el diagrama entidad relación hasta como se desarrolló el sistema y su lógica a fin de comprender un poco más y detalladamente el sistema, inconvenientes y resultados.</w:t>
+      </w:r>
+    </w:p>
+    <w:p/>
+    <w:p>
+      <w:pPr>
+        <w:pStyle w:val="Ttulo2"/>
+      </w:pPr>
       <w:r>
         <w:t xml:space="preserve"> </w:t>
       </w:r>
       <w:r>
-        <w:t>el sistema</w:t>
-      </w:r>
-      <w:r>
-        <w:t xml:space="preserve"> y su lógica a fin de comprender un poco </w:t>
-      </w:r>
-      <w:r>
-        <w:t>más</w:t>
-      </w:r>
-      <w:r>
-        <w:t xml:space="preserve"> y detalladamente el sistema, inconvenientes y resultados</w:t>
-      </w:r>
-      <w:r>
-        <w:t>.</w:t>
-      </w:r>
-    </w:p>
-    <w:p/>
-    <w:p>
-      <w:pPr>
-        <w:pStyle w:val="Ttulo2"/>
-      </w:pPr>
-      <w:r>
-        <w:t xml:space="preserve"> </w:t>
-      </w:r>
-      <w:r>
         <w:t>Desarrollo de la base de datos.</w:t>
       </w:r>
     </w:p>
     <w:p>
       <w:r>
-        <w:t xml:space="preserve">A continuación, se presentan un boceto de </w:t>
-      </w:r>
-      <w:r>
-        <w:t>cómo</w:t>
-      </w:r>
-      <w:r>
-        <w:t xml:space="preserve"> se desarrollaba una auditoria con capas con el fin de entender consecuentemente el diagrama ER.</w:t>
+        <w:t>A continuación, se presentan un boceto de cómo se desarrollaba una auditoria con capas con el fin de entender consecuentemente el diagrama ER.</w:t>
       </w:r>
     </w:p>
     <w:p>
@@ -17172,19 +17139,10 @@
         <w:t>de las que depende c</w:t>
       </w:r>
       <w:r>
-        <w:t xml:space="preserve">ada departamento que son auditadas. Esto permite un análisis más detallado y específico, ya que la auditoría puede realizarse en distintos sectores dentro de </w:t>
-      </w:r>
-      <w:r>
-        <w:t>un</w:t>
-      </w:r>
-      <w:r>
-        <w:t xml:space="preserve"> área</w:t>
-      </w:r>
-      <w:r>
-        <w:t xml:space="preserve"> por ejemplo el área de papel tiene como departamento a calidad papel, producción papel, </w:t>
-      </w:r>
-      <w:r>
-        <w:t>etc. Entonces cada departamento tendrá una auditoria</w:t>
+        <w:t>ada departamento que son auditadas. Esto permite un análisis más detallado y específico, ya que la auditoría puede realizarse en distintos sectores dentro de un</w:t>
+      </w:r>
+      <w:r>
+        <w:t xml:space="preserve"> área por ejemplo el área de papel tiene como departamento a calidad papel, producción papel, etc. Entonces cada departamento tendrá una auditoria</w:t>
       </w:r>
       <w:r>
         <w:t>.</w:t>
@@ -17266,11 +17224,9 @@
       <w:r>
         <w:t>“</w:t>
       </w:r>
-      <w:proofErr w:type="gramStart"/>
       <w:r>
         <w:t>password</w:t>
       </w:r>
-      <w:proofErr w:type="gramEnd"/>
       <w:r>
         <w:t>”, “status”</w:t>
       </w:r>
@@ -19837,7 +19793,7 @@
           <w:caps/>
           <w:noProof/>
         </w:rPr>
-        <w:t xml:space="preserve"> 4</w:t>
+        <w:t xml:space="preserve"> 3</w:t>
       </w:r>
     </w:fldSimple>
     <w:r>
@@ -19851,7 +19807,7 @@
         <w:rPr>
           <w:noProof/>
         </w:rPr>
-        <w:t>Desarrollo</w:t>
+        <w:t>Metodología</w:t>
       </w:r>
     </w:fldSimple>
     <w:r>
@@ -21920,6 +21876,7 @@
   <w:style w:type="character" w:default="1" w:styleId="Fuentedeprrafopredeter">
     <w:name w:val="Default Paragraph Font"/>
     <w:uiPriority w:val="1"/>
+    <w:semiHidden/>
     <w:unhideWhenUsed/>
   </w:style>
   <w:style w:type="table" w:default="1" w:styleId="Tablanormal">

</xml_diff>

<commit_message>
Desarrollo de la base del sistema
</commit_message>
<xml_diff>
--- a/public/PRODUCTO UNI/isc (2).docx
+++ b/public/PRODUCTO UNI/isc (2).docx
@@ -7405,13 +7405,7 @@
         <w:t>para almacenar los</w:t>
       </w:r>
       <w:r>
-        <w:t xml:space="preserve"> registros de </w:t>
-      </w:r>
-      <w:r>
-        <w:t>auditorías</w:t>
-      </w:r>
-      <w:r>
-        <w:t xml:space="preserve"> realizadas, así como otros datos </w:t>
+        <w:t xml:space="preserve"> registros de auditorías realizadas, así como otros datos </w:t>
       </w:r>
       <w:r>
         <w:t>relevantes</w:t>
@@ -7473,22 +7467,13 @@
         <w:t xml:space="preserve"> para </w:t>
       </w:r>
       <w:r>
-        <w:t xml:space="preserve">su </w:t>
-      </w:r>
-      <w:r>
-        <w:t>lectura</w:t>
-      </w:r>
-      <w:r>
-        <w:t xml:space="preserve"> y</w:t>
+        <w:t>su lectura y</w:t>
       </w:r>
       <w:r>
         <w:t xml:space="preserve"> </w:t>
       </w:r>
       <w:r>
-        <w:t>futuras</w:t>
-      </w:r>
-      <w:r>
-        <w:t xml:space="preserve"> </w:t>
+        <w:t xml:space="preserve">futuras </w:t>
       </w:r>
       <w:r>
         <w:t>actualizaciones.</w:t>
@@ -7657,20 +7642,13 @@
           <w:b/>
           <w:bCs/>
         </w:rPr>
-        <w:t xml:space="preserve">Crear un </w:t>
+        <w:t>Crear un Dashboard</w:t>
       </w:r>
       <w:r>
         <w:rPr>
           <w:b/>
           <w:bCs/>
         </w:rPr>
-        <w:t>Dashboard</w:t>
-      </w:r>
-      <w:r>
-        <w:rPr>
-          <w:b/>
-          <w:bCs/>
-        </w:rPr>
         <w:t xml:space="preserve"> </w:t>
       </w:r>
       <w:r>
@@ -7784,13 +7762,7 @@
         <w:spacing w:line="276" w:lineRule="auto"/>
       </w:pPr>
       <w:r>
-        <w:t xml:space="preserve">Incluirá un </w:t>
-      </w:r>
-      <w:r>
-        <w:t>Dashboard</w:t>
-      </w:r>
-      <w:r>
-        <w:t xml:space="preserve"> que presentará métricas y estadísticas clave sobre las auditorías realizadas, proporcionando información para la toma de decisiones.</w:t>
+        <w:t>Incluirá un Dashboard que presentará métricas y estadísticas clave sobre las auditorías realizadas, proporcionando información para la toma de decisiones.</w:t>
       </w:r>
     </w:p>
     <w:p>
@@ -14508,6 +14480,7 @@
           <w:ilvl w:val="0"/>
           <w:numId w:val="7"/>
         </w:numPr>
+        <w:jc w:val="both"/>
       </w:pPr>
       <w:r>
         <w:rPr>
@@ -14550,6 +14523,7 @@
           <w:ilvl w:val="0"/>
           <w:numId w:val="7"/>
         </w:numPr>
+        <w:jc w:val="both"/>
       </w:pPr>
       <w:r>
         <w:rPr>
@@ -14584,6 +14558,7 @@
           <w:ilvl w:val="0"/>
           <w:numId w:val="7"/>
         </w:numPr>
+        <w:jc w:val="both"/>
       </w:pPr>
       <w:r>
         <w:rPr>
@@ -18010,59 +17985,338 @@
     <w:p/>
     <w:p>
       <w:pPr>
-        <w:pStyle w:val="vietas"/>
-        <w:numPr>
-          <w:ilvl w:val="0"/>
-          <w:numId w:val="0"/>
-        </w:numPr>
+        <w:jc w:val="left"/>
+        <w:rPr>
+          <w:lang w:eastAsia="es-MX"/>
+        </w:rPr>
+      </w:pPr>
+      <w:r>
+        <w:rPr>
+          <w:lang w:eastAsia="es-MX"/>
+        </w:rPr>
+        <w:br w:type="page"/>
+      </w:r>
+    </w:p>
+    <w:p/>
+    <w:p>
+      <w:pPr>
+        <w:pStyle w:val="Ttulo2"/>
+      </w:pPr>
+      <w:r>
+        <w:t xml:space="preserve"> Diagramas UML “inicio de sesión”</w:t>
+      </w:r>
+    </w:p>
+    <w:p>
+      <w:pPr>
         <w:spacing w:line="276" w:lineRule="auto"/>
-        <w:jc w:val="center"/>
-        <w:rPr>
-          <w:lang w:eastAsia="es-MX"/>
-        </w:rPr>
-      </w:pPr>
-      <w:r>
-        <w:rPr>
-          <w:lang w:eastAsia="es-MX"/>
+      </w:pPr>
+      <w:r>
+        <w:t>L</w:t>
+      </w:r>
+      <w:r>
+        <w:t xml:space="preserve">os </w:t>
+      </w:r>
+      <w:r>
+        <w:rPr>
+          <w:b/>
+          <w:bCs/>
+        </w:rPr>
+        <w:t>diagramas UML (</w:t>
+      </w:r>
+      <w:proofErr w:type="spellStart"/>
+      <w:r>
+        <w:rPr>
+          <w:b/>
+          <w:bCs/>
+        </w:rPr>
+        <w:t>Unified</w:t>
+      </w:r>
+      <w:proofErr w:type="spellEnd"/>
+      <w:r>
+        <w:rPr>
+          <w:b/>
+          <w:bCs/>
         </w:rPr>
         <w:t xml:space="preserve"> </w:t>
       </w:r>
+      <w:proofErr w:type="spellStart"/>
+      <w:r>
+        <w:rPr>
+          <w:b/>
+          <w:bCs/>
+        </w:rPr>
+        <w:t>Modeling</w:t>
+      </w:r>
+      <w:proofErr w:type="spellEnd"/>
+      <w:r>
+        <w:rPr>
+          <w:b/>
+          <w:bCs/>
+        </w:rPr>
+        <w:t xml:space="preserve"> </w:t>
+      </w:r>
+      <w:proofErr w:type="spellStart"/>
+      <w:r>
+        <w:rPr>
+          <w:b/>
+          <w:bCs/>
+        </w:rPr>
+        <w:t>Language</w:t>
+      </w:r>
+      <w:proofErr w:type="spellEnd"/>
+      <w:r>
+        <w:rPr>
+          <w:b/>
+          <w:bCs/>
+        </w:rPr>
+        <w:t>)</w:t>
+      </w:r>
+      <w:r>
+        <w:t xml:space="preserve"> son representaciones gráficas que permiten visualizar, especificar, construir y documentar los componentes de un sistema. Son una herramienta fundamental en el proceso de desarrollo de software, ya que facilitan la comunicación entre los diferentes miembros del equipo de desarrollo, permiten la comprensión de la estructura y el comportamiento del sistema, y ayudan a planificar la implementación.</w:t>
+      </w:r>
+      <w:r>
+        <w:t xml:space="preserve"> A continuación, se presentan los Diagramas UML ya que estos deben de considerarse para el buen desarrollo del sistema.</w:t>
+      </w:r>
+      <w:r>
+        <w:rPr>
+          <w:noProof/>
+        </w:rPr>
+        <w:drawing>
+          <wp:inline distT="0" distB="0" distL="0" distR="0" wp14:anchorId="1FAE077C" wp14:editId="15063D07">
+            <wp:extent cx="5289062" cy="2975212"/>
+            <wp:effectExtent l="0" t="0" r="6985" b="0"/>
+            <wp:docPr id="951440628" name="Imagen 6"/>
+            <wp:cNvGraphicFramePr>
+              <a:graphicFrameLocks xmlns:a="http://schemas.openxmlformats.org/drawingml/2006/main" noChangeAspect="1"/>
+            </wp:cNvGraphicFramePr>
+            <a:graphic xmlns:a="http://schemas.openxmlformats.org/drawingml/2006/main">
+              <a:graphicData uri="http://schemas.openxmlformats.org/drawingml/2006/picture">
+                <pic:pic xmlns:pic="http://schemas.openxmlformats.org/drawingml/2006/picture">
+                  <pic:nvPicPr>
+                    <pic:cNvPr id="951440628" name="Imagen 951440628"/>
+                    <pic:cNvPicPr/>
+                  </pic:nvPicPr>
+                  <pic:blipFill>
+                    <a:blip r:embed="rId22" cstate="print">
+                      <a:extLst>
+                        <a:ext uri="{28A0092B-C50C-407E-A947-70E740481C1C}">
+                          <a14:useLocalDpi xmlns:a14="http://schemas.microsoft.com/office/drawing/2010/main" val="0"/>
+                        </a:ext>
+                      </a:extLst>
+                    </a:blip>
+                    <a:stretch>
+                      <a:fillRect/>
+                    </a:stretch>
+                  </pic:blipFill>
+                  <pic:spPr>
+                    <a:xfrm>
+                      <a:off x="0" y="0"/>
+                      <a:ext cx="5295002" cy="2978553"/>
+                    </a:xfrm>
+                    <a:prstGeom prst="rect">
+                      <a:avLst/>
+                    </a:prstGeom>
+                  </pic:spPr>
+                </pic:pic>
+              </a:graphicData>
+            </a:graphic>
+          </wp:inline>
+        </w:drawing>
+      </w:r>
+    </w:p>
+    <w:p>
+      <w:r>
+        <w:rPr>
+          <w:noProof/>
+        </w:rPr>
+        <w:lastRenderedPageBreak/>
+        <w:drawing>
+          <wp:inline distT="0" distB="0" distL="0" distR="0" wp14:anchorId="7D026B17" wp14:editId="7B9F1F42">
+            <wp:extent cx="5489575" cy="4491355"/>
+            <wp:effectExtent l="0" t="0" r="0" b="4445"/>
+            <wp:docPr id="216479045" name="Imagen 7"/>
+            <wp:cNvGraphicFramePr>
+              <a:graphicFrameLocks xmlns:a="http://schemas.openxmlformats.org/drawingml/2006/main" noChangeAspect="1"/>
+            </wp:cNvGraphicFramePr>
+            <a:graphic xmlns:a="http://schemas.openxmlformats.org/drawingml/2006/main">
+              <a:graphicData uri="http://schemas.openxmlformats.org/drawingml/2006/picture">
+                <pic:pic xmlns:pic="http://schemas.openxmlformats.org/drawingml/2006/picture">
+                  <pic:nvPicPr>
+                    <pic:cNvPr id="216479045" name="Imagen 216479045"/>
+                    <pic:cNvPicPr/>
+                  </pic:nvPicPr>
+                  <pic:blipFill>
+                    <a:blip r:embed="rId23">
+                      <a:extLst>
+                        <a:ext uri="{28A0092B-C50C-407E-A947-70E740481C1C}">
+                          <a14:useLocalDpi xmlns:a14="http://schemas.microsoft.com/office/drawing/2010/main" val="0"/>
+                        </a:ext>
+                      </a:extLst>
+                    </a:blip>
+                    <a:stretch>
+                      <a:fillRect/>
+                    </a:stretch>
+                  </pic:blipFill>
+                  <pic:spPr>
+                    <a:xfrm>
+                      <a:off x="0" y="0"/>
+                      <a:ext cx="5489575" cy="4491355"/>
+                    </a:xfrm>
+                    <a:prstGeom prst="rect">
+                      <a:avLst/>
+                    </a:prstGeom>
+                  </pic:spPr>
+                </pic:pic>
+              </a:graphicData>
+            </a:graphic>
+          </wp:inline>
+        </w:drawing>
+      </w:r>
+    </w:p>
+    <w:p>
+      <w:pPr>
+        <w:rPr>
+          <w:noProof/>
+        </w:rPr>
+      </w:pPr>
+    </w:p>
+    <w:p>
+      <w:pPr>
+        <w:rPr>
+          <w:noProof/>
+        </w:rPr>
+      </w:pPr>
+    </w:p>
+    <w:p>
+      <w:r>
+        <w:rPr>
+          <w:noProof/>
+        </w:rPr>
+        <w:drawing>
+          <wp:inline distT="0" distB="0" distL="0" distR="0" wp14:anchorId="490BE228" wp14:editId="598DD9BB">
+            <wp:extent cx="5489575" cy="2194560"/>
+            <wp:effectExtent l="0" t="0" r="0" b="0"/>
+            <wp:docPr id="1719165124" name="Imagen 8"/>
+            <wp:cNvGraphicFramePr>
+              <a:graphicFrameLocks xmlns:a="http://schemas.openxmlformats.org/drawingml/2006/main" noChangeAspect="1"/>
+            </wp:cNvGraphicFramePr>
+            <a:graphic xmlns:a="http://schemas.openxmlformats.org/drawingml/2006/main">
+              <a:graphicData uri="http://schemas.openxmlformats.org/drawingml/2006/picture">
+                <pic:pic xmlns:pic="http://schemas.openxmlformats.org/drawingml/2006/picture">
+                  <pic:nvPicPr>
+                    <pic:cNvPr id="1719165124" name="Imagen 1719165124"/>
+                    <pic:cNvPicPr/>
+                  </pic:nvPicPr>
+                  <pic:blipFill>
+                    <a:blip r:embed="rId24">
+                      <a:extLst>
+                        <a:ext uri="{28A0092B-C50C-407E-A947-70E740481C1C}">
+                          <a14:useLocalDpi xmlns:a14="http://schemas.microsoft.com/office/drawing/2010/main" val="0"/>
+                        </a:ext>
+                      </a:extLst>
+                    </a:blip>
+                    <a:stretch>
+                      <a:fillRect/>
+                    </a:stretch>
+                  </pic:blipFill>
+                  <pic:spPr>
+                    <a:xfrm>
+                      <a:off x="0" y="0"/>
+                      <a:ext cx="5489575" cy="2194560"/>
+                    </a:xfrm>
+                    <a:prstGeom prst="rect">
+                      <a:avLst/>
+                    </a:prstGeom>
+                  </pic:spPr>
+                </pic:pic>
+              </a:graphicData>
+            </a:graphic>
+          </wp:inline>
+        </w:drawing>
+      </w:r>
+    </w:p>
+    <w:p>
+      <w:r>
+        <w:rPr>
+          <w:noProof/>
+        </w:rPr>
+        <w:lastRenderedPageBreak/>
+        <w:drawing>
+          <wp:inline distT="0" distB="0" distL="0" distR="0" wp14:anchorId="61BC26C6" wp14:editId="34168670">
+            <wp:extent cx="5489575" cy="2961005"/>
+            <wp:effectExtent l="0" t="0" r="0" b="0"/>
+            <wp:docPr id="1977895276" name="Imagen 9"/>
+            <wp:cNvGraphicFramePr>
+              <a:graphicFrameLocks xmlns:a="http://schemas.openxmlformats.org/drawingml/2006/main" noChangeAspect="1"/>
+            </wp:cNvGraphicFramePr>
+            <a:graphic xmlns:a="http://schemas.openxmlformats.org/drawingml/2006/main">
+              <a:graphicData uri="http://schemas.openxmlformats.org/drawingml/2006/picture">
+                <pic:pic xmlns:pic="http://schemas.openxmlformats.org/drawingml/2006/picture">
+                  <pic:nvPicPr>
+                    <pic:cNvPr id="1977895276" name="Imagen 1977895276"/>
+                    <pic:cNvPicPr/>
+                  </pic:nvPicPr>
+                  <pic:blipFill>
+                    <a:blip r:embed="rId25">
+                      <a:extLst>
+                        <a:ext uri="{28A0092B-C50C-407E-A947-70E740481C1C}">
+                          <a14:useLocalDpi xmlns:a14="http://schemas.microsoft.com/office/drawing/2010/main" val="0"/>
+                        </a:ext>
+                      </a:extLst>
+                    </a:blip>
+                    <a:stretch>
+                      <a:fillRect/>
+                    </a:stretch>
+                  </pic:blipFill>
+                  <pic:spPr>
+                    <a:xfrm>
+                      <a:off x="0" y="0"/>
+                      <a:ext cx="5489575" cy="2961005"/>
+                    </a:xfrm>
+                    <a:prstGeom prst="rect">
+                      <a:avLst/>
+                    </a:prstGeom>
+                  </pic:spPr>
+                </pic:pic>
+              </a:graphicData>
+            </a:graphic>
+          </wp:inline>
+        </w:drawing>
+      </w:r>
     </w:p>
     <w:p/>
+    <w:p>
+      <w:pPr>
+        <w:pStyle w:val="Ttulo2"/>
+      </w:pPr>
+      <w:r>
+        <w:t xml:space="preserve"> </w:t>
+      </w:r>
+      <w:bookmarkStart w:id="54" w:name="_Toc182210914"/>
+      <w:r>
+        <w:t>Desarrollo de Mockups</w:t>
+      </w:r>
+      <w:bookmarkEnd w:id="54"/>
+    </w:p>
+    <w:p>
+      <w:r>
+        <w:t xml:space="preserve">Durante el desarrollo del sistema se tocaron varios puntos como los que son </w:t>
+      </w:r>
+      <w:proofErr w:type="spellStart"/>
+      <w:r>
+        <w:t>son</w:t>
+      </w:r>
+      <w:proofErr w:type="spellEnd"/>
+      <w:r>
+        <w:t xml:space="preserve"> los mockups, etc.</w:t>
+      </w:r>
+    </w:p>
     <w:p/>
     <w:p>
       <w:pPr>
-        <w:pStyle w:val="Ttulo2"/>
-      </w:pPr>
-      <w:r>
-        <w:t xml:space="preserve"> </w:t>
-      </w:r>
-      <w:bookmarkStart w:id="54" w:name="_Toc182210914"/>
-      <w:r>
-        <w:t>Desarrollo de Mockups</w:t>
-      </w:r>
-      <w:bookmarkEnd w:id="54"/>
-    </w:p>
-    <w:p>
-      <w:r>
-        <w:t xml:space="preserve">Durante el desarrollo del sistema se tocaron varios puntos como los que son </w:t>
-      </w:r>
-      <w:proofErr w:type="spellStart"/>
-      <w:r>
-        <w:t>son</w:t>
-      </w:r>
-      <w:proofErr w:type="spellEnd"/>
-      <w:r>
-        <w:t xml:space="preserve"> los mockups, etc.</w:t>
-      </w:r>
-    </w:p>
-    <w:p/>
-    <w:p>
-      <w:pPr>
         <w:pStyle w:val="Ttulo3"/>
       </w:pPr>
       <w:r>
-        <w:lastRenderedPageBreak/>
         <w:t xml:space="preserve"> </w:t>
       </w:r>
       <w:bookmarkStart w:id="55" w:name="_Toc182210915"/>
@@ -18101,7 +18355,7 @@
                     <pic:cNvPicPr/>
                   </pic:nvPicPr>
                   <pic:blipFill>
-                    <a:blip r:embed="rId22"/>
+                    <a:blip r:embed="rId26"/>
                     <a:stretch>
                       <a:fillRect/>
                     </a:stretch>
@@ -18231,6 +18485,7 @@
         <w:rPr>
           <w:lang w:val="es-MX"/>
         </w:rPr>
+        <w:lastRenderedPageBreak/>
         <w:t xml:space="preserve">El primer mockup corresponde a el login o inicio de sesión donde un usuario podrá ingresar sus credenciales para entrar acceder al sistema como administrador o como auditor de un area especifica al ingresar los datos se hace la consulta </w:t>
       </w:r>
       <w:proofErr w:type="spellStart"/>
@@ -18292,7 +18547,7 @@
                     <pic:cNvPicPr/>
                   </pic:nvPicPr>
                   <pic:blipFill>
-                    <a:blip r:embed="rId23"/>
+                    <a:blip r:embed="rId27"/>
                     <a:stretch>
                       <a:fillRect/>
                     </a:stretch>
@@ -18482,7 +18737,6 @@
           <w:noProof/>
           <w:lang w:val="es-MX"/>
         </w:rPr>
-        <w:lastRenderedPageBreak/>
         <w:drawing>
           <wp:inline distT="0" distB="0" distL="0" distR="0" wp14:anchorId="6E6E9CF8" wp14:editId="307D84ED">
             <wp:extent cx="4924425" cy="2809875"/>
@@ -18499,7 +18753,7 @@
                     <pic:cNvPicPr/>
                   </pic:nvPicPr>
                   <pic:blipFill>
-                    <a:blip r:embed="rId24"/>
+                    <a:blip r:embed="rId28"/>
                     <a:stretch>
                       <a:fillRect/>
                     </a:stretch>
@@ -18676,6 +18930,7 @@
           <w:noProof/>
           <w:lang w:val="es-MX"/>
         </w:rPr>
+        <w:lastRenderedPageBreak/>
         <w:drawing>
           <wp:inline distT="0" distB="0" distL="0" distR="0" wp14:anchorId="30A61287" wp14:editId="6E218F85">
             <wp:extent cx="5489575" cy="2567305"/>
@@ -18692,7 +18947,7 @@
                     <pic:cNvPicPr/>
                   </pic:nvPicPr>
                   <pic:blipFill>
-                    <a:blip r:embed="rId25"/>
+                    <a:blip r:embed="rId29"/>
                     <a:stretch>
                       <a:fillRect/>
                     </a:stretch>
@@ -18868,7 +19123,6 @@
         <w:pStyle w:val="Ttulo3"/>
       </w:pPr>
       <w:r>
-        <w:lastRenderedPageBreak/>
         <w:t xml:space="preserve"> </w:t>
       </w:r>
       <w:bookmarkStart w:id="61" w:name="_Toc182210916"/>
@@ -18984,7 +19238,7 @@
                     <pic:cNvPicPr/>
                   </pic:nvPicPr>
                   <pic:blipFill>
-                    <a:blip r:embed="rId26"/>
+                    <a:blip r:embed="rId30"/>
                     <a:stretch>
                       <a:fillRect/>
                     </a:stretch>
@@ -19159,6 +19413,7 @@
         <w:rPr>
           <w:noProof/>
         </w:rPr>
+        <w:lastRenderedPageBreak/>
         <w:drawing>
           <wp:inline distT="0" distB="0" distL="0" distR="0" wp14:anchorId="29228C52" wp14:editId="2D6DE674">
             <wp:extent cx="5133975" cy="3107889"/>
@@ -19175,7 +19430,7 @@
                     <pic:cNvPicPr/>
                   </pic:nvPicPr>
                   <pic:blipFill>
-                    <a:blip r:embed="rId27"/>
+                    <a:blip r:embed="rId31"/>
                     <a:stretch>
                       <a:fillRect/>
                     </a:stretch>
@@ -19379,14 +19634,7 @@
         <w:rPr>
           <w:lang w:val="es-MX"/>
         </w:rPr>
-        <w:t xml:space="preserve">, los datos ingresados serán </w:t>
-      </w:r>
-      <w:r>
-        <w:rPr>
-          <w:lang w:val="es-MX"/>
-        </w:rPr>
-        <w:lastRenderedPageBreak/>
-        <w:t xml:space="preserve">guardados en la base de datos, y el nuevo usuario aparecerá en la tabla mostrada en la </w:t>
+        <w:t xml:space="preserve">, los datos ingresados serán guardados en la base de datos, y el nuevo usuario aparecerá en la tabla mostrada en la </w:t>
       </w:r>
       <w:r>
         <w:rPr>
@@ -19446,7 +19694,7 @@
                     <pic:cNvPicPr/>
                   </pic:nvPicPr>
                   <pic:blipFill>
-                    <a:blip r:embed="rId28"/>
+                    <a:blip r:embed="rId32"/>
                     <a:stretch>
                       <a:fillRect/>
                     </a:stretch>
@@ -19587,7 +19835,14 @@
         <w:rPr>
           <w:lang w:val="es-MX"/>
         </w:rPr>
-        <w:t xml:space="preserve">” del menú del sistema. Inicialmente se selecciona la maquinaria utilizada, el turno en el cual se realizará, el departamento involucrado y el nombre de auditor presente (todo eso traído desde la base de datos). Se necesitan plantear preguntas al departamento dirigido. Una vez completados todos los campos obligatoriamente. Se escribirán las preguntas las cuales están organizadas por categorías. Entonces cada que se escriba una pregunta el sistema nos mostrara la fuente y podremos seleccionar una y guardar en la base de datos, véase en la </w:t>
+        <w:t xml:space="preserve">” del menú del sistema. Inicialmente se selecciona la maquinaria utilizada, el turno en el cual se realizará, el departamento </w:t>
+      </w:r>
+      <w:r>
+        <w:rPr>
+          <w:lang w:val="es-MX"/>
+        </w:rPr>
+        <w:lastRenderedPageBreak/>
+        <w:t xml:space="preserve">involucrado y el nombre de auditor presente (todo eso traído desde la base de datos). Se necesitan plantear preguntas al departamento dirigido. Una vez completados todos los campos obligatoriamente. Se escribirán las preguntas las cuales están organizadas por categorías. Entonces cada que se escriba una pregunta el sistema nos mostrara la fuente y podremos seleccionar una y guardar en la base de datos, véase en la </w:t>
       </w:r>
       <w:r>
         <w:rPr>
@@ -19743,7 +19998,11 @@
         <w:pStyle w:val="TextoTesisCarCar"/>
       </w:pPr>
       <w:r>
-        <w:t>El vídeo proporciona una manera eficaz para ayudarle a demostrar el punto. Cuando haga clic en Vídeo en línea, puede pegar el código para insertar del vídeo que desea agregar. También puede escribir una palabra clave para buscar en línea el vídeo que mejor se adapte a su documento. Para otorgar a su documento un aspecto profesional, Word proporciona encabezados, pies de página, páginas de portada y diseños de cuadro de texto que se complementan entre sí. Por ejemplo, puede agregar una portada coincidente, el encabezado y la barra lateral.</w:t>
+        <w:t xml:space="preserve">El vídeo proporciona una manera eficaz para ayudarle a demostrar el punto. Cuando haga clic en Vídeo en línea, puede pegar el código para insertar del vídeo que desea agregar. También puede escribir una palabra clave para buscar en línea el vídeo que mejor se adapte a su documento. Para otorgar a su documento un aspecto profesional, Word proporciona encabezados, pies de página, páginas de portada y diseños de cuadro de texto que se </w:t>
+      </w:r>
+      <w:r>
+        <w:lastRenderedPageBreak/>
+        <w:t>complementan entre sí. Por ejemplo, puede agregar una portada coincidente, el encabezado y la barra lateral.</w:t>
       </w:r>
     </w:p>
     <w:p>
@@ -19751,7 +20010,6 @@
         <w:pStyle w:val="TextoTesisCarCar"/>
       </w:pPr>
       <w:r>
-        <w:lastRenderedPageBreak/>
         <w:t>Haga clic en Insertar y elija los elementos que desee de las distintas galerías. Los temas y estilos también ayudan a mantener su documento coordinado. Cuando haga clic en Diseño y seleccione un tema nuevo, cambiarán las imágenes, gráficos y gráficos SmartArt para que coincidan con el nuevo tema. Al aplicar los estilos, los títulos cambian para coincidir con el nuevo tema. Ahorre tiempo en Word con nuevos botones que se muestran donde se necesiten.</w:t>
       </w:r>
     </w:p>
@@ -20412,7 +20670,7 @@
         <w:rPr>
           <w:noProof/>
         </w:rPr>
-        <w:t>Capítulo 4</w:t>
+        <w:t>Capítulo 5</w:t>
       </w:r>
     </w:fldSimple>
     <w:r>

</xml_diff>

<commit_message>
Desarrollando lo que amo
</commit_message>
<xml_diff>
--- a/public/PRODUCTO UNI/isc (2).docx
+++ b/public/PRODUCTO UNI/isc (2).docx
@@ -15940,6 +15940,23 @@
       <w:bookmarkEnd w:id="58"/>
     </w:p>
     <w:p>
+      <w:r>
+        <w:t>Datatables</w:t>
+      </w:r>
+    </w:p>
+    <w:p>
+      <w:proofErr w:type="spellStart"/>
+      <w:r>
+        <w:t>Sweealert</w:t>
+      </w:r>
+      <w:proofErr w:type="spellEnd"/>
+    </w:p>
+    <w:p>
+      <w:r>
+        <w:t>Select2</w:t>
+      </w:r>
+    </w:p>
+    <w:p>
       <w:pPr>
         <w:rPr>
           <w:b/>
@@ -15994,39 +16011,7 @@
         <w:spacing w:line="276" w:lineRule="auto"/>
       </w:pPr>
       <w:r>
-        <w:t xml:space="preserve">La metodología XP (Extreme </w:t>
-      </w:r>
-      <w:proofErr w:type="spellStart"/>
-      <w:r>
-        <w:t>Programming</w:t>
-      </w:r>
-      <w:proofErr w:type="spellEnd"/>
-      <w:r>
-        <w:t xml:space="preserve">) es una metodología ágil de desarrollo de software desarrollada por Kent Beck autor del primer libro Extreme </w:t>
-      </w:r>
-      <w:proofErr w:type="spellStart"/>
-      <w:r>
-        <w:t>Programming</w:t>
-      </w:r>
-      <w:proofErr w:type="spellEnd"/>
-      <w:r>
-        <w:t xml:space="preserve"> </w:t>
-      </w:r>
-      <w:proofErr w:type="spellStart"/>
-      <w:r>
-        <w:t>Explained</w:t>
-      </w:r>
-      <w:proofErr w:type="spellEnd"/>
-      <w:r>
-        <w:t xml:space="preserve">: Embrace Change (1999). Esta metodología se centrada en mejorar la calidad del software y la capacidad de respuesta ante los cambios. Se basa en valores clave como la comunicación, la simplicidad, el </w:t>
-      </w:r>
-      <w:proofErr w:type="spellStart"/>
-      <w:r>
-        <w:t>feedback</w:t>
-      </w:r>
-      <w:proofErr w:type="spellEnd"/>
-      <w:r>
-        <w:t>, el coraje y el respeto. Las fases principales del ciclo de vida de un proyecto XP son las siguientes.</w:t>
+        <w:t>La metodología XP (Extreme Programming) es una metodología ágil de desarrollo de software desarrollada por Kent Beck autor del primer libro Extreme Programming Explained: Embrace Change (1999). Esta metodología se centrada en mejorar la calidad del software y la capacidad de respuesta ante los cambios. Se basa en valores clave como la comunicación, la simplicidad, el feedback, el coraje y el respeto. Las fases principales del ciclo de vida de un proyecto XP son las siguientes.</w:t>
       </w:r>
     </w:p>
     <w:p>
@@ -18902,43 +18887,28 @@
         <w:t>audit</w:t>
       </w:r>
       <w:r>
-        <w:t xml:space="preserve">: Esta es la entidad central del sistema, que representa cada auditoría realizada. Contiene atributos clave como </w:t>
-      </w:r>
-      <w:r>
-        <w:t>“</w:t>
-      </w:r>
-      <w:r>
-        <w:t>audit_id</w:t>
-      </w:r>
-      <w:r>
-        <w:t>”</w:t>
-      </w:r>
-      <w:r>
-        <w:t xml:space="preserve">, </w:t>
-      </w:r>
-      <w:r>
-        <w:t>“</w:t>
-      </w:r>
-      <w:r>
-        <w:t>date</w:t>
-      </w:r>
-      <w:r>
-        <w:t>”</w:t>
-      </w:r>
-      <w:r>
-        <w:t xml:space="preserve">, </w:t>
-      </w:r>
-      <w:r>
-        <w:t>“</w:t>
-      </w:r>
-      <w:r>
-        <w:t>status</w:t>
-      </w:r>
-      <w:r>
-        <w:t>”</w:t>
-      </w:r>
-      <w:r>
-        <w:t>, entre otros, que ayudan a identificar y gestionar cada auditoría individual. Esta entidad se relaciona con otras entidades que brindan información detallada sobre las áreas, categorías y preguntas evaluadas en cada auditoría.</w:t>
+        <w:t xml:space="preserve">: </w:t>
+      </w:r>
+      <w:r>
+        <w:t>Esta es la entidad central del sistema que representa cada auditoría realizada. Contiene atributos clave como `</w:t>
+      </w:r>
+      <w:r>
+        <w:t>id_</w:t>
+      </w:r>
+      <w:r>
+        <w:t xml:space="preserve">audit`, `date` y `status`, entre otros. Estos atributos ayudan a identificar y gestionar cada auditoría individual y se relacionan con otras entidades que brindan información detallada sobre </w:t>
+      </w:r>
+      <w:r>
+        <w:t>departament,</w:t>
+      </w:r>
+      <w:r>
+        <w:t xml:space="preserve"> </w:t>
+      </w:r>
+      <w:r>
+        <w:t>machinery</w:t>
+      </w:r>
+      <w:r>
+        <w:t>, categorías y preguntas evaluadas.</w:t>
       </w:r>
     </w:p>
     <w:p>
@@ -18958,34 +18928,19 @@
         <w:t>question</w:t>
       </w:r>
       <w:r>
-        <w:t>: Define las preguntas que se aplican en la auditoría. Cada pregunta tiene su propi</w:t>
-      </w:r>
-      <w:r>
-        <w:t xml:space="preserve">a llave primaria </w:t>
-      </w:r>
-      <w:r>
-        <w:t xml:space="preserve">y está asociada a una categoría a través del campo </w:t>
-      </w:r>
-      <w:r>
-        <w:t>“</w:t>
-      </w:r>
-      <w:r>
-        <w:t>category_id</w:t>
-      </w:r>
-      <w:r>
-        <w:t>”</w:t>
-      </w:r>
-      <w:r>
-        <w:t>, lo que permite organizar las preguntas en grupos específicos</w:t>
-      </w:r>
-      <w:r>
-        <w:t xml:space="preserve"> dependiendo de la </w:t>
-      </w:r>
-      <w:r>
-        <w:t>categoría</w:t>
-      </w:r>
-      <w:r>
-        <w:t>.</w:t>
+        <w:t xml:space="preserve">: </w:t>
+      </w:r>
+      <w:r>
+        <w:t>Define las preguntas que se aplican en la auditoría. Cada pregunta tiene su propia llave primaria y está asociada a una categoría a través del campo `id</w:t>
+      </w:r>
+      <w:r>
+        <w:t>_</w:t>
+      </w:r>
+      <w:r>
+        <w:t>category`, lo que permite organizar las preguntas en grupos específicos según su categoría.</w:t>
+      </w:r>
+      <w:r>
+        <w:t xml:space="preserve"> También la constituye “fk_source” la cual es de la fuente de donde proviene esa pregunta esto para tener un mejor control.</w:t>
       </w:r>
     </w:p>
     <w:p>
@@ -19005,7 +18960,10 @@
         <w:t>category</w:t>
       </w:r>
       <w:r>
-        <w:t>: Representa las categorías de auditoría, como calidad, seguridad o productividad. Esta entidad permite agrupar las preguntas relacionadas con cada tema, lo cual ayuda a estructurar el contenido de la auditoría en secciones lógicas.</w:t>
+        <w:t xml:space="preserve">: </w:t>
+      </w:r>
+      <w:r>
+        <w:t>Representa las categorías de auditoría, como calidad, seguridad o productividad. Esta entidad facilita agrupar las preguntas relacionadas con cada tema, ayudando a estructurar el contenido de la auditoría en secciones lógicas.</w:t>
       </w:r>
     </w:p>
     <w:p>
@@ -19025,34 +18983,36 @@
         <w:t>answer</w:t>
       </w:r>
       <w:r>
-        <w:t xml:space="preserve">: Almacena las respuestas proporcionadas a cada pregunta durante la auditoría. Esta entidad incluye el </w:t>
-      </w:r>
-      <w:r>
-        <w:t>“</w:t>
-      </w:r>
-      <w:proofErr w:type="spellStart"/>
-      <w:r>
-        <w:t>answer_id</w:t>
-      </w:r>
-      <w:proofErr w:type="spellEnd"/>
-      <w:r>
-        <w:t>”</w:t>
-      </w:r>
-      <w:r>
-        <w:t xml:space="preserve">, el </w:t>
-      </w:r>
-      <w:r>
-        <w:t>“</w:t>
-      </w:r>
-      <w:r>
-        <w:t>question_id</w:t>
-      </w:r>
-      <w:r>
-        <w:t>”</w:t>
-      </w:r>
-      <w:r>
-        <w:t xml:space="preserve"> correspondiente y otros atributos necesarios para guardar el resultado de cada evaluación.</w:t>
-      </w:r>
+        <w:t xml:space="preserve">: </w:t>
+      </w:r>
+      <w:r>
+        <w:t>Almacena las respuestas proporcionadas a cada pregunta durante la auditoría. Esta entidad incluye el `</w:t>
+      </w:r>
+      <w:r>
+        <w:t>fk_question</w:t>
+      </w:r>
+      <w:r>
+        <w:t>`, el `</w:t>
+      </w:r>
+      <w:r>
+        <w:t>id_question</w:t>
+      </w:r>
+      <w:r>
+        <w:t>` correspondiente y otros atributos necesarios para registrar el resultado de cada evaluación.</w:t>
+      </w:r>
+      <w:r>
+        <w:t xml:space="preserve"> </w:t>
+      </w:r>
+      <w:bookmarkStart w:id="66" w:name="_Toc183375574"/>
+    </w:p>
+    <w:p>
+      <w:pPr>
+        <w:spacing w:line="276" w:lineRule="auto"/>
+        <w:rPr>
+          <w:b/>
+          <w:bCs/>
+        </w:rPr>
+      </w:pPr>
     </w:p>
     <w:p>
       <w:pPr>
@@ -19062,7 +19022,6 @@
         <w:lastRenderedPageBreak/>
         <w:t xml:space="preserve"> </w:t>
       </w:r>
-      <w:bookmarkStart w:id="66" w:name="_Toc183375574"/>
       <w:r>
         <w:t>Tablas</w:t>
       </w:r>
@@ -19276,47 +19235,48 @@
           <w:lang w:eastAsia="es-MX"/>
         </w:rPr>
       </w:pPr>
-      <w:proofErr w:type="spellStart"/>
       <w:r>
         <w:rPr>
           <w:b/>
           <w:bCs/>
           <w:lang w:eastAsia="es-MX"/>
         </w:rPr>
-        <w:t>questions</w:t>
-      </w:r>
-      <w:proofErr w:type="spellEnd"/>
+        <w:t xml:space="preserve">questions: </w:t>
+      </w:r>
+      <w:r>
+        <w:rPr>
+          <w:lang w:eastAsia="es-MX"/>
+        </w:rPr>
+        <w:t xml:space="preserve">Esta tabla almacena las preguntas que deben ser respondidas por el usuario o auditor durante una auditoría. Está vinculada a las tablas </w:t>
+      </w:r>
       <w:r>
         <w:rPr>
           <w:b/>
           <w:bCs/>
           <w:lang w:eastAsia="es-MX"/>
         </w:rPr>
-        <w:t xml:space="preserve">: </w:t>
+        <w:t>source</w:t>
       </w:r>
       <w:r>
         <w:rPr>
           <w:lang w:eastAsia="es-MX"/>
         </w:rPr>
-        <w:t xml:space="preserve">Esta tabla almacena las preguntas que deben ser respondidas por el usuario o auditor durante una auditoría. Está vinculada a las tablas </w:t>
-      </w:r>
-      <w:proofErr w:type="spellStart"/>
+        <w:t xml:space="preserve"> y </w:t>
+      </w:r>
       <w:r>
         <w:rPr>
           <w:b/>
           <w:bCs/>
           <w:lang w:eastAsia="es-MX"/>
         </w:rPr>
-        <w:t>source</w:t>
-      </w:r>
-      <w:proofErr w:type="spellEnd"/>
+        <w:t>category</w:t>
+      </w:r>
       <w:r>
         <w:rPr>
           <w:lang w:eastAsia="es-MX"/>
         </w:rPr>
-        <w:t xml:space="preserve"> y category, las cuales son fundamentales para organizar y clasificar las preguntas. La tabla </w:t>
-      </w:r>
-      <w:proofErr w:type="spellStart"/>
+        <w:t xml:space="preserve">, las cuales son fundamentales para organizar y clasificar las preguntas. La tabla </w:t>
+      </w:r>
       <w:r>
         <w:rPr>
           <w:b/>
@@ -19325,12 +19285,217 @@
         </w:rPr>
         <w:t>source</w:t>
       </w:r>
+      <w:r>
+        <w:rPr>
+          <w:lang w:eastAsia="es-MX"/>
+        </w:rPr>
+        <w:t xml:space="preserve"> </w:t>
+      </w:r>
+      <w:r>
+        <w:rPr>
+          <w:lang w:eastAsia="es-MX"/>
+        </w:rPr>
+        <w:t>es un identificador de la fuente a la que pertenece la pregunta</w:t>
+      </w:r>
+      <w:r>
+        <w:rPr>
+          <w:lang w:eastAsia="es-MX"/>
+        </w:rPr>
+        <w:t xml:space="preserve">, mientras que </w:t>
+      </w:r>
+      <w:r>
+        <w:rPr>
+          <w:b/>
+          <w:bCs/>
+          <w:lang w:eastAsia="es-MX"/>
+        </w:rPr>
+        <w:t>category</w:t>
+      </w:r>
+      <w:r>
+        <w:rPr>
+          <w:lang w:eastAsia="es-MX"/>
+        </w:rPr>
+        <w:t xml:space="preserve"> agrupa las preguntas por temas específicos</w:t>
+      </w:r>
+      <w:r>
+        <w:rPr>
+          <w:lang w:eastAsia="es-MX"/>
+        </w:rPr>
+        <w:t xml:space="preserve"> en base a la seguridad, calidad, etc.</w:t>
+      </w:r>
+      <w:r>
+        <w:rPr>
+          <w:lang w:eastAsia="es-MX"/>
+        </w:rPr>
+        <w:t xml:space="preserve"> </w:t>
+      </w:r>
+      <w:r>
+        <w:rPr>
+          <w:lang w:eastAsia="es-MX"/>
+        </w:rPr>
+        <w:t>F</w:t>
+      </w:r>
+      <w:r>
+        <w:rPr>
+          <w:lang w:eastAsia="es-MX"/>
+        </w:rPr>
+        <w:t>acilitando su gestión y análisis</w:t>
+      </w:r>
+      <w:r>
+        <w:rPr>
+          <w:lang w:eastAsia="es-MX"/>
+        </w:rPr>
+        <w:t xml:space="preserve"> durante el desarrollo de la auditoria</w:t>
+      </w:r>
+      <w:r>
+        <w:rPr>
+          <w:lang w:eastAsia="es-MX"/>
+        </w:rPr>
+        <w:t>.</w:t>
+      </w:r>
+    </w:p>
+    <w:p>
+      <w:pPr>
+        <w:pStyle w:val="Prrafodelista"/>
+        <w:numPr>
+          <w:ilvl w:val="0"/>
+          <w:numId w:val="14"/>
+        </w:numPr>
+        <w:spacing w:line="276" w:lineRule="auto"/>
+        <w:rPr>
+          <w:b/>
+          <w:bCs/>
+          <w:lang w:eastAsia="es-MX"/>
+        </w:rPr>
+      </w:pPr>
+      <w:r>
+        <w:rPr>
+          <w:b/>
+          <w:bCs/>
+          <w:lang w:eastAsia="es-MX"/>
+        </w:rPr>
+        <w:t xml:space="preserve">answer: </w:t>
+      </w:r>
+      <w:r>
+        <w:rPr>
+          <w:lang w:eastAsia="es-MX"/>
+        </w:rPr>
+        <w:t>Esta es una tabla</w:t>
+      </w:r>
+      <w:r>
+        <w:rPr>
+          <w:b/>
+          <w:bCs/>
+          <w:lang w:eastAsia="es-MX"/>
+        </w:rPr>
+        <w:t xml:space="preserve"> </w:t>
+      </w:r>
+      <w:r>
+        <w:rPr>
+          <w:lang w:eastAsia="es-MX"/>
+        </w:rPr>
+        <w:t>que va de la mano con la tabla pregunta esta es una tabla que nos ayuda a obtener respuestas concretas en base a las preguntas y conocer si se cumplen a fin de guardar las respuestas y saber que problemas se encuentran durante esa auditoria y poder actuar.</w:t>
+      </w:r>
+    </w:p>
+    <w:p>
+      <w:pPr>
+        <w:pStyle w:val="Prrafodelista"/>
+        <w:numPr>
+          <w:ilvl w:val="0"/>
+          <w:numId w:val="14"/>
+        </w:numPr>
+        <w:spacing w:line="276" w:lineRule="auto"/>
+        <w:rPr>
+          <w:b/>
+          <w:bCs/>
+          <w:lang w:eastAsia="es-MX"/>
+        </w:rPr>
+      </w:pPr>
+      <w:r>
+        <w:rPr>
+          <w:b/>
+          <w:bCs/>
+          <w:lang w:eastAsia="es-MX"/>
+        </w:rPr>
+        <w:lastRenderedPageBreak/>
+        <w:t xml:space="preserve">accions: </w:t>
+      </w:r>
+      <w:r>
+        <w:rPr>
+          <w:lang w:eastAsia="es-MX"/>
+        </w:rPr>
+        <w:t>Es una tabla que nos ayuda a dar soporte a los problemas encontrados de la auditoria, esta tabla es un punto referente para guardar las acciones que el auditor especula realizar para tener un control sobre los problemas.</w:t>
+      </w:r>
+    </w:p>
+    <w:p>
+      <w:pPr>
+        <w:pStyle w:val="Prrafodelista"/>
+        <w:numPr>
+          <w:ilvl w:val="0"/>
+          <w:numId w:val="14"/>
+        </w:numPr>
+        <w:spacing w:line="276" w:lineRule="auto"/>
+        <w:rPr>
+          <w:b/>
+          <w:bCs/>
+          <w:lang w:eastAsia="es-MX"/>
+        </w:rPr>
+      </w:pPr>
+      <w:proofErr w:type="spellStart"/>
+      <w:r>
+        <w:rPr>
+          <w:b/>
+          <w:bCs/>
+          <w:lang w:eastAsia="es-MX"/>
+        </w:rPr>
+        <w:t>f</w:t>
+      </w:r>
+      <w:r>
+        <w:rPr>
+          <w:b/>
+          <w:bCs/>
+          <w:lang w:eastAsia="es-MX"/>
+        </w:rPr>
+        <w:t>ollow</w:t>
+      </w:r>
       <w:proofErr w:type="spellEnd"/>
       <w:r>
         <w:rPr>
+          <w:b/>
+          <w:bCs/>
           <w:lang w:eastAsia="es-MX"/>
         </w:rPr>
-        <w:t xml:space="preserve"> identifica el origen o normativa de las preguntas (por ejemplo, reglamentos o estándares), mientras que category agrupa las preguntas por temas específicos, facilitando su gestión y análisis.</w:t>
+        <w:t xml:space="preserve">-up: </w:t>
+      </w:r>
+      <w:r>
+        <w:rPr>
+          <w:lang w:eastAsia="es-MX"/>
+        </w:rPr>
+        <w:t xml:space="preserve">Esta tabla es la encargada de darle soporte a todo lo </w:t>
+      </w:r>
+      <w:r>
+        <w:rPr>
+          <w:lang w:eastAsia="es-MX"/>
+        </w:rPr>
+        <w:t>anterior</w:t>
+      </w:r>
+      <w:r>
+        <w:rPr>
+          <w:lang w:eastAsia="es-MX"/>
+        </w:rPr>
+        <w:t xml:space="preserve"> puesto que en base a lo que los auditores comentaron que se realizaría para eliminar los problemas el supervisor del área tiene que darle un seguimiento y verificar que realmente se </w:t>
+      </w:r>
+      <w:r>
+        <w:rPr>
+          <w:lang w:eastAsia="es-MX"/>
+        </w:rPr>
+        <w:t>esté</w:t>
+      </w:r>
+      <w:r>
+        <w:rPr>
+          <w:lang w:eastAsia="es-MX"/>
+        </w:rPr>
+        <w:t xml:space="preserve"> cumpliendo lo dicho.</w:t>
       </w:r>
     </w:p>
     <w:p>
@@ -19338,7 +19503,6 @@
         <w:pStyle w:val="Ttulo2"/>
       </w:pPr>
       <w:r>
-        <w:lastRenderedPageBreak/>
         <w:t xml:space="preserve"> </w:t>
       </w:r>
       <w:bookmarkStart w:id="67" w:name="_Toc183375575"/>
@@ -20456,16 +20620,7 @@
         <w:pStyle w:val="Ttulo3"/>
       </w:pPr>
       <w:r>
-        <w:t xml:space="preserve"> </w:t>
-      </w:r>
-      <w:r>
-        <w:t xml:space="preserve">Desarrollo de Mockups </w:t>
-      </w:r>
-      <w:r>
-        <w:t>y Crear Usuario</w:t>
-      </w:r>
-      <w:r>
-        <w:t>.</w:t>
+        <w:t xml:space="preserve"> Desarrollo de Mockups y Crear Usuario.</w:t>
       </w:r>
     </w:p>
     <w:p>
@@ -20720,6 +20875,233 @@
     </w:p>
     <w:p>
       <w:pPr>
+        <w:pStyle w:val="Ttulo2"/>
+      </w:pPr>
+      <w:r>
+        <w:t xml:space="preserve"> </w:t>
+      </w:r>
+      <w:r>
+        <w:t>Diagramas UML “</w:t>
+      </w:r>
+      <w:r>
+        <w:t>Editar Usuario</w:t>
+      </w:r>
+      <w:r>
+        <w:t>”</w:t>
+      </w:r>
+    </w:p>
+    <w:p>
+      <w:pPr>
+        <w:jc w:val="center"/>
+      </w:pPr>
+      <w:r>
+        <w:rPr>
+          <w:noProof/>
+        </w:rPr>
+        <w:drawing>
+          <wp:inline distT="0" distB="0" distL="0" distR="0" wp14:anchorId="0569E3D3" wp14:editId="3A402F1F">
+            <wp:extent cx="4157330" cy="2494398"/>
+            <wp:effectExtent l="0" t="0" r="0" b="1270"/>
+            <wp:docPr id="814155954" name="Imagen 1"/>
+            <wp:cNvGraphicFramePr>
+              <a:graphicFrameLocks xmlns:a="http://schemas.openxmlformats.org/drawingml/2006/main" noChangeAspect="1"/>
+            </wp:cNvGraphicFramePr>
+            <a:graphic xmlns:a="http://schemas.openxmlformats.org/drawingml/2006/main">
+              <a:graphicData uri="http://schemas.openxmlformats.org/drawingml/2006/picture">
+                <pic:pic xmlns:pic="http://schemas.openxmlformats.org/drawingml/2006/picture">
+                  <pic:nvPicPr>
+                    <pic:cNvPr id="150672659" name=""/>
+                    <pic:cNvPicPr/>
+                  </pic:nvPicPr>
+                  <pic:blipFill>
+                    <a:blip r:embed="rId31"/>
+                    <a:stretch>
+                      <a:fillRect/>
+                    </a:stretch>
+                  </pic:blipFill>
+                  <pic:spPr>
+                    <a:xfrm>
+                      <a:off x="0" y="0"/>
+                      <a:ext cx="4157330" cy="2494398"/>
+                    </a:xfrm>
+                    <a:prstGeom prst="rect">
+                      <a:avLst/>
+                    </a:prstGeom>
+                  </pic:spPr>
+                </pic:pic>
+              </a:graphicData>
+            </a:graphic>
+          </wp:inline>
+        </w:drawing>
+      </w:r>
+    </w:p>
+    <w:p>
+      <w:pPr>
+        <w:jc w:val="center"/>
+      </w:pPr>
+    </w:p>
+    <w:p>
+      <w:pPr>
+        <w:spacing w:line="276" w:lineRule="auto"/>
+      </w:pPr>
+      <w:r>
+        <w:t>Lo que se busca con este mockup es el lograr editar datos básicos de un usuario como seria el nombre, apellidos, el turno, etc. Solo datos básicos puesto que el administrador no podrá editar campos como la contraseña.</w:t>
+      </w:r>
+    </w:p>
+    <w:p>
+      <w:pPr>
+        <w:spacing w:line="276" w:lineRule="auto"/>
+      </w:pPr>
+      <w:r>
+        <w:lastRenderedPageBreak/>
+        <w:drawing>
+          <wp:inline distT="0" distB="0" distL="0" distR="0" wp14:anchorId="3BDEC1E5" wp14:editId="3E9A05C9">
+            <wp:extent cx="5489575" cy="1191895"/>
+            <wp:effectExtent l="0" t="0" r="0" b="8255"/>
+            <wp:docPr id="2033049297" name="Imagen 1"/>
+            <wp:cNvGraphicFramePr>
+              <a:graphicFrameLocks xmlns:a="http://schemas.openxmlformats.org/drawingml/2006/main" noChangeAspect="1"/>
+            </wp:cNvGraphicFramePr>
+            <a:graphic xmlns:a="http://schemas.openxmlformats.org/drawingml/2006/main">
+              <a:graphicData uri="http://schemas.openxmlformats.org/drawingml/2006/picture">
+                <pic:pic xmlns:pic="http://schemas.openxmlformats.org/drawingml/2006/picture">
+                  <pic:nvPicPr>
+                    <pic:cNvPr id="2033049297" name=""/>
+                    <pic:cNvPicPr/>
+                  </pic:nvPicPr>
+                  <pic:blipFill>
+                    <a:blip r:embed="rId33"/>
+                    <a:stretch>
+                      <a:fillRect/>
+                    </a:stretch>
+                  </pic:blipFill>
+                  <pic:spPr>
+                    <a:xfrm>
+                      <a:off x="0" y="0"/>
+                      <a:ext cx="5489575" cy="1191895"/>
+                    </a:xfrm>
+                    <a:prstGeom prst="rect">
+                      <a:avLst/>
+                    </a:prstGeom>
+                  </pic:spPr>
+                </pic:pic>
+              </a:graphicData>
+            </a:graphic>
+          </wp:inline>
+        </w:drawing>
+      </w:r>
+    </w:p>
+    <w:p>
+      <w:pPr>
+        <w:spacing w:line="276" w:lineRule="auto"/>
+      </w:pPr>
+    </w:p>
+    <w:p>
+      <w:pPr>
+        <w:spacing w:line="276" w:lineRule="auto"/>
+      </w:pPr>
+      <w:r>
+        <w:t xml:space="preserve">En la figura se muestran algunos datos de usuario como el nombre apellidos y a que área pertenecen puesto que gracias a esto se puede identificar a </w:t>
+      </w:r>
+      <w:r>
+        <w:t>que departamento</w:t>
+      </w:r>
+      <w:r>
+        <w:t xml:space="preserve"> pertenecen además de que gracias a las “Datatables”</w:t>
+      </w:r>
+      <w:r>
+        <w:t xml:space="preserve"> podemos paginar los usuarios y buscar datos sobre ellos.</w:t>
+      </w:r>
+    </w:p>
+    <w:p>
+      <w:pPr>
+        <w:spacing w:line="276" w:lineRule="auto"/>
+      </w:pPr>
+    </w:p>
+    <w:p>
+      <w:pPr>
+        <w:spacing w:line="276" w:lineRule="auto"/>
+        <w:jc w:val="center"/>
+      </w:pPr>
+      <w:r>
+        <w:drawing>
+          <wp:inline distT="0" distB="0" distL="0" distR="0" wp14:anchorId="7F478E06" wp14:editId="7178D2AE">
+            <wp:extent cx="3011400" cy="2763382"/>
+            <wp:effectExtent l="0" t="0" r="0" b="0"/>
+            <wp:docPr id="1322878985" name="Imagen 1"/>
+            <wp:cNvGraphicFramePr>
+              <a:graphicFrameLocks xmlns:a="http://schemas.openxmlformats.org/drawingml/2006/main" noChangeAspect="1"/>
+            </wp:cNvGraphicFramePr>
+            <a:graphic xmlns:a="http://schemas.openxmlformats.org/drawingml/2006/main">
+              <a:graphicData uri="http://schemas.openxmlformats.org/drawingml/2006/picture">
+                <pic:pic xmlns:pic="http://schemas.openxmlformats.org/drawingml/2006/picture">
+                  <pic:nvPicPr>
+                    <pic:cNvPr id="1322878985" name=""/>
+                    <pic:cNvPicPr/>
+                  </pic:nvPicPr>
+                  <pic:blipFill>
+                    <a:blip r:embed="rId34"/>
+                    <a:stretch>
+                      <a:fillRect/>
+                    </a:stretch>
+                  </pic:blipFill>
+                  <pic:spPr>
+                    <a:xfrm>
+                      <a:off x="0" y="0"/>
+                      <a:ext cx="3013003" cy="2764853"/>
+                    </a:xfrm>
+                    <a:prstGeom prst="rect">
+                      <a:avLst/>
+                    </a:prstGeom>
+                  </pic:spPr>
+                </pic:pic>
+              </a:graphicData>
+            </a:graphic>
+          </wp:inline>
+        </w:drawing>
+      </w:r>
+    </w:p>
+    <w:p>
+      <w:pPr>
+        <w:spacing w:line="276" w:lineRule="auto"/>
+        <w:jc w:val="center"/>
+      </w:pPr>
+    </w:p>
+    <w:p>
+      <w:pPr>
+        <w:spacing w:line="276" w:lineRule="auto"/>
+      </w:pPr>
+      <w:r>
+        <w:t xml:space="preserve">En la figura se muestra </w:t>
+      </w:r>
+      <w:r>
+        <w:t xml:space="preserve">un botón “editar” para que seleccionemos el usuario que deseamos editar esto con el fin de poder cambiar datos sobre </w:t>
+      </w:r>
+      <w:proofErr w:type="spellStart"/>
+      <w:r>
+        <w:t>el</w:t>
+      </w:r>
+      <w:proofErr w:type="spellEnd"/>
+      <w:r>
+        <w:t xml:space="preserve"> y guardarlo. </w:t>
+      </w:r>
+    </w:p>
+    <w:p>
+      <w:pPr>
+        <w:pStyle w:val="Ttulo3"/>
+      </w:pPr>
+      <w:r>
+        <w:t xml:space="preserve"> </w:t>
+      </w:r>
+      <w:r>
+        <w:t xml:space="preserve">Desarrollo de Mockups y </w:t>
+      </w:r>
+      <w:r>
+        <w:t>Editar Usuario.</w:t>
+      </w:r>
+    </w:p>
+    <w:p>
+      <w:pPr>
         <w:spacing w:line="276" w:lineRule="auto"/>
         <w:ind w:left="360"/>
         <w:contextualSpacing/>
@@ -20730,16 +21112,7 @@
         <w:pStyle w:val="Ttulo2"/>
       </w:pPr>
       <w:r>
-        <w:t xml:space="preserve"> </w:t>
-      </w:r>
-      <w:r>
-        <w:t xml:space="preserve">Diagramas UML “Crear </w:t>
-      </w:r>
-      <w:r>
-        <w:t>Auditoria</w:t>
-      </w:r>
-      <w:r>
-        <w:t>”</w:t>
+        <w:t xml:space="preserve"> Diagramas UML “Crear Auditoria”</w:t>
       </w:r>
     </w:p>
     <w:p/>
@@ -20749,16 +21122,7 @@
       </w:pPr>
       <w:r>
         <w:lastRenderedPageBreak/>
-        <w:t xml:space="preserve"> </w:t>
-      </w:r>
-      <w:r>
-        <w:t xml:space="preserve">Desarrollo de Mockups </w:t>
-      </w:r>
-      <w:r>
-        <w:t>y Crear Auditoria</w:t>
-      </w:r>
-      <w:r>
-        <w:t>.</w:t>
+        <w:t xml:space="preserve"> Desarrollo de Mockups y Crear Auditoria.</w:t>
       </w:r>
     </w:p>
     <w:p>
@@ -20792,7 +21156,7 @@
                     <pic:cNvPicPr/>
                   </pic:nvPicPr>
                   <pic:blipFill>
-                    <a:blip r:embed="rId33"/>
+                    <a:blip r:embed="rId35"/>
                     <a:stretch>
                       <a:fillRect/>
                     </a:stretch>
@@ -20872,7 +21236,7 @@
                     <pic:cNvPicPr/>
                   </pic:nvPicPr>
                   <pic:blipFill>
-                    <a:blip r:embed="rId34"/>
+                    <a:blip r:embed="rId36"/>
                     <a:stretch>
                       <a:fillRect/>
                     </a:stretch>
@@ -20970,7 +21334,7 @@
                     <pic:cNvPicPr/>
                   </pic:nvPicPr>
                   <pic:blipFill>
-                    <a:blip r:embed="rId35"/>
+                    <a:blip r:embed="rId37"/>
                     <a:stretch>
                       <a:fillRect/>
                     </a:stretch>
@@ -21007,19 +21371,7 @@
         <w:spacing w:line="276" w:lineRule="auto"/>
       </w:pPr>
       <w:r>
-        <w:t>Como se muestra en la figura se colocan y/o seleccionan los datos solicitados, se escoge una categoría y en base a esa categoría poder ir escribiendo las preguntas y escoger la  fuente a la que pertenecen una vez se hallan integrado todas las preguntas se presiona el botón de “agregar pregunta” de esta manera se garantiza que al escribir una pregunta se va almacenando y mostrando en la parte inferior, una vez integrando todas las preguntas se selecciona al usuario al que corresponde la auditoria creada y se le envía también se</w:t>
-      </w:r>
-      <w:r>
-        <w:t xml:space="preserve"> </w:t>
-      </w:r>
-      <w:r>
-        <w:t xml:space="preserve">almacena la auditoria en la BD a fin de </w:t>
-      </w:r>
-      <w:r>
-        <w:t>después</w:t>
-      </w:r>
-      <w:r>
-        <w:t xml:space="preserve"> mostrarla en una tabla para verificar lo que se realiza dentro de la auditoria y que el usuario a quien está destinada pueda responderla.</w:t>
+        <w:t>Como se muestra en la figura se colocan y/o seleccionan los datos solicitados, se escoge una categoría y en base a esa categoría poder ir escribiendo las preguntas y escoger la  fuente a la que pertenecen una vez se hallan integrado todas las preguntas se presiona el botón de “agregar pregunta” de esta manera se garantiza que al escribir una pregunta se va almacenando y mostrando en la parte inferior, una vez integrando todas las preguntas se selecciona al usuario al que corresponde la auditoria creada y se le envía también se almacena la auditoria en la BD a fin de después mostrarla en una tabla para verificar lo que se realiza dentro de la auditoria y que el usuario a quien está destinada pueda responderla.</w:t>
       </w:r>
     </w:p>
     <w:p>
@@ -21027,16 +21379,7 @@
         <w:pStyle w:val="Ttulo2"/>
       </w:pPr>
       <w:r>
-        <w:t xml:space="preserve"> </w:t>
-      </w:r>
-      <w:r>
-        <w:t xml:space="preserve">Desarrollo de Mockups y </w:t>
-      </w:r>
-      <w:r>
-        <w:t>Ver Auditoria</w:t>
-      </w:r>
-      <w:r>
-        <w:t>.</w:t>
+        <w:t xml:space="preserve"> Desarrollo de Mockups y Ver Auditoria.</w:t>
       </w:r>
     </w:p>
     <w:p>
@@ -21046,6 +21389,7 @@
       </w:pPr>
       <w:r>
         <w:rPr>
+          <w:noProof/>
           <w:lang w:val="es-MX"/>
         </w:rPr>
         <w:drawing>
@@ -21064,7 +21408,7 @@
                     <pic:cNvPicPr/>
                   </pic:nvPicPr>
                   <pic:blipFill>
-                    <a:blip r:embed="rId36"/>
+                    <a:blip r:embed="rId38"/>
                     <a:stretch>
                       <a:fillRect/>
                     </a:stretch>
@@ -21125,6 +21469,7 @@
       </w:pPr>
       <w:r>
         <w:rPr>
+          <w:noProof/>
           <w:lang w:val="es-MX"/>
         </w:rPr>
         <w:drawing>
@@ -21143,7 +21488,7 @@
                     <pic:cNvPicPr/>
                   </pic:nvPicPr>
                   <pic:blipFill>
-                    <a:blip r:embed="rId37"/>
+                    <a:blip r:embed="rId39"/>
                     <a:stretch>
                       <a:fillRect/>
                     </a:stretch>
@@ -21205,6 +21550,7 @@
       </w:pPr>
       <w:r>
         <w:rPr>
+          <w:noProof/>
           <w:lang w:val="es-MX"/>
         </w:rPr>
         <w:drawing>
@@ -21223,7 +21569,7 @@
                     <pic:cNvPicPr/>
                   </pic:nvPicPr>
                   <pic:blipFill rotWithShape="1">
-                    <a:blip r:embed="rId38"/>
+                    <a:blip r:embed="rId40"/>
                     <a:srcRect r="4409" b="5676"/>
                     <a:stretch/>
                   </pic:blipFill>
@@ -21297,6 +21643,7 @@
       </w:pPr>
       <w:r>
         <w:rPr>
+          <w:noProof/>
           <w:lang w:val="es-MX"/>
         </w:rPr>
         <w:drawing>
@@ -21315,7 +21662,7 @@
                     <pic:cNvPicPr/>
                   </pic:nvPicPr>
                   <pic:blipFill rotWithShape="1">
-                    <a:blip r:embed="rId39"/>
+                    <a:blip r:embed="rId41"/>
                     <a:srcRect r="1674"/>
                     <a:stretch/>
                   </pic:blipFill>
@@ -21433,6 +21780,7 @@
       </w:pPr>
       <w:r>
         <w:rPr>
+          <w:noProof/>
           <w:lang w:val="es-MX"/>
         </w:rPr>
         <w:drawing>
@@ -21451,7 +21799,7 @@
                     <pic:cNvPicPr/>
                   </pic:nvPicPr>
                   <pic:blipFill>
-                    <a:blip r:embed="rId40"/>
+                    <a:blip r:embed="rId42"/>
                     <a:stretch>
                       <a:fillRect/>
                     </a:stretch>
@@ -21490,28 +21838,48 @@
     </w:p>
     <w:p>
       <w:pPr>
+        <w:keepNext/>
         <w:spacing w:line="276" w:lineRule="auto"/>
-        <w:rPr>
-          <w:lang w:val="es-MX"/>
-        </w:rPr>
-      </w:pPr>
-      <w:r>
-        <w:rPr>
-          <w:lang w:val="es-MX"/>
-        </w:rPr>
-        <w:t>Si durante el desarrollo de la auditoria y al responder alguna pregunta se</w:t>
-      </w:r>
-      <w:r>
-        <w:rPr>
-          <w:lang w:val="es-MX"/>
-        </w:rPr>
-        <w:t xml:space="preserve"> encontrar</w:t>
-      </w:r>
-      <w:r>
-        <w:rPr>
-          <w:lang w:val="es-MX"/>
-        </w:rPr>
-        <w:t>a</w:t>
+        <w:ind w:firstLine="425"/>
+        <w:rPr>
+          <w:lang w:val="es-MX"/>
+        </w:rPr>
+      </w:pPr>
+      <w:r>
+        <w:rPr>
+          <w:lang w:val="es-MX"/>
+        </w:rPr>
+        <w:t>D</w:t>
+      </w:r>
+      <w:r>
+        <w:rPr>
+          <w:lang w:val="es-MX"/>
+        </w:rPr>
+        <w:t xml:space="preserve">urante el desarrollo de la auditoria y </w:t>
+      </w:r>
+      <w:r>
+        <w:rPr>
+          <w:lang w:val="es-MX"/>
+        </w:rPr>
+        <w:t>encontrar algún problema relacionado con la</w:t>
+      </w:r>
+      <w:r>
+        <w:rPr>
+          <w:lang w:val="es-MX"/>
+        </w:rPr>
+        <w:t xml:space="preserve"> pregunta se</w:t>
+      </w:r>
+      <w:r>
+        <w:rPr>
+          <w:lang w:val="es-MX"/>
+        </w:rPr>
+        <w:t xml:space="preserve"> </w:t>
+      </w:r>
+      <w:r>
+        <w:rPr>
+          <w:lang w:val="es-MX"/>
+        </w:rPr>
+        <w:t>encontrará</w:t>
       </w:r>
       <w:r>
         <w:rPr>
@@ -21585,6 +21953,22 @@
         </w:rPr>
         <w:t>s.</w:t>
       </w:r>
+    </w:p>
+    <w:p>
+      <w:pPr>
+        <w:spacing w:line="276" w:lineRule="auto"/>
+        <w:rPr>
+          <w:lang w:val="es-MX"/>
+        </w:rPr>
+      </w:pPr>
+    </w:p>
+    <w:p>
+      <w:pPr>
+        <w:spacing w:line="276" w:lineRule="auto"/>
+        <w:rPr>
+          <w:lang w:val="es-MX"/>
+        </w:rPr>
+      </w:pPr>
     </w:p>
     <w:p>
       <w:pPr>
@@ -21681,18 +22065,15 @@
         <w:pStyle w:val="TextoTesisCarCar"/>
       </w:pPr>
       <w:r>
-        <w:t xml:space="preserve">El vídeo proporciona una manera eficaz para ayudarle a demostrar el punto. Cuando haga clic en Vídeo en línea, puede pegar el código para insertar del vídeo que desea agregar. También puede escribir una palabra clave para buscar en línea el vídeo que mejor se adapte a su documento. Para otorgar a su documento un aspecto profesional, Word proporciona encabezados, pies de página, páginas de portada y diseños de cuadro de texto que se </w:t>
-      </w:r>
+        <w:t>El vídeo proporciona una manera eficaz para ayudarle a demostrar el punto. Cuando haga clic en Vídeo en línea, puede pegar el código para insertar del vídeo que desea agregar. También puede escribir una palabra clave para buscar en línea el vídeo que mejor se adapte a su documento. Para otorgar a su documento un aspecto profesional, Word proporciona encabezados, pies de página, páginas de portada y diseños de cuadro de texto que se complementan entre sí. Por ejemplo, puede agregar una portada coincidente, el encabezado y la barra lateral.</w:t>
+      </w:r>
+    </w:p>
+    <w:p>
+      <w:pPr>
+        <w:pStyle w:val="TextoTesisCarCar"/>
+      </w:pPr>
       <w:r>
         <w:lastRenderedPageBreak/>
-        <w:t>complementan entre sí. Por ejemplo, puede agregar una portada coincidente, el encabezado y la barra lateral.</w:t>
-      </w:r>
-    </w:p>
-    <w:p>
-      <w:pPr>
-        <w:pStyle w:val="TextoTesisCarCar"/>
-      </w:pPr>
-      <w:r>
         <w:t>Haga clic en Insertar y elija los elementos que desee de las distintas galerías. Los temas y estilos también ayudan a mantener su documento coordinado. Cuando haga clic en Diseño y seleccione un tema nuevo, cambiarán las imágenes, gráficos y gráficos SmartArt para que coincidan con el nuevo tema. Al aplicar los estilos, los títulos cambian para coincidir con el nuevo tema. Ahorre tiempo en Word con nuevos botones que se muestran donde se necesiten.</w:t>
       </w:r>
     </w:p>
@@ -22380,7 +22761,7 @@
         <w:rPr>
           <w:noProof/>
         </w:rPr>
-        <w:t>Capítulo 4</w:t>
+        <w:t>Capítulo 3</w:t>
       </w:r>
     </w:fldSimple>
     <w:r>
@@ -24647,6 +25028,7 @@
   <w:style w:type="character" w:default="1" w:styleId="Fuentedeprrafopredeter">
     <w:name w:val="Default Paragraph Font"/>
     <w:uiPriority w:val="1"/>
+    <w:semiHidden/>
     <w:unhideWhenUsed/>
   </w:style>
   <w:style w:type="table" w:default="1" w:styleId="Tablanormal">

</xml_diff>

<commit_message>
sistema de la upa
</commit_message>
<xml_diff>
--- a/public/PRODUCTO UNI/isc (2).docx
+++ b/public/PRODUCTO UNI/isc (2).docx
@@ -17308,13 +17308,8 @@
         <w:t>CodeIgniter 4</w:t>
       </w:r>
       <w:r>
-        <w:t xml:space="preserve"> es tan utilizado es porque sigue siendo fiel a su filosofía original de proporcionar un marco mínimo y modular, que permite a los desarrolladores añadir solo las herramientas y bibliotecas que necesiten. Esto ayuda a mantener el código limpio y fácil de mantener, lo que es crucial en proyectos a largo </w:t>
-      </w:r>
-      <w:proofErr w:type="gramStart"/>
-      <w:r>
-        <w:t>plazo .</w:t>
-      </w:r>
-      <w:proofErr w:type="gramEnd"/>
+        <w:t xml:space="preserve"> es tan utilizado es porque sigue siendo fiel a su filosofía original de proporcionar un marco mínimo y modular, que permite a los desarrolladores añadir solo las herramientas y bibliotecas que necesiten. Esto ayuda a mantener el código limpio y fácil de mantener, lo que es crucial en proyectos a largo plazo .</w:t>
+      </w:r>
     </w:p>
     <w:p>
       <w:pPr>
@@ -19349,21 +19344,7 @@
         <w:rPr>
           <w:lang w:val="es-MX"/>
         </w:rPr>
-        <w:t xml:space="preserve"> las hojas de estilo son de suma importancia en el desarrollo WEB ya que gracias a esto podemos crear sistemas responsivos a lo que el usuario necesita además </w:t>
-      </w:r>
-      <w:proofErr w:type="gramStart"/>
-      <w:r>
-        <w:rPr>
-          <w:lang w:val="es-MX"/>
-        </w:rPr>
-        <w:t>de que</w:t>
-      </w:r>
-      <w:proofErr w:type="gramEnd"/>
-      <w:r>
-        <w:rPr>
-          <w:lang w:val="es-MX"/>
-        </w:rPr>
-        <w:t xml:space="preserve"> los estilos son adaptativos a cualquier dispositivo esto con el fin de tener una mejor eficiencia además de que es versátil y además de que se continua desarrollando.</w:t>
+        <w:t xml:space="preserve"> las hojas de estilo son de suma importancia en el desarrollo WEB ya que gracias a esto podemos crear sistemas responsivos a lo que el usuario necesita además de que los estilos son adaptativos a cualquier dispositivo esto con el fin de tener una mejor eficiencia además de que es versátil y además de que se continua desarrollando.</w:t>
       </w:r>
     </w:p>
     <w:p>
@@ -21268,31 +21249,13 @@
         <w:spacing w:line="276" w:lineRule="auto"/>
       </w:pPr>
       <w:r>
-        <w:t xml:space="preserve">Esta plataforma cuenta con una alta variedad de tutoriales y recursos interactivos que abarcan lenguajes y herramientas esenciales para el desarrollo web como lo son </w:t>
-      </w:r>
-      <w:r>
-        <w:t xml:space="preserve">JAVA, </w:t>
-      </w:r>
-      <w:r>
-        <w:t xml:space="preserve">JavaScript, </w:t>
-      </w:r>
-      <w:r>
-        <w:t>PHP, HTML, MYSQL,</w:t>
-      </w:r>
-      <w:r>
-        <w:t xml:space="preserve"> P</w:t>
+        <w:t>Esta plataforma cuenta con una alta variedad de tutoriales y recursos interactivos que abarcan lenguajes y herramientas esenciales para el desarrollo web como lo son JAVA, JavaScript, PHP, HTML, MYSQL, P</w:t>
       </w:r>
       <w:r>
         <w:t>ython</w:t>
       </w:r>
       <w:r>
-        <w:t>,</w:t>
-      </w:r>
-      <w:r>
-        <w:t xml:space="preserve"> etc.</w:t>
-      </w:r>
-      <w:r>
-        <w:t xml:space="preserve"> Esta plataforma incluye ejercicios prácticos, ejemplos en vivo y una función llamada “try it yourselft” la cual permite a los usuarios probar código directamente en un entorno de prueba en línea, En el contexto utilizado esta plataforma es de bastante importancia ya que gracias a esta plataforma se pueden encontrar herramientas para el desarrollo por ejemplo si deseamos buscar un botón podemos ir directamente a esta pagina y buscarlo el cual nos da diversas formas de ajustarlo, darle color, tamaños, etc. W3Schools es una herramienta fundamental para el desarrollo del sistema tanto en el backend y frontend, Esta plataforma ofrece apoyo en general cuando de desarrollar se trata.</w:t>
+        <w:t>, etc. Esta plataforma incluye ejercicios prácticos, ejemplos en vivo y una función llamada “try it yourselft” la cual permite a los usuarios probar código directamente en un entorno de prueba en línea, En el contexto utilizado esta plataforma es de bastante importancia ya que gracias a esta plataforma se pueden encontrar herramientas para el desarrollo por ejemplo si deseamos buscar un botón podemos ir directamente a esta pagina y buscarlo el cual nos da diversas formas de ajustarlo, darle color, tamaños, etc. W3Schools es una herramienta fundamental para el desarrollo del sistema tanto en el backend y frontend, Esta plataforma ofrece apoyo en general cuando de desarrollar se trata.</w:t>
       </w:r>
     </w:p>
     <w:p>
@@ -21329,15 +21292,7 @@
       </w:r>
       <w:r>
         <w:br/>
-        <w:t xml:space="preserve">Star UML es una herramienta que es de gran ayuda cuando un usuario tiene que hacer la representación de un sistema de manera que los usuarios que no comprenden el sistema logren entenderlo de igual manera, dentro de este software se pueden hacer diagramas como de casos de uso, secuencia, actividades, clases, etc. Este software es de </w:t>
-      </w:r>
-      <w:proofErr w:type="gramStart"/>
-      <w:r>
-        <w:t>paga</w:t>
-      </w:r>
-      <w:proofErr w:type="gramEnd"/>
-      <w:r>
-        <w:t xml:space="preserve"> pero te da una opción gratuita por 30 días sobre los que puedes realizar los diagramas que necesites y de acuerdo al sistema que estes realizando.</w:t>
+        <w:t>Star UML es una herramienta que es de gran ayuda cuando un usuario tiene que hacer la representación de un sistema de manera que los usuarios que no comprenden el sistema logren entenderlo de igual manera, dentro de este software se pueden hacer diagramas como de casos de uso, secuencia, actividades, clases, etc. Este software es de paga pero te da una opción gratuita por 30 días sobre los que puedes realizar los diagramas que necesites y de acuerdo al sistema que estes realizando.</w:t>
       </w:r>
     </w:p>
     <w:p>
@@ -21374,13 +21329,7 @@
         <w:rPr>
           <w:lang w:val="es-MX"/>
         </w:rPr>
-        <w:t>Datatables</w:t>
-      </w:r>
-      <w:r>
-        <w:rPr>
-          <w:lang w:val="es-MX"/>
-        </w:rPr>
-        <w:t xml:space="preserve"> es un plugin de jQuery que se utiliza para mejorar tablas HTML, permitiendo funciones avanzadas como la paginación, el filtrado en tiempo real, la ordenación y la exportación de datos. Es una herramienta ideal para la gestión de grandes conjuntos de datos en aplicaciones web, ya que mejora significativamente la experiencia del usuario al interactuar con tablas dinámicas.</w:t>
+        <w:t>Datatables es un plugin de jQuery que se utiliza para mejorar tablas HTML, permitiendo funciones avanzadas como la paginación, el filtrado en tiempo real, la ordenación y la exportación de datos. Es una herramienta ideal para la gestión de grandes conjuntos de datos en aplicaciones web, ya que mejora significativamente la experiencia del usuario al interactuar con tablas dinámicas.</w:t>
       </w:r>
     </w:p>
     <w:p>
@@ -21622,21 +21571,7 @@
         <w:rPr>
           <w:lang w:val="es-MX"/>
         </w:rPr>
-        <w:t xml:space="preserve"> Por </w:t>
-      </w:r>
-      <w:proofErr w:type="gramStart"/>
-      <w:r>
-        <w:rPr>
-          <w:lang w:val="es-MX"/>
-        </w:rPr>
-        <w:t>ejemplo</w:t>
-      </w:r>
-      <w:proofErr w:type="gramEnd"/>
-      <w:r>
-        <w:rPr>
-          <w:lang w:val="es-MX"/>
-        </w:rPr>
-        <w:t xml:space="preserve"> cuando se crea un nuevo usuario al realizar la acción de guardar los datos el sistema nos emite una alerta donde nos da un mensaje dando a entender </w:t>
+        <w:t xml:space="preserve"> Por ejemplo cuando se crea un nuevo usuario al realizar la acción de guardar los datos el sistema nos emite una alerta donde nos da un mensaje dando a entender </w:t>
       </w:r>
       <w:r>
         <w:rPr>
@@ -21764,7 +21699,6 @@
         <w:t xml:space="preserve"> Funciona con la mayoría de los navegadores modernos y es fácil de integrar con frameworks populares como Angular y </w:t>
       </w:r>
       <w:proofErr w:type="spellStart"/>
-      <w:proofErr w:type="gramStart"/>
       <w:r>
         <w:rPr>
           <w:lang w:val="es-MX"/>
@@ -21772,7 +21706,6 @@
         <w:t>React</w:t>
       </w:r>
       <w:proofErr w:type="spellEnd"/>
-      <w:proofErr w:type="gramEnd"/>
       <w:r>
         <w:rPr>
           <w:lang w:val="es-MX"/>
@@ -22092,6 +22025,246 @@
           <w:lang w:val="es-MX"/>
         </w:rPr>
       </w:pPr>
+      <w:r>
+        <w:rPr>
+          <w:b/>
+          <w:bCs/>
+          <w:lang w:val="es-MX"/>
+        </w:rPr>
+        <w:t>¿Qué es un filtro en Codeigniter 4</w:t>
+      </w:r>
+      <w:r>
+        <w:rPr>
+          <w:b/>
+          <w:bCs/>
+          <w:lang w:val="es-MX"/>
+        </w:rPr>
+        <w:t>?</w:t>
+      </w:r>
+    </w:p>
+    <w:p>
+      <w:pPr>
+        <w:rPr>
+          <w:lang w:val="es-MX"/>
+        </w:rPr>
+      </w:pPr>
+    </w:p>
+    <w:p>
+      <w:pPr>
+        <w:rPr>
+          <w:lang w:val="es-MX"/>
+        </w:rPr>
+      </w:pPr>
+      <w:r>
+        <w:rPr>
+          <w:lang w:val="es-MX"/>
+        </w:rPr>
+        <w:t>Los filtros en CodeIgniter 4 son herramientas que permiten ejecutar lógica antes o después de que una solicitud sea procesada por un controlador. Son útiles para tareas como autenticación, autorización o registro de actividades.</w:t>
+      </w:r>
+    </w:p>
+    <w:p>
+      <w:pPr>
+        <w:pStyle w:val="Ttulo3"/>
+        <w:rPr>
+          <w:lang w:val="es-MX"/>
+        </w:rPr>
+      </w:pPr>
+      <w:r>
+        <w:rPr>
+          <w:lang w:val="es-MX"/>
+        </w:rPr>
+        <w:lastRenderedPageBreak/>
+        <w:t>Características principales de los filtros:</w:t>
+      </w:r>
+    </w:p>
+    <w:p>
+      <w:pPr>
+        <w:numPr>
+          <w:ilvl w:val="0"/>
+          <w:numId w:val="36"/>
+        </w:numPr>
+        <w:spacing w:line="276" w:lineRule="auto"/>
+        <w:rPr>
+          <w:lang w:val="es-MX"/>
+        </w:rPr>
+      </w:pPr>
+      <w:r>
+        <w:rPr>
+          <w:b/>
+          <w:bCs/>
+          <w:lang w:val="es-MX"/>
+        </w:rPr>
+        <w:t xml:space="preserve">Pre y </w:t>
+      </w:r>
+      <w:proofErr w:type="spellStart"/>
+      <w:r>
+        <w:rPr>
+          <w:b/>
+          <w:bCs/>
+          <w:lang w:val="es-MX"/>
+        </w:rPr>
+        <w:t>Post-filtros</w:t>
+      </w:r>
+      <w:proofErr w:type="spellEnd"/>
+      <w:r>
+        <w:rPr>
+          <w:b/>
+          <w:bCs/>
+          <w:lang w:val="es-MX"/>
+        </w:rPr>
+        <w:t>:</w:t>
+      </w:r>
+      <w:r>
+        <w:rPr>
+          <w:lang w:val="es-MX"/>
+        </w:rPr>
+        <w:t xml:space="preserve"> Los filtros pueden configurarse para ejecutarse antes (</w:t>
+      </w:r>
+      <w:proofErr w:type="spellStart"/>
+      <w:r>
+        <w:rPr>
+          <w:lang w:val="es-MX"/>
+        </w:rPr>
+        <w:t>before</w:t>
+      </w:r>
+      <w:proofErr w:type="spellEnd"/>
+      <w:r>
+        <w:rPr>
+          <w:lang w:val="es-MX"/>
+        </w:rPr>
+        <w:t>) o después (after) de procesar una solicitud</w:t>
+      </w:r>
+      <w:r>
+        <w:rPr>
+          <w:lang w:val="es-MX"/>
+        </w:rPr>
+        <w:t xml:space="preserve"> a través de la URL</w:t>
+      </w:r>
+      <w:r>
+        <w:rPr>
+          <w:lang w:val="es-MX"/>
+        </w:rPr>
+        <w:t>.</w:t>
+      </w:r>
+    </w:p>
+    <w:p>
+      <w:pPr>
+        <w:numPr>
+          <w:ilvl w:val="0"/>
+          <w:numId w:val="36"/>
+        </w:numPr>
+        <w:spacing w:line="276" w:lineRule="auto"/>
+        <w:rPr>
+          <w:lang w:val="es-MX"/>
+        </w:rPr>
+      </w:pPr>
+      <w:r>
+        <w:rPr>
+          <w:b/>
+          <w:bCs/>
+          <w:lang w:val="es-MX"/>
+        </w:rPr>
+        <w:t>Flexibilidad:</w:t>
+      </w:r>
+      <w:r>
+        <w:rPr>
+          <w:lang w:val="es-MX"/>
+        </w:rPr>
+        <w:t xml:space="preserve"> Pueden aplicarse a rutas específicas o configurarse globalmente.</w:t>
+      </w:r>
+    </w:p>
+    <w:p>
+      <w:pPr>
+        <w:numPr>
+          <w:ilvl w:val="0"/>
+          <w:numId w:val="36"/>
+        </w:numPr>
+        <w:spacing w:line="276" w:lineRule="auto"/>
+        <w:rPr>
+          <w:lang w:val="es-MX"/>
+        </w:rPr>
+      </w:pPr>
+      <w:r>
+        <w:rPr>
+          <w:b/>
+          <w:bCs/>
+          <w:lang w:val="es-MX"/>
+        </w:rPr>
+        <w:t>Integración fácil:</w:t>
+      </w:r>
+      <w:r>
+        <w:rPr>
+          <w:lang w:val="es-MX"/>
+        </w:rPr>
+        <w:t xml:space="preserve"> Los filtros se configuran en el archivo </w:t>
+      </w:r>
+      <w:proofErr w:type="spellStart"/>
+      <w:r>
+        <w:rPr>
+          <w:lang w:val="es-MX"/>
+        </w:rPr>
+        <w:t>Config</w:t>
+      </w:r>
+      <w:proofErr w:type="spellEnd"/>
+      <w:r>
+        <w:rPr>
+          <w:lang w:val="es-MX"/>
+        </w:rPr>
+        <w:t>/</w:t>
+      </w:r>
+      <w:proofErr w:type="spellStart"/>
+      <w:r>
+        <w:rPr>
+          <w:lang w:val="es-MX"/>
+        </w:rPr>
+        <w:t>Filters.php</w:t>
+      </w:r>
+      <w:proofErr w:type="spellEnd"/>
+      <w:r>
+        <w:rPr>
+          <w:lang w:val="es-MX"/>
+        </w:rPr>
+        <w:t xml:space="preserve">, en el caso de un sistema con </w:t>
+      </w:r>
+      <w:r>
+        <w:rPr>
+          <w:lang w:val="es-MX"/>
+        </w:rPr>
+        <w:t>.</w:t>
+      </w:r>
+    </w:p>
+    <w:p>
+      <w:pPr>
+        <w:pStyle w:val="Prrafodelista"/>
+        <w:numPr>
+          <w:ilvl w:val="0"/>
+          <w:numId w:val="36"/>
+        </w:numPr>
+        <w:spacing w:line="276" w:lineRule="auto"/>
+        <w:rPr>
+          <w:lang w:val="es-MX"/>
+        </w:rPr>
+      </w:pPr>
+      <w:r>
+        <w:rPr>
+          <w:b/>
+          <w:bCs/>
+          <w:lang w:val="es-MX"/>
+        </w:rPr>
+        <w:t>Aplicación práctica:</w:t>
+      </w:r>
+      <w:r>
+        <w:rPr>
+          <w:lang w:val="es-MX"/>
+        </w:rPr>
+        <w:t xml:space="preserve"> </w:t>
+      </w:r>
+      <w:r>
+        <w:rPr>
+          <w:lang w:val="es-MX"/>
+        </w:rPr>
+        <w:t>En un sistema de gestión de usuarios, un filtro puede verificar si el usuario está autenticado antes de acceder a ciertas rutas protegidas.</w:t>
+      </w:r>
     </w:p>
     <w:p>
       <w:pPr>
@@ -22105,8 +22278,235 @@
         <w:rPr>
           <w:lang w:val="es-MX"/>
         </w:rPr>
+        <w:t>Migraciones</w:t>
+      </w:r>
+      <w:r>
+        <w:rPr>
+          <w:lang w:val="es-MX"/>
+        </w:rPr>
+        <w:t xml:space="preserve"> en CodeIgniter 4</w:t>
+      </w:r>
+      <w:bookmarkEnd w:id="67"/>
+    </w:p>
+    <w:p>
+      <w:pPr>
+        <w:rPr>
+          <w:b/>
+          <w:bCs/>
+          <w:lang w:val="es-MX"/>
+        </w:rPr>
+      </w:pPr>
+      <w:r>
+        <w:rPr>
+          <w:b/>
+          <w:bCs/>
+          <w:lang w:val="es-MX"/>
+        </w:rPr>
+        <w:t xml:space="preserve">¿Qué </w:t>
+      </w:r>
+      <w:r>
+        <w:rPr>
+          <w:b/>
+          <w:bCs/>
+          <w:lang w:val="es-MX"/>
+        </w:rPr>
+        <w:t>son las migraciones</w:t>
+      </w:r>
+      <w:r>
+        <w:rPr>
+          <w:b/>
+          <w:bCs/>
+          <w:lang w:val="es-MX"/>
+        </w:rPr>
+        <w:t>?</w:t>
+      </w:r>
+    </w:p>
+    <w:p>
+      <w:pPr>
+        <w:rPr>
+          <w:lang w:val="es-MX"/>
+        </w:rPr>
+      </w:pPr>
+    </w:p>
+    <w:p>
+      <w:pPr>
+        <w:spacing w:line="276" w:lineRule="auto"/>
+        <w:rPr>
+          <w:lang w:val="es-MX"/>
+        </w:rPr>
+      </w:pPr>
+      <w:r>
+        <w:rPr>
+          <w:lang w:val="es-MX"/>
+        </w:rPr>
+        <w:t>Las migraciones en CodeIgniter 4 son una herramienta para gestionar y versionar cambios en la estructura de la base de datos. Permiten mantener un historial de modificaciones y facilitar la sincronización entre entornos de desarrollo</w:t>
+      </w:r>
+      <w:r>
+        <w:rPr>
+          <w:lang w:val="es-MX"/>
+        </w:rPr>
+        <w:t xml:space="preserve"> esto con el fin de poder crear la base de datos desde el mismo sistema</w:t>
+      </w:r>
+      <w:r>
+        <w:rPr>
+          <w:lang w:val="es-MX"/>
+        </w:rPr>
+        <w:t>.</w:t>
+      </w:r>
+    </w:p>
+    <w:p>
+      <w:pPr>
+        <w:pStyle w:val="Ttulo3"/>
+        <w:rPr>
+          <w:lang w:val="es-MX"/>
+        </w:rPr>
+      </w:pPr>
+      <w:r>
+        <w:rPr>
+          <w:lang w:val="es-MX"/>
+        </w:rPr>
+        <w:t>Características principales:</w:t>
+      </w:r>
+    </w:p>
+    <w:p>
+      <w:pPr>
+        <w:numPr>
+          <w:ilvl w:val="0"/>
+          <w:numId w:val="37"/>
+        </w:numPr>
+        <w:spacing w:line="276" w:lineRule="auto"/>
+        <w:rPr>
+          <w:lang w:val="es-MX"/>
+        </w:rPr>
+      </w:pPr>
+      <w:r>
+        <w:rPr>
+          <w:b/>
+          <w:bCs/>
+          <w:lang w:val="es-MX"/>
+        </w:rPr>
+        <w:t>Versionado de base de datos:</w:t>
+      </w:r>
+      <w:r>
+        <w:rPr>
+          <w:lang w:val="es-MX"/>
+        </w:rPr>
+        <w:t xml:space="preserve"> Cada cambio se guarda como un archivo de migración con un número de versión único.</w:t>
+      </w:r>
+    </w:p>
+    <w:p>
+      <w:pPr>
+        <w:numPr>
+          <w:ilvl w:val="0"/>
+          <w:numId w:val="37"/>
+        </w:numPr>
+        <w:spacing w:line="276" w:lineRule="auto"/>
+        <w:rPr>
+          <w:lang w:val="es-MX"/>
+        </w:rPr>
+      </w:pPr>
+      <w:r>
+        <w:rPr>
+          <w:b/>
+          <w:bCs/>
+          <w:lang w:val="es-MX"/>
+        </w:rPr>
+        <w:t>Automatización:</w:t>
+      </w:r>
+      <w:r>
+        <w:rPr>
+          <w:lang w:val="es-MX"/>
+        </w:rPr>
+        <w:t xml:space="preserve"> Permite ejecutar migraciones hacia adelante o retroceder a versiones anteriores.</w:t>
+      </w:r>
+    </w:p>
+    <w:p>
+      <w:pPr>
+        <w:numPr>
+          <w:ilvl w:val="0"/>
+          <w:numId w:val="37"/>
+        </w:numPr>
+        <w:spacing w:line="276" w:lineRule="auto"/>
+        <w:rPr>
+          <w:lang w:val="es-MX"/>
+        </w:rPr>
+      </w:pPr>
+      <w:r>
+        <w:rPr>
+          <w:b/>
+          <w:bCs/>
+          <w:lang w:val="es-MX"/>
+        </w:rPr>
+        <w:t>Modularidad:</w:t>
+      </w:r>
+      <w:r>
+        <w:rPr>
+          <w:lang w:val="es-MX"/>
+        </w:rPr>
+        <w:t xml:space="preserve"> Las migraciones pueden agruparse por módulos o contextos.</w:t>
+      </w:r>
+    </w:p>
+    <w:p>
+      <w:pPr>
+        <w:pStyle w:val="Prrafodelista"/>
+        <w:numPr>
+          <w:ilvl w:val="0"/>
+          <w:numId w:val="37"/>
+        </w:numPr>
+        <w:spacing w:line="276" w:lineRule="auto"/>
+        <w:rPr>
+          <w:lang w:val="es-MX"/>
+        </w:rPr>
+      </w:pPr>
+      <w:r>
+        <w:rPr>
+          <w:b/>
+          <w:bCs/>
+          <w:lang w:val="es-MX"/>
+        </w:rPr>
+        <w:t>Aplicación práctica:</w:t>
+      </w:r>
+      <w:r>
+        <w:rPr>
+          <w:lang w:val="es-MX"/>
+        </w:rPr>
+        <w:t xml:space="preserve"> </w:t>
+      </w:r>
+      <w:r>
+        <w:rPr>
+          <w:lang w:val="es-MX"/>
+        </w:rPr>
+        <w:t>En el proyecto desarrollado las migraciones permitieron que si existían cambios pudiéramos realizar algunas modificaciones y levantar la base de datos nuevamente</w:t>
+      </w:r>
+    </w:p>
+    <w:p>
+      <w:pPr>
+        <w:jc w:val="left"/>
+        <w:rPr>
+          <w:lang w:val="es-MX"/>
+        </w:rPr>
+      </w:pPr>
+      <w:r>
+        <w:rPr>
+          <w:lang w:val="es-MX"/>
+        </w:rPr>
+        <w:br w:type="page"/>
+      </w:r>
+    </w:p>
+    <w:p>
+      <w:pPr>
+        <w:pStyle w:val="Ttulo2"/>
+        <w:rPr>
+          <w:lang w:val="es-MX"/>
+        </w:rPr>
+      </w:pPr>
+      <w:bookmarkStart w:id="68" w:name="_Toc184650232"/>
+      <w:r>
+        <w:rPr>
+          <w:lang w:val="es-MX"/>
+        </w:rPr>
         <w:lastRenderedPageBreak/>
-        <w:t>Migraciones</w:t>
+        <w:t>Rutas</w:t>
       </w:r>
       <w:r>
         <w:rPr>
@@ -22114,7 +22514,184 @@
         </w:rPr>
         <w:t xml:space="preserve"> en CodeIgniter 4</w:t>
       </w:r>
-      <w:bookmarkEnd w:id="67"/>
+      <w:bookmarkEnd w:id="68"/>
+    </w:p>
+    <w:p>
+      <w:pPr>
+        <w:rPr>
+          <w:b/>
+          <w:bCs/>
+          <w:lang w:val="es-MX"/>
+        </w:rPr>
+      </w:pPr>
+      <w:r>
+        <w:rPr>
+          <w:b/>
+          <w:bCs/>
+          <w:lang w:val="es-MX"/>
+        </w:rPr>
+        <w:t>¿Qué son y cómo se utilizan?</w:t>
+      </w:r>
+    </w:p>
+    <w:p>
+      <w:pPr>
+        <w:rPr>
+          <w:lang w:val="es-MX"/>
+        </w:rPr>
+      </w:pPr>
+    </w:p>
+    <w:p>
+      <w:pPr>
+        <w:spacing w:line="276" w:lineRule="auto"/>
+        <w:rPr>
+          <w:lang w:val="es-MX"/>
+        </w:rPr>
+      </w:pPr>
+      <w:r>
+        <w:rPr>
+          <w:lang w:val="es-MX"/>
+        </w:rPr>
+        <w:t>Las rutas en CodeIgniter 4 controlan cómo se procesan las solicitudes HTTP y a qué controlador y método</w:t>
+      </w:r>
+      <w:r>
+        <w:rPr>
+          <w:lang w:val="es-MX"/>
+        </w:rPr>
+        <w:t xml:space="preserve"> o función</w:t>
+      </w:r>
+      <w:r>
+        <w:rPr>
+          <w:lang w:val="es-MX"/>
+        </w:rPr>
+        <w:t xml:space="preserve"> se asignan. Permiten una mayor flexibilidad y organización en el desarrollo de aplicaciones web.</w:t>
+      </w:r>
+    </w:p>
+    <w:p>
+      <w:pPr>
+        <w:pStyle w:val="Ttulo3"/>
+        <w:rPr>
+          <w:lang w:val="es-MX"/>
+        </w:rPr>
+      </w:pPr>
+      <w:r>
+        <w:rPr>
+          <w:lang w:val="es-MX"/>
+        </w:rPr>
+        <w:t>Características principales:</w:t>
+      </w:r>
+    </w:p>
+    <w:p>
+      <w:pPr>
+        <w:numPr>
+          <w:ilvl w:val="0"/>
+          <w:numId w:val="38"/>
+        </w:numPr>
+        <w:spacing w:line="276" w:lineRule="auto"/>
+        <w:rPr>
+          <w:lang w:val="es-MX"/>
+        </w:rPr>
+      </w:pPr>
+      <w:r>
+        <w:rPr>
+          <w:b/>
+          <w:bCs/>
+          <w:lang w:val="es-MX"/>
+        </w:rPr>
+        <w:t>Definición simplificada:</w:t>
+      </w:r>
+      <w:r>
+        <w:rPr>
+          <w:lang w:val="es-MX"/>
+        </w:rPr>
+        <w:t xml:space="preserve"> Las rutas se configuran en el archivo app/</w:t>
+      </w:r>
+      <w:proofErr w:type="spellStart"/>
+      <w:r>
+        <w:rPr>
+          <w:lang w:val="es-MX"/>
+        </w:rPr>
+        <w:t>Config</w:t>
+      </w:r>
+      <w:proofErr w:type="spellEnd"/>
+      <w:r>
+        <w:rPr>
+          <w:lang w:val="es-MX"/>
+        </w:rPr>
+        <w:t>/</w:t>
+      </w:r>
+      <w:proofErr w:type="spellStart"/>
+      <w:r>
+        <w:rPr>
+          <w:lang w:val="es-MX"/>
+        </w:rPr>
+        <w:t>Routes.php</w:t>
+      </w:r>
+      <w:proofErr w:type="spellEnd"/>
+      <w:r>
+        <w:rPr>
+          <w:lang w:val="es-MX"/>
+        </w:rPr>
+        <w:t>.</w:t>
+      </w:r>
+    </w:p>
+    <w:p>
+      <w:pPr>
+        <w:numPr>
+          <w:ilvl w:val="0"/>
+          <w:numId w:val="38"/>
+        </w:numPr>
+        <w:spacing w:line="276" w:lineRule="auto"/>
+        <w:rPr>
+          <w:lang w:val="es-MX"/>
+        </w:rPr>
+      </w:pPr>
+      <w:r>
+        <w:rPr>
+          <w:b/>
+          <w:bCs/>
+          <w:lang w:val="es-MX"/>
+        </w:rPr>
+        <w:t>Rutas dinámicas y estáticas:</w:t>
+      </w:r>
+      <w:r>
+        <w:rPr>
+          <w:lang w:val="es-MX"/>
+        </w:rPr>
+        <w:t xml:space="preserve"> Permite definir rutas personalizadas con parámetros dinámicos.</w:t>
+      </w:r>
+    </w:p>
+    <w:p>
+      <w:pPr>
+        <w:numPr>
+          <w:ilvl w:val="0"/>
+          <w:numId w:val="38"/>
+        </w:numPr>
+        <w:spacing w:line="276" w:lineRule="auto"/>
+        <w:rPr>
+          <w:lang w:val="es-MX"/>
+        </w:rPr>
+      </w:pPr>
+      <w:r>
+        <w:rPr>
+          <w:b/>
+          <w:bCs/>
+          <w:lang w:val="es-MX"/>
+        </w:rPr>
+        <w:t>Middleware en rutas:</w:t>
+      </w:r>
+      <w:r>
+        <w:rPr>
+          <w:lang w:val="es-MX"/>
+        </w:rPr>
+        <w:t xml:space="preserve"> Se pueden asociar filtros específicos a rutas concretas.</w:t>
+      </w:r>
+    </w:p>
+    <w:p>
+      <w:pPr>
+        <w:rPr>
+          <w:lang w:val="es-MX"/>
+        </w:rPr>
+      </w:pPr>
     </w:p>
     <w:p>
       <w:pPr>
@@ -22123,57 +22700,709 @@
           <w:lang w:val="es-MX"/>
         </w:rPr>
       </w:pPr>
-      <w:bookmarkStart w:id="68" w:name="_Toc184650232"/>
-      <w:r>
-        <w:rPr>
-          <w:lang w:val="es-MX"/>
-        </w:rPr>
-        <w:t>Rutas</w:t>
-      </w:r>
-      <w:r>
-        <w:rPr>
-          <w:lang w:val="es-MX"/>
-        </w:rPr>
-        <w:t xml:space="preserve"> en CodeIgniter 4</w:t>
-      </w:r>
-      <w:bookmarkEnd w:id="68"/>
+      <w:bookmarkStart w:id="69" w:name="_Toc184650233"/>
+      <w:r>
+        <w:rPr>
+          <w:lang w:val="es-MX"/>
+        </w:rPr>
+        <w:t xml:space="preserve">Librería </w:t>
+      </w:r>
+      <w:r>
+        <w:rPr>
+          <w:lang w:val="es-MX"/>
+        </w:rPr>
+        <w:t>Dompdf</w:t>
+      </w:r>
+      <w:bookmarkEnd w:id="69"/>
+      <w:r>
+        <w:rPr>
+          <w:lang w:val="es-MX"/>
+        </w:rPr>
+        <w:t>.</w:t>
+      </w:r>
+    </w:p>
+    <w:p>
+      <w:pPr>
+        <w:spacing w:line="480" w:lineRule="auto"/>
+        <w:rPr>
+          <w:b/>
+          <w:bCs/>
+          <w:lang w:val="es-MX"/>
+        </w:rPr>
+      </w:pPr>
+      <w:r>
+        <w:rPr>
+          <w:b/>
+          <w:bCs/>
+          <w:lang w:val="es-MX"/>
+        </w:rPr>
+        <w:t xml:space="preserve">¿Qué es </w:t>
+      </w:r>
+      <w:proofErr w:type="spellStart"/>
+      <w:r>
+        <w:rPr>
+          <w:b/>
+          <w:bCs/>
+          <w:lang w:val="es-MX"/>
+        </w:rPr>
+        <w:t>DompPDF</w:t>
+      </w:r>
+      <w:proofErr w:type="spellEnd"/>
+      <w:r>
+        <w:rPr>
+          <w:b/>
+          <w:bCs/>
+          <w:lang w:val="es-MX"/>
+        </w:rPr>
+        <w:t>?</w:t>
+      </w:r>
+    </w:p>
+    <w:p>
+      <w:pPr>
+        <w:spacing w:line="276" w:lineRule="auto"/>
+        <w:rPr>
+          <w:lang w:val="es-MX"/>
+        </w:rPr>
+      </w:pPr>
+      <w:r>
+        <w:rPr>
+          <w:lang w:val="es-MX"/>
+        </w:rPr>
+        <w:t>Dompdf es una biblioteca PHP para generar documentos PDF a partir de código HTML y CSS. Es fácil de usar y se integra perfectamente con aplicaciones web.</w:t>
+      </w:r>
+    </w:p>
+    <w:p>
+      <w:pPr>
+        <w:rPr>
+          <w:lang w:val="es-MX"/>
+        </w:rPr>
+      </w:pPr>
+    </w:p>
+    <w:p>
+      <w:pPr>
+        <w:rPr>
+          <w:lang w:val="es-MX"/>
+        </w:rPr>
+      </w:pPr>
+      <w:r>
+        <w:rPr>
+          <w:b/>
+          <w:bCs/>
+          <w:lang w:val="es-MX"/>
+        </w:rPr>
+        <w:t>Características principales:</w:t>
+      </w:r>
+    </w:p>
+    <w:p>
+      <w:pPr>
+        <w:numPr>
+          <w:ilvl w:val="0"/>
+          <w:numId w:val="39"/>
+        </w:numPr>
+        <w:rPr>
+          <w:lang w:val="es-MX"/>
+        </w:rPr>
+      </w:pPr>
+      <w:r>
+        <w:rPr>
+          <w:b/>
+          <w:bCs/>
+          <w:lang w:val="es-MX"/>
+        </w:rPr>
+        <w:t>Soporte para HTML y CSS:</w:t>
+      </w:r>
+      <w:r>
+        <w:rPr>
+          <w:lang w:val="es-MX"/>
+        </w:rPr>
+        <w:t xml:space="preserve"> Puede renderizar contenido HTML con estilos CSS básicos.</w:t>
+      </w:r>
+    </w:p>
+    <w:p>
+      <w:pPr>
+        <w:numPr>
+          <w:ilvl w:val="0"/>
+          <w:numId w:val="39"/>
+        </w:numPr>
+        <w:rPr>
+          <w:lang w:val="es-MX"/>
+        </w:rPr>
+      </w:pPr>
+      <w:r>
+        <w:rPr>
+          <w:b/>
+          <w:bCs/>
+          <w:lang w:val="es-MX"/>
+        </w:rPr>
+        <w:t>Compatibilidad con Unicode:</w:t>
+      </w:r>
+      <w:r>
+        <w:rPr>
+          <w:lang w:val="es-MX"/>
+        </w:rPr>
+        <w:t xml:space="preserve"> Permite generar </w:t>
+      </w:r>
+      <w:proofErr w:type="spellStart"/>
+      <w:r>
+        <w:rPr>
+          <w:lang w:val="es-MX"/>
+        </w:rPr>
+        <w:t>PDFs</w:t>
+      </w:r>
+      <w:proofErr w:type="spellEnd"/>
+      <w:r>
+        <w:rPr>
+          <w:lang w:val="es-MX"/>
+        </w:rPr>
+        <w:t xml:space="preserve"> en múltiples idiomas.</w:t>
+      </w:r>
+    </w:p>
+    <w:p>
+      <w:pPr>
+        <w:numPr>
+          <w:ilvl w:val="0"/>
+          <w:numId w:val="39"/>
+        </w:numPr>
+        <w:rPr>
+          <w:lang w:val="es-MX"/>
+        </w:rPr>
+      </w:pPr>
+      <w:r>
+        <w:rPr>
+          <w:b/>
+          <w:bCs/>
+          <w:lang w:val="es-MX"/>
+        </w:rPr>
+        <w:t>Personalización:</w:t>
+      </w:r>
+      <w:r>
+        <w:rPr>
+          <w:lang w:val="es-MX"/>
+        </w:rPr>
+        <w:t xml:space="preserve"> Admite configuraciones para márgenes, orientación de página y tamaño.</w:t>
+      </w:r>
+    </w:p>
+    <w:p>
+      <w:pPr>
+        <w:pStyle w:val="Prrafodelista"/>
+        <w:numPr>
+          <w:ilvl w:val="0"/>
+          <w:numId w:val="39"/>
+        </w:numPr>
+        <w:rPr>
+          <w:lang w:val="es-MX"/>
+        </w:rPr>
+      </w:pPr>
+      <w:r>
+        <w:rPr>
+          <w:b/>
+          <w:bCs/>
+          <w:lang w:val="es-MX"/>
+        </w:rPr>
+        <w:t>Aplicación práctica:</w:t>
+      </w:r>
+      <w:r>
+        <w:rPr>
+          <w:lang w:val="es-MX"/>
+        </w:rPr>
+        <w:t xml:space="preserve"> </w:t>
+      </w:r>
+      <w:r>
+        <w:rPr>
+          <w:lang w:val="es-MX"/>
+        </w:rPr>
+        <w:t>Generar reportes, facturas o recibos en PDF directamente desde una aplicación web</w:t>
+      </w:r>
+      <w:r>
+        <w:rPr>
+          <w:lang w:val="es-MX"/>
+        </w:rPr>
+        <w:t xml:space="preserve"> pero en este caso se utilizó para generar los reportes de auditoria por capas</w:t>
+      </w:r>
+      <w:r>
+        <w:rPr>
+          <w:lang w:val="es-MX"/>
+        </w:rPr>
+        <w:t>.</w:t>
+      </w:r>
+    </w:p>
+    <w:p>
+      <w:pPr>
+        <w:jc w:val="left"/>
+        <w:rPr>
+          <w:lang w:val="es-MX"/>
+        </w:rPr>
+      </w:pPr>
+      <w:r>
+        <w:rPr>
+          <w:lang w:val="es-MX"/>
+        </w:rPr>
+        <w:br w:type="page"/>
+      </w:r>
     </w:p>
     <w:p>
       <w:pPr>
         <w:pStyle w:val="Ttulo2"/>
-        <w:rPr>
-          <w:lang w:val="es-MX"/>
-        </w:rPr>
-      </w:pPr>
-      <w:bookmarkStart w:id="69" w:name="_Toc184650233"/>
-      <w:r>
-        <w:rPr>
-          <w:lang w:val="es-MX"/>
-        </w:rPr>
-        <w:t xml:space="preserve">Librería </w:t>
+      </w:pPr>
+      <w:bookmarkStart w:id="70" w:name="_Toc184650234"/>
+      <w:r>
+        <w:lastRenderedPageBreak/>
+        <w:t>Logs</w:t>
+      </w:r>
+      <w:r>
+        <w:t xml:space="preserve"> in CodeIgniter 4</w:t>
+      </w:r>
+      <w:bookmarkEnd w:id="70"/>
+    </w:p>
+    <w:p>
+      <w:pPr>
+        <w:spacing w:line="480" w:lineRule="auto"/>
+        <w:rPr>
+          <w:lang w:val="es-MX"/>
+        </w:rPr>
+      </w:pPr>
+      <w:r>
+        <w:rPr>
+          <w:b/>
+          <w:bCs/>
+          <w:lang w:val="es-MX"/>
+        </w:rPr>
+        <w:t>¿Qué son y cómo se utilizan?</w:t>
+      </w:r>
+    </w:p>
+    <w:p>
+      <w:pPr>
+        <w:spacing w:line="276" w:lineRule="auto"/>
+        <w:rPr>
+          <w:lang w:val="es-MX"/>
+        </w:rPr>
+      </w:pPr>
+      <w:r>
+        <w:rPr>
+          <w:lang w:val="es-MX"/>
+        </w:rPr>
+        <w:t>Los logs en CodeIgniter 4 son registros del sistema que permiten monitorear y depurar la aplicación. Se utilizan para rastrear errores, solicitudes y actividades en la aplicación</w:t>
+      </w:r>
+      <w:r>
+        <w:rPr>
+          <w:lang w:val="es-MX"/>
+        </w:rPr>
+        <w:t xml:space="preserve"> y de esa manera </w:t>
       </w:r>
       <w:proofErr w:type="spellStart"/>
       <w:r>
         <w:rPr>
           <w:lang w:val="es-MX"/>
         </w:rPr>
-        <w:t>Dompdf</w:t>
-      </w:r>
-      <w:bookmarkEnd w:id="69"/>
+        <w:t>comprenser</w:t>
+      </w:r>
       <w:proofErr w:type="spellEnd"/>
+      <w:r>
+        <w:rPr>
+          <w:lang w:val="es-MX"/>
+        </w:rPr>
+        <w:t xml:space="preserve"> </w:t>
+      </w:r>
+      <w:proofErr w:type="spellStart"/>
+      <w:r>
+        <w:rPr>
+          <w:lang w:val="es-MX"/>
+        </w:rPr>
+        <w:t>mas</w:t>
+      </w:r>
+      <w:proofErr w:type="spellEnd"/>
+      <w:r>
+        <w:rPr>
+          <w:lang w:val="es-MX"/>
+        </w:rPr>
+        <w:t xml:space="preserve"> nuestro sistema y depurar constantemente los problemas que se susciten</w:t>
+      </w:r>
+      <w:r>
+        <w:rPr>
+          <w:lang w:val="es-MX"/>
+        </w:rPr>
+        <w:t>.</w:t>
+      </w:r>
+    </w:p>
+    <w:p>
+      <w:pPr>
+        <w:pStyle w:val="Ttulo3"/>
+        <w:rPr>
+          <w:lang w:val="es-MX"/>
+        </w:rPr>
+      </w:pPr>
+      <w:r>
+        <w:rPr>
+          <w:lang w:val="es-MX"/>
+        </w:rPr>
+        <w:t>Características principales:</w:t>
+      </w:r>
+    </w:p>
+    <w:p>
+      <w:pPr>
+        <w:numPr>
+          <w:ilvl w:val="0"/>
+          <w:numId w:val="40"/>
+        </w:numPr>
+        <w:spacing w:line="276" w:lineRule="auto"/>
+        <w:rPr>
+          <w:lang w:val="es-MX"/>
+        </w:rPr>
+      </w:pPr>
+      <w:r>
+        <w:rPr>
+          <w:b/>
+          <w:bCs/>
+          <w:lang w:val="es-MX"/>
+        </w:rPr>
+        <w:t>Niveles de registro:</w:t>
+      </w:r>
+      <w:r>
+        <w:rPr>
+          <w:lang w:val="es-MX"/>
+        </w:rPr>
+        <w:t xml:space="preserve"> Admite niveles como error, debug, info, entre otros.</w:t>
+      </w:r>
+    </w:p>
+    <w:p>
+      <w:pPr>
+        <w:numPr>
+          <w:ilvl w:val="0"/>
+          <w:numId w:val="40"/>
+        </w:numPr>
+        <w:spacing w:line="276" w:lineRule="auto"/>
+        <w:rPr>
+          <w:lang w:val="es-MX"/>
+        </w:rPr>
+      </w:pPr>
+      <w:r>
+        <w:rPr>
+          <w:b/>
+          <w:bCs/>
+          <w:lang w:val="es-MX"/>
+        </w:rPr>
+        <w:t>Configuración personalizada:</w:t>
+      </w:r>
+      <w:r>
+        <w:rPr>
+          <w:lang w:val="es-MX"/>
+        </w:rPr>
+        <w:t xml:space="preserve"> Los logs se configuran en el archivo app/</w:t>
+      </w:r>
+      <w:proofErr w:type="spellStart"/>
+      <w:r>
+        <w:rPr>
+          <w:lang w:val="es-MX"/>
+        </w:rPr>
+        <w:t>Config</w:t>
+      </w:r>
+      <w:proofErr w:type="spellEnd"/>
+      <w:r>
+        <w:rPr>
+          <w:lang w:val="es-MX"/>
+        </w:rPr>
+        <w:t>/</w:t>
+      </w:r>
+      <w:proofErr w:type="spellStart"/>
+      <w:r>
+        <w:rPr>
+          <w:lang w:val="es-MX"/>
+        </w:rPr>
+        <w:t>Logger.php</w:t>
+      </w:r>
+      <w:proofErr w:type="spellEnd"/>
+      <w:r>
+        <w:rPr>
+          <w:lang w:val="es-MX"/>
+        </w:rPr>
+        <w:t>.</w:t>
+      </w:r>
+    </w:p>
+    <w:p>
+      <w:pPr>
+        <w:numPr>
+          <w:ilvl w:val="0"/>
+          <w:numId w:val="40"/>
+        </w:numPr>
+        <w:spacing w:line="276" w:lineRule="auto"/>
+        <w:rPr>
+          <w:lang w:val="es-MX"/>
+        </w:rPr>
+      </w:pPr>
+      <w:r>
+        <w:rPr>
+          <w:b/>
+          <w:bCs/>
+          <w:lang w:val="es-MX"/>
+        </w:rPr>
+        <w:t>Almacenamiento eficiente:</w:t>
+      </w:r>
+      <w:r>
+        <w:rPr>
+          <w:lang w:val="es-MX"/>
+        </w:rPr>
+        <w:t xml:space="preserve"> Los registros se almacenan en archivos dentro de la carpeta </w:t>
+      </w:r>
+      <w:proofErr w:type="spellStart"/>
+      <w:r>
+        <w:rPr>
+          <w:lang w:val="es-MX"/>
+        </w:rPr>
+        <w:t>writable</w:t>
+      </w:r>
+      <w:proofErr w:type="spellEnd"/>
+      <w:r>
+        <w:rPr>
+          <w:lang w:val="es-MX"/>
+        </w:rPr>
+        <w:t>/logs.</w:t>
+      </w:r>
+    </w:p>
+    <w:p>
+      <w:pPr>
+        <w:pStyle w:val="Prrafodelista"/>
+        <w:numPr>
+          <w:ilvl w:val="0"/>
+          <w:numId w:val="40"/>
+        </w:numPr>
+        <w:spacing w:line="276" w:lineRule="auto"/>
+        <w:rPr>
+          <w:lang w:val="es-MX"/>
+        </w:rPr>
+      </w:pPr>
+      <w:r>
+        <w:rPr>
+          <w:b/>
+          <w:bCs/>
+          <w:lang w:val="es-MX"/>
+        </w:rPr>
+        <w:t>Aplicación práctica:</w:t>
+      </w:r>
+      <w:r>
+        <w:rPr>
+          <w:lang w:val="es-MX"/>
+        </w:rPr>
+        <w:t xml:space="preserve"> </w:t>
+      </w:r>
+      <w:r>
+        <w:rPr>
+          <w:lang w:val="es-MX"/>
+        </w:rPr>
+        <w:t>Detectar errores en producción sin mostrar mensajes sensibles</w:t>
+      </w:r>
+      <w:r>
+        <w:rPr>
+          <w:lang w:val="es-MX"/>
+        </w:rPr>
+        <w:t xml:space="preserve"> que puedan dar información valiosa del sistema</w:t>
+      </w:r>
+      <w:r>
+        <w:rPr>
+          <w:lang w:val="es-MX"/>
+        </w:rPr>
+        <w:t xml:space="preserve"> al usuario final.</w:t>
+      </w:r>
+    </w:p>
+    <w:p>
+      <w:pPr>
+        <w:spacing w:line="276" w:lineRule="auto"/>
+        <w:rPr>
+          <w:lang w:val="es-MX"/>
+        </w:rPr>
+      </w:pPr>
     </w:p>
     <w:p>
       <w:pPr>
         <w:pStyle w:val="Ttulo2"/>
       </w:pPr>
-      <w:bookmarkStart w:id="70" w:name="_Toc184650234"/>
-      <w:r>
-        <w:t>Logs</w:t>
-      </w:r>
-      <w:r>
-        <w:t xml:space="preserve"> in CodeIgniter 4</w:t>
-      </w:r>
-      <w:bookmarkEnd w:id="70"/>
+      <w:r>
+        <w:t>Composer</w:t>
+      </w:r>
+    </w:p>
+    <w:p>
+      <w:pPr>
+        <w:spacing w:line="276" w:lineRule="auto"/>
+      </w:pPr>
+      <w:r>
+        <w:t>Composer es una herramienta esencial en el ecosistema de PHP que facilita la gestión de dependencias en proyectos de desarrollo.</w:t>
+      </w:r>
+      <w:r>
+        <w:t xml:space="preserve"> </w:t>
+      </w:r>
+      <w:r>
+        <w:t>Composer permite a los desarrolladores declarar las bibliotecas que su proyecto necesita y gestionarlas automáticamente, asegurando que se instalen y actualicen de manera consistente.</w:t>
+      </w:r>
+    </w:p>
+    <w:p>
+      <w:pPr>
+        <w:pStyle w:val="Ttulo3"/>
+      </w:pPr>
+      <w:r>
+        <w:t>Que es y cómo se utiliza</w:t>
+      </w:r>
+    </w:p>
+    <w:p>
+      <w:pPr>
+        <w:spacing w:line="276" w:lineRule="auto"/>
+      </w:pPr>
+      <w:r>
+        <w:t xml:space="preserve">Composer es un </w:t>
+      </w:r>
+      <w:r>
+        <w:rPr>
+          <w:b/>
+          <w:bCs/>
+        </w:rPr>
+        <w:t>gestor de dependencias</w:t>
+      </w:r>
+      <w:r>
+        <w:t xml:space="preserve"> centrado en PHP que trabaja a nivel de proyecto. En lugar de instalar dependencias globalmente, Composer las descarga y organiza en una carpeta específica del proyecto (generalmente </w:t>
+      </w:r>
+      <w:proofErr w:type="spellStart"/>
+      <w:r>
+        <w:t>vendor</w:t>
+      </w:r>
+      <w:proofErr w:type="spellEnd"/>
+      <w:r>
+        <w:t>).</w:t>
+      </w:r>
+    </w:p>
+    <w:p>
+      <w:pPr>
+        <w:pStyle w:val="Prrafodelista"/>
+        <w:numPr>
+          <w:ilvl w:val="0"/>
+          <w:numId w:val="41"/>
+        </w:numPr>
+        <w:spacing w:line="276" w:lineRule="auto"/>
+        <w:rPr>
+          <w:lang w:val="es-MX"/>
+        </w:rPr>
+      </w:pPr>
+      <w:r>
+        <w:rPr>
+          <w:b/>
+          <w:bCs/>
+          <w:lang w:val="es-MX"/>
+        </w:rPr>
+        <w:t>Gestión de dependencias:</w:t>
+      </w:r>
+      <w:r>
+        <w:rPr>
+          <w:lang w:val="es-MX"/>
+        </w:rPr>
+        <w:t xml:space="preserve"> Composer permite descargar, instalar y actualizar bibliotecas, el repositorio principal de paquetes para PHP.</w:t>
+      </w:r>
+    </w:p>
+    <w:p>
+      <w:pPr>
+        <w:pStyle w:val="Prrafodelista"/>
+        <w:numPr>
+          <w:ilvl w:val="0"/>
+          <w:numId w:val="41"/>
+        </w:numPr>
+        <w:spacing w:line="276" w:lineRule="auto"/>
+        <w:rPr>
+          <w:lang w:val="es-MX"/>
+        </w:rPr>
+      </w:pPr>
+      <w:r>
+        <w:rPr>
+          <w:b/>
+          <w:bCs/>
+          <w:lang w:val="es-MX"/>
+        </w:rPr>
+        <w:lastRenderedPageBreak/>
+        <w:t>Control de versiones:</w:t>
+      </w:r>
+      <w:r>
+        <w:rPr>
+          <w:lang w:val="es-MX"/>
+        </w:rPr>
+        <w:t xml:space="preserve"> Define versiones específicas o rangos de versiones para cada dependencia en el archivo </w:t>
+      </w:r>
+      <w:proofErr w:type="spellStart"/>
+      <w:r>
+        <w:rPr>
+          <w:lang w:val="es-MX"/>
+        </w:rPr>
+        <w:t>composer.json</w:t>
+      </w:r>
+      <w:proofErr w:type="spellEnd"/>
+      <w:r>
+        <w:rPr>
+          <w:lang w:val="es-MX"/>
+        </w:rPr>
+        <w:t>. Esto garantiza la compatibilidad entre componentes.</w:t>
+      </w:r>
+    </w:p>
+    <w:p>
+      <w:pPr>
+        <w:pStyle w:val="Prrafodelista"/>
+        <w:numPr>
+          <w:ilvl w:val="0"/>
+          <w:numId w:val="41"/>
+        </w:numPr>
+        <w:spacing w:line="276" w:lineRule="auto"/>
+        <w:rPr>
+          <w:lang w:val="es-MX"/>
+        </w:rPr>
+      </w:pPr>
+      <w:r>
+        <w:rPr>
+          <w:b/>
+          <w:bCs/>
+          <w:lang w:val="es-MX"/>
+        </w:rPr>
+        <w:t>Autocarga de clases:</w:t>
+      </w:r>
+      <w:r>
+        <w:rPr>
+          <w:lang w:val="es-MX"/>
+        </w:rPr>
+        <w:t xml:space="preserve"> Genera automáticamente un sistema de autocarga para simplificar la inclusión de clases y reducir errores manuales.</w:t>
+      </w:r>
+    </w:p>
+    <w:p>
+      <w:pPr>
+        <w:pStyle w:val="Prrafodelista"/>
+        <w:numPr>
+          <w:ilvl w:val="0"/>
+          <w:numId w:val="41"/>
+        </w:numPr>
+        <w:spacing w:line="276" w:lineRule="auto"/>
+        <w:rPr>
+          <w:lang w:val="es-MX"/>
+        </w:rPr>
+      </w:pPr>
+      <w:r>
+        <w:rPr>
+          <w:b/>
+          <w:bCs/>
+          <w:lang w:val="es-MX"/>
+        </w:rPr>
+        <w:t>Interoperabilidad:</w:t>
+      </w:r>
+      <w:r>
+        <w:rPr>
+          <w:lang w:val="es-MX"/>
+        </w:rPr>
+        <w:t xml:space="preserve"> Composer facilita la integración entre diferentes bibliotecas y frameworks de PHP, asegurando que trabajen juntas sin conflictos.</w:t>
+      </w:r>
+    </w:p>
+    <w:p>
+      <w:pPr>
+        <w:spacing w:line="276" w:lineRule="auto"/>
+        <w:rPr>
+          <w:lang w:val="es-MX"/>
+        </w:rPr>
+      </w:pPr>
+      <w:r>
+        <w:rPr>
+          <w:lang w:val="es-MX"/>
+        </w:rPr>
+        <w:t>Para este proyecto fue de suma importancia puesto que gracias a Composer no se tendrían que descargar paqueterías directamente de la web, podríamos realizarlo con comandos desde la terminal raíz de nuestro proyecto y se realizaba la instalación para después poder utilizarla.</w:t>
+      </w:r>
     </w:p>
     <w:p>
       <w:pPr>
@@ -22244,6 +23473,101 @@
       <w:r>
         <w:t>. Esta metodología se centrada en mejorar la calidad del software y la capacidad de respuesta ante los cambios. Se basa en valores clave como la comunicación, la simplicidad, el feedback, el coraje y el respeto. Las fases principales del ciclo de vida de un proyecto XP son las siguientes.</w:t>
       </w:r>
+      <w:r>
+        <w:t xml:space="preserve"> Alguno de los valores son los siguientes.</w:t>
+      </w:r>
+    </w:p>
+    <w:p>
+      <w:pPr>
+        <w:pStyle w:val="Prrafodelista"/>
+        <w:numPr>
+          <w:ilvl w:val="0"/>
+          <w:numId w:val="42"/>
+        </w:numPr>
+        <w:spacing w:line="276" w:lineRule="auto"/>
+      </w:pPr>
+      <w:r>
+        <w:rPr>
+          <w:b/>
+          <w:bCs/>
+        </w:rPr>
+        <w:t>Respeto.</w:t>
+      </w:r>
+    </w:p>
+    <w:p>
+      <w:pPr>
+        <w:pStyle w:val="Prrafodelista"/>
+        <w:spacing w:line="276" w:lineRule="auto"/>
+      </w:pPr>
+      <w:r>
+        <w:t> El equipo de desarrollo y el cliente deben respetar y valorar las contribuciones de cada miembro del equipo.</w:t>
+      </w:r>
+    </w:p>
+    <w:p>
+      <w:pPr>
+        <w:pStyle w:val="Prrafodelista"/>
+        <w:numPr>
+          <w:ilvl w:val="0"/>
+          <w:numId w:val="42"/>
+        </w:numPr>
+        <w:spacing w:line="276" w:lineRule="auto"/>
+      </w:pPr>
+      <w:r>
+        <w:rPr>
+          <w:b/>
+          <w:bCs/>
+        </w:rPr>
+        <w:t>Simplicidad.</w:t>
+      </w:r>
+    </w:p>
+    <w:p>
+      <w:pPr>
+        <w:pStyle w:val="Prrafodelista"/>
+        <w:spacing w:line="276" w:lineRule="auto"/>
+      </w:pPr>
+      <w:r>
+        <w:t>La metodología XP busca mantener la simplicidad en el diseño y la implementación del software, evitando la complejidad innecesaria.</w:t>
+      </w:r>
+    </w:p>
+    <w:p>
+      <w:pPr>
+        <w:pStyle w:val="Prrafodelista"/>
+        <w:numPr>
+          <w:ilvl w:val="0"/>
+          <w:numId w:val="42"/>
+        </w:numPr>
+        <w:spacing w:line="276" w:lineRule="auto"/>
+        <w:rPr>
+          <w:b/>
+          <w:bCs/>
+        </w:rPr>
+      </w:pPr>
+      <w:r>
+        <w:rPr>
+          <w:b/>
+          <w:bCs/>
+        </w:rPr>
+        <w:t>Comunicación</w:t>
+      </w:r>
+      <w:r>
+        <w:rPr>
+          <w:b/>
+          <w:bCs/>
+        </w:rPr>
+        <w:t>.</w:t>
+      </w:r>
+    </w:p>
+    <w:p>
+      <w:pPr>
+        <w:pStyle w:val="Prrafodelista"/>
+        <w:spacing w:line="276" w:lineRule="auto"/>
+        <w:rPr>
+          <w:lang w:val="en-US"/>
+        </w:rPr>
+      </w:pPr>
+      <w:r>
+        <w:t> La comunicación constante y abierta es fundamental entre el equipo de desarrollo y el cliente, para garantizar que se entiendan los requisitos y se ajusten los cambios.</w:t>
+      </w:r>
     </w:p>
     <w:p>
       <w:pPr>
@@ -22353,6 +23677,9 @@
         </w:numPr>
         <w:spacing w:line="276" w:lineRule="auto"/>
         <w:ind w:left="284"/>
+        <w:rPr>
+          <w:lang w:val="es-MX"/>
+        </w:rPr>
       </w:pPr>
     </w:p>
     <w:p>
@@ -22382,15 +23709,11 @@
         <w:t>uso,</w:t>
       </w:r>
       <w:r>
-        <w:t xml:space="preserve"> pero con las diferencias de que solo constan de 3 o 4 líneas escritas sobre el objetivo que se desea obtener sin tener que incluir código ni dar mucho hincapié a lo que se va a realizar Estas son adecuadas para dar a conocer para tener un tiempo estimado de desarrollo y verificar que el programa se cumple. Cuando se desea desarrolla una historia de usuario los desarrolladores y el usuario se reúnen para concretar o detallar el tiempo y lo que tiene que hacer dicha historia.</w:t>
-      </w:r>
-    </w:p>
-    <w:p>
-      <w:pPr>
-        <w:jc w:val="left"/>
-      </w:pPr>
-      <w:r>
-        <w:br w:type="page"/>
+        <w:t xml:space="preserve"> pero con las diferencias de que solo constan de 3 o 4 líneas escritas sobre el objetivo que se desea obtener sin tener que incluir código ni dar mucho hincapié a lo que se va a realizar Estas son adecuadas para dar a conocer para tener un tiempo estimado de desarrollo y verificar que el programa se cumple. Cuando se desea desarrolla una historia de usuario los </w:t>
+      </w:r>
+      <w:r>
+        <w:lastRenderedPageBreak/>
+        <w:t>desarrolladores y el usuario se reúnen para concretar o detallar el tiempo y lo que tiene que hacer dicha historia.</w:t>
       </w:r>
     </w:p>
     <w:p>
@@ -23078,7 +24401,15 @@
                 <w:b/>
                 <w:bCs/>
               </w:rPr>
-              <w:t>ver datos y gráficas</w:t>
+              <w:t xml:space="preserve">ver datos y </w:t>
+            </w:r>
+            <w:r>
+              <w:rPr>
+                <w:b/>
+                <w:bCs/>
+              </w:rPr>
+              <w:lastRenderedPageBreak/>
+              <w:t>gráficas</w:t>
             </w:r>
             <w:r>
               <w:t xml:space="preserve"> de las auditorías en general.</w:t>
@@ -23099,7 +24430,12 @@
               <w:cnfStyle w:val="000000000000" w:firstRow="0" w:lastRow="0" w:firstColumn="0" w:lastColumn="0" w:oddVBand="0" w:evenVBand="0" w:oddHBand="0" w:evenHBand="0" w:firstRowFirstColumn="0" w:firstRowLastColumn="0" w:lastRowFirstColumn="0" w:lastRowLastColumn="0"/>
             </w:pPr>
             <w:r>
-              <w:t>El administrador puede visualizar gráficos con datos clave sobre las auditorías, preguntas, usuarios, etc.</w:t>
+              <w:lastRenderedPageBreak/>
+              <w:t xml:space="preserve">El administrador puede visualizar gráficos con datos clave sobre las </w:t>
+            </w:r>
+            <w:r>
+              <w:lastRenderedPageBreak/>
+              <w:t>auditorías, preguntas, usuarios, etc.</w:t>
             </w:r>
           </w:p>
         </w:tc>
@@ -23112,6 +24448,7 @@
               <w:cnfStyle w:val="000000000000" w:firstRow="0" w:lastRow="0" w:firstColumn="0" w:lastColumn="0" w:oddVBand="0" w:evenVBand="0" w:oddHBand="0" w:evenHBand="0" w:firstRowFirstColumn="0" w:firstRowLastColumn="0" w:lastRowFirstColumn="0" w:lastRowLastColumn="0"/>
             </w:pPr>
             <w:r>
+              <w:lastRenderedPageBreak/>
               <w:t>Alta</w:t>
             </w:r>
           </w:p>
@@ -23128,7 +24465,6 @@
           </w:tcPr>
           <w:p>
             <w:r>
-              <w:lastRenderedPageBreak/>
               <w:t>HU008</w:t>
             </w:r>
           </w:p>
@@ -25232,8 +26568,556 @@
         </w:tc>
       </w:tr>
     </w:tbl>
-    <w:p>
-      <w:pPr>
+    <w:p/>
+    <w:p>
+      <w:pPr>
+        <w:jc w:val="left"/>
+      </w:pPr>
+      <w:r>
+        <w:br w:type="page"/>
+      </w:r>
+    </w:p>
+    <w:p>
+      <w:pPr>
+        <w:pStyle w:val="Ttulo3"/>
+      </w:pPr>
+      <w:r>
+        <w:lastRenderedPageBreak/>
+        <w:tab/>
+        <w:t>Realse Planning.</w:t>
+      </w:r>
+    </w:p>
+    <w:p>
+      <w:pPr>
+        <w:spacing w:line="276" w:lineRule="auto"/>
+      </w:pPr>
+      <w:r>
+        <w:t xml:space="preserve">El </w:t>
+      </w:r>
+      <w:r>
+        <w:rPr>
+          <w:b/>
+          <w:bCs/>
+        </w:rPr>
+        <w:t>Rea</w:t>
+      </w:r>
+      <w:r>
+        <w:rPr>
+          <w:b/>
+          <w:bCs/>
+        </w:rPr>
+        <w:t>l</w:t>
+      </w:r>
+      <w:r>
+        <w:rPr>
+          <w:b/>
+          <w:bCs/>
+        </w:rPr>
+        <w:t>se Planning</w:t>
+      </w:r>
+      <w:r>
+        <w:t xml:space="preserve"> en </w:t>
+      </w:r>
+      <w:r>
+        <w:t>la metodología XP</w:t>
+      </w:r>
+      <w:r>
+        <w:t xml:space="preserve"> es el proceso donde el equipo y el cliente colaboran para planificar el contenido y las fechas aproximadas de las entregas principales del software. Su objetivo es dividir el proyecto en iteraciones o ciclos manejables, alineándose con las prioridades del cliente y las capacidades del equipo.</w:t>
+      </w:r>
+    </w:p>
+    <w:p>
+      <w:pPr>
+        <w:pStyle w:val="Ttulo4"/>
+      </w:pPr>
+      <w:r>
+        <w:tab/>
+      </w:r>
+      <w:r>
+        <w:t>Objetivos principales</w:t>
+      </w:r>
+    </w:p>
+    <w:p>
+      <w:pPr>
+        <w:pStyle w:val="Prrafodelista"/>
+        <w:numPr>
+          <w:ilvl w:val="0"/>
+          <w:numId w:val="43"/>
+        </w:numPr>
+        <w:spacing w:line="276" w:lineRule="auto"/>
+        <w:rPr>
+          <w:b/>
+          <w:bCs/>
+        </w:rPr>
+      </w:pPr>
+      <w:r>
+        <w:rPr>
+          <w:b/>
+          <w:bCs/>
+        </w:rPr>
+        <w:t>Establecer prioridades:</w:t>
+      </w:r>
+    </w:p>
+    <w:p>
+      <w:pPr>
+        <w:pStyle w:val="Prrafodelista"/>
+        <w:spacing w:line="276" w:lineRule="auto"/>
+      </w:pPr>
+      <w:r>
+        <w:t>El cliente decide qué historias de usuario tienen mayor importancia y deben incluirse en el lanzamiento inicial y los posteriores.</w:t>
+      </w:r>
+    </w:p>
+    <w:p>
+      <w:pPr>
+        <w:pStyle w:val="Prrafodelista"/>
+        <w:numPr>
+          <w:ilvl w:val="0"/>
+          <w:numId w:val="43"/>
+        </w:numPr>
+        <w:spacing w:line="276" w:lineRule="auto"/>
+        <w:rPr>
+          <w:b/>
+          <w:bCs/>
+        </w:rPr>
+      </w:pPr>
+      <w:r>
+        <w:rPr>
+          <w:b/>
+          <w:bCs/>
+        </w:rPr>
+        <w:t>Definir entregas incrementales.</w:t>
+      </w:r>
+    </w:p>
+    <w:p>
+      <w:pPr>
+        <w:pStyle w:val="Prrafodelista"/>
+        <w:spacing w:line="276" w:lineRule="auto"/>
+      </w:pPr>
+      <w:r>
+        <w:t>Se organiza el trabajo en iteraciones cortas (de 1 a 3 semanas), asegurando que cada iteración culmine con un producto funcional.</w:t>
+      </w:r>
+      <w:r>
+        <w:t xml:space="preserve"> </w:t>
+      </w:r>
+    </w:p>
+    <w:p>
+      <w:pPr>
+        <w:pStyle w:val="Prrafodelista"/>
+        <w:numPr>
+          <w:ilvl w:val="0"/>
+          <w:numId w:val="43"/>
+        </w:numPr>
+        <w:spacing w:line="276" w:lineRule="auto"/>
+      </w:pPr>
+      <w:r>
+        <w:rPr>
+          <w:b/>
+          <w:bCs/>
+        </w:rPr>
+        <w:t>Ajustar expectativas.</w:t>
+      </w:r>
+    </w:p>
+    <w:p>
+      <w:pPr>
+        <w:pStyle w:val="Prrafodelista"/>
+        <w:spacing w:line="276" w:lineRule="auto"/>
+      </w:pPr>
+      <w:r>
+        <w:t>Se establecen fechas tentativas para los lanzamientos, tomando en cuenta la capacidad del equipo, los recursos disponibles y los riesgos potenciales.</w:t>
+      </w:r>
+    </w:p>
+    <w:p>
+      <w:pPr>
+        <w:pStyle w:val="Ttulo4"/>
+      </w:pPr>
+      <w:r>
+        <w:t xml:space="preserve"> Etapas del Realse Planning.</w:t>
+      </w:r>
+    </w:p>
+    <w:p>
+      <w:pPr>
+        <w:pStyle w:val="Prrafodelista"/>
+        <w:numPr>
+          <w:ilvl w:val="0"/>
+          <w:numId w:val="45"/>
+        </w:numPr>
+        <w:spacing w:line="276" w:lineRule="auto"/>
+      </w:pPr>
+      <w:r>
+        <w:t>La primera fase va de la mano con el primer punto de la metodología y es la prioridad de las historias de usuario, d</w:t>
+      </w:r>
+      <w:r>
+        <w:t xml:space="preserve">urante esta fase, el cliente clasifica las historias de usuario según su valor para </w:t>
+      </w:r>
+      <w:r>
+        <w:t xml:space="preserve">el modelo de negocio </w:t>
+      </w:r>
+      <w:r>
+        <w:t>o impacto en el sistema. El equipo técnico proporciona estimaciones iniciales de tiempo para cada historia.</w:t>
+      </w:r>
+    </w:p>
+    <w:p>
+      <w:pPr>
+        <w:pStyle w:val="Prrafodelista"/>
+        <w:numPr>
+          <w:ilvl w:val="0"/>
+          <w:numId w:val="45"/>
+        </w:numPr>
+        <w:spacing w:line="276" w:lineRule="auto"/>
+      </w:pPr>
+      <w:r>
+        <w:t>Se</w:t>
+      </w:r>
+      <w:r>
+        <w:t xml:space="preserve"> define el alcance del primer objetivo</w:t>
+      </w:r>
+      <w:r>
+        <w:t xml:space="preserve"> </w:t>
+      </w:r>
+      <w:r>
+        <w:t>o entrega</w:t>
+      </w:r>
+      <w:r>
+        <w:t>.</w:t>
+      </w:r>
+      <w:r>
+        <w:t xml:space="preserve"> </w:t>
+      </w:r>
+      <w:r>
+        <w:t>S</w:t>
+      </w:r>
+      <w:r>
+        <w:t xml:space="preserve">eleccionan las historias de usuario que formarán parte del </w:t>
+      </w:r>
+      <w:r>
+        <w:rPr>
+          <w:b/>
+          <w:bCs/>
+        </w:rPr>
+        <w:t>mínimo producto viable (MVP)</w:t>
+      </w:r>
+      <w:r>
+        <w:t>. Este MVP asegura que el software pueda ser entregado rápidamente con funcionalidades clave</w:t>
+      </w:r>
+      <w:r>
+        <w:t xml:space="preserve"> para que el sistema comience a tener más cuerpo y son los puntos clave.</w:t>
+      </w:r>
+    </w:p>
+    <w:p>
+      <w:pPr>
+        <w:pStyle w:val="Prrafodelista"/>
+        <w:numPr>
+          <w:ilvl w:val="0"/>
+          <w:numId w:val="45"/>
+        </w:numPr>
+        <w:spacing w:line="276" w:lineRule="auto"/>
+      </w:pPr>
+      <w:r>
+        <w:t>La estimación del alcance del equipo es uno de los puntos mas importantes en esta metodología ya que gracias a ella se determina el tiempo en el que trabaja el equipo, estas están desarrolladas para conocer cuanto trabajo puede desarrollar el equipo en cada iteración</w:t>
+      </w:r>
+      <w:r>
+        <w:t>.</w:t>
+      </w:r>
+    </w:p>
+    <w:p>
+      <w:pPr>
+        <w:pStyle w:val="Prrafodelista"/>
+        <w:numPr>
+          <w:ilvl w:val="0"/>
+          <w:numId w:val="45"/>
+        </w:numPr>
+        <w:spacing w:line="276" w:lineRule="auto"/>
+      </w:pPr>
+      <w:r>
+        <w:t>Programación en parejas</w:t>
+      </w:r>
+      <w:r>
+        <w:t>. Esta metodología consta de programar en parejas, puesto que gracias a esta forma incrementa la productividad y la calidad del software desarrollado. El trabajar en parejas involucra que mientras codifican uno va desarrollando el sistema mientras que otro analiza si ese método o función es adecuado y esta bien diseñado, de esta manera se consigue un código y diseño con gran calidad</w:t>
+      </w:r>
+    </w:p>
+    <w:p>
+      <w:pPr>
+        <w:pStyle w:val="Prrafodelista"/>
+        <w:numPr>
+          <w:ilvl w:val="0"/>
+          <w:numId w:val="45"/>
+        </w:numPr>
+        <w:spacing w:line="276" w:lineRule="auto"/>
+      </w:pPr>
+      <w:r>
+        <w:t xml:space="preserve">El equipo distribuye las historias de usuario en iteraciones, asegurando que cada una tenga un objetivo claro y sea manejable, este proceso también permite </w:t>
+      </w:r>
+      <w:r>
+        <w:lastRenderedPageBreak/>
+        <w:t>identificar dependencias entre historias, gestionarlas adecuadamente y resolver problemas cuando sean detectados</w:t>
+      </w:r>
+      <w:r>
+        <w:t>.</w:t>
+      </w:r>
+    </w:p>
+    <w:p>
+      <w:pPr>
+        <w:pStyle w:val="Prrafodelista"/>
+        <w:numPr>
+          <w:ilvl w:val="0"/>
+          <w:numId w:val="45"/>
+        </w:numPr>
+        <w:spacing w:line="276" w:lineRule="auto"/>
+      </w:pPr>
+      <w:r>
+        <w:t>Las r</w:t>
+      </w:r>
+      <w:r>
+        <w:t xml:space="preserve">euniones </w:t>
+      </w:r>
+      <w:r>
+        <w:t>d</w:t>
+      </w:r>
+      <w:r>
+        <w:t>iarias</w:t>
+      </w:r>
+      <w:r>
+        <w:t xml:space="preserve"> son de suma importancia ya que gracias a ella el equipo expone sus problemas que tienen </w:t>
+      </w:r>
+      <w:r>
+        <w:t>de acuerdo con el</w:t>
+      </w:r>
+      <w:r>
+        <w:t xml:space="preserve"> proyecto además de que se busca tener comunicación con el equipo. Durante estas reuniones tienen voz y voto</w:t>
+      </w:r>
+    </w:p>
+    <w:p>
+      <w:pPr>
+        <w:spacing w:line="276" w:lineRule="auto"/>
+        <w:ind w:left="360"/>
+      </w:pPr>
+    </w:p>
+    <w:p>
+      <w:pPr>
+        <w:spacing w:line="276" w:lineRule="auto"/>
+      </w:pPr>
+      <w:r>
+        <w:t xml:space="preserve">En </w:t>
+      </w:r>
+      <w:r>
+        <w:t>conclusión,</w:t>
+      </w:r>
+      <w:r>
+        <w:t xml:space="preserve"> el </w:t>
+      </w:r>
+      <w:r>
+        <w:rPr>
+          <w:b/>
+          <w:bCs/>
+        </w:rPr>
+        <w:t xml:space="preserve">Realse </w:t>
+      </w:r>
+      <w:r>
+        <w:rPr>
+          <w:b/>
+          <w:bCs/>
+        </w:rPr>
+        <w:t xml:space="preserve">Planning </w:t>
+      </w:r>
+      <w:r>
+        <w:t>es</w:t>
+      </w:r>
+      <w:r>
+        <w:t xml:space="preserve"> vital para el desarrollo y estructura además de que </w:t>
+      </w:r>
+      <w:r>
+        <w:t>permite coordinar</w:t>
+      </w:r>
+      <w:r>
+        <w:t xml:space="preserve"> el tiempo y su disponibilidad. Aquí podemos observar como se trata de tener planes de como se ira desarrollando el sistema evitando </w:t>
+      </w:r>
+      <w:r>
+        <w:t>desperdiciar</w:t>
+      </w:r>
+      <w:r>
+        <w:t xml:space="preserve"> tiempo </w:t>
+      </w:r>
+      <w:r>
+        <w:t>y asegurar las metas de cada iteración.</w:t>
+      </w:r>
+    </w:p>
+    <w:p>
+      <w:pPr>
+        <w:pStyle w:val="Ttulo2"/>
+      </w:pPr>
+      <w:r>
+        <w:t xml:space="preserve"> Diseño</w:t>
+      </w:r>
+      <w:r>
+        <w:t xml:space="preserve"> </w:t>
+      </w:r>
+    </w:p>
+    <w:p>
+      <w:pPr>
+        <w:spacing w:line="276" w:lineRule="auto"/>
+      </w:pPr>
+      <w:r>
+        <w:t xml:space="preserve">Durante la parte del diseño el usuario busca crear interfaces simples y funcionales que permitan la evolución del proyecto a medida que cambian los requisitos. Esta metodología procura hacer todo lo menos complicado posible para conseguir un diseño entendible e implementable que a la larga costara menos tiempo y esfuerzo al desarrollar. </w:t>
+      </w:r>
+    </w:p>
+    <w:p>
+      <w:pPr>
+        <w:pStyle w:val="Ttulo3"/>
+      </w:pPr>
+      <w:r>
+        <w:t xml:space="preserve"> Objetivos del diseño </w:t>
+      </w:r>
+    </w:p>
+    <w:p>
+      <w:pPr>
+        <w:pStyle w:val="Prrafodelista"/>
+        <w:numPr>
+          <w:ilvl w:val="0"/>
+          <w:numId w:val="46"/>
+        </w:numPr>
+        <w:spacing w:line="276" w:lineRule="auto"/>
+      </w:pPr>
+      <w:r>
+        <w:t xml:space="preserve">Mantener la simplicidad este es uno de los objetivos principales de la </w:t>
+      </w:r>
+      <w:r>
+        <w:t>metodología XP</w:t>
+      </w:r>
+      <w:r>
+        <w:t>, esta metodología solo se enfoca en cumplir con los requisitos principales, evitando un mayor nivel de complejidad.</w:t>
+      </w:r>
+    </w:p>
+    <w:p>
+      <w:pPr>
+        <w:pStyle w:val="Prrafodelista"/>
+        <w:numPr>
+          <w:ilvl w:val="0"/>
+          <w:numId w:val="46"/>
+        </w:numPr>
+        <w:spacing w:line="276" w:lineRule="auto"/>
+      </w:pPr>
+      <w:r>
+        <w:t>Facilidad de cambios: Crear un diseño fino que permita ajustes rápidos y sin impacto significativo en otras partes del sistema.</w:t>
+      </w:r>
+    </w:p>
+    <w:p>
+      <w:pPr>
+        <w:pStyle w:val="Prrafodelista"/>
+        <w:numPr>
+          <w:ilvl w:val="0"/>
+          <w:numId w:val="46"/>
+        </w:numPr>
+        <w:spacing w:line="276" w:lineRule="auto"/>
+      </w:pPr>
+      <w:r>
+        <w:t>Fomentar la colaboración es uno de los principales valores de la metodología XP pues todo el equipo se involucra aportando diferentes perspectivas y asegurando que comprendan el diseño.</w:t>
+      </w:r>
+    </w:p>
+    <w:p>
+      <w:pPr>
+        <w:pStyle w:val="Ttulo3"/>
+      </w:pPr>
+      <w:r>
+        <w:t xml:space="preserve"> </w:t>
+      </w:r>
+      <w:r>
+        <w:t>Actividades clave del diseño en la metodología XP.</w:t>
+      </w:r>
+    </w:p>
+    <w:p>
+      <w:pPr>
+        <w:spacing w:line="276" w:lineRule="auto"/>
+      </w:pPr>
+      <w:r>
+        <w:t xml:space="preserve">Como se mencionó anteriormente el diseño colaborativo es de suma importancia. Por ejemplo, en vez de que un solo mimbro del equipo </w:t>
+      </w:r>
+      <w:r>
+        <w:t>escoja la</w:t>
+      </w:r>
+      <w:r>
+        <w:t xml:space="preserve"> arquitectura sobre la cual se trabajara el sistema, se realiza una reunión para debatir cual </w:t>
+      </w:r>
+      <w:r>
+        <w:t>seria, y estas son guiadas sobre las historias de usuario y los requisitos técnicos.</w:t>
+      </w:r>
+    </w:p>
+    <w:p>
+      <w:pPr>
+        <w:spacing w:line="276" w:lineRule="auto"/>
+      </w:pPr>
+      <w:r>
+        <w:lastRenderedPageBreak/>
+        <w:t>Otro punto importante para tomar es el uso de diagramas UML como base para el desarrollo del sistema, estos pueden ser de secuencia, actividades o de clases para conocer la conexión del sistema y mayor entendimiento.</w:t>
+      </w:r>
+    </w:p>
+    <w:p>
+      <w:pPr>
+        <w:spacing w:line="276" w:lineRule="auto"/>
+      </w:pPr>
+      <w:r>
+        <w:t xml:space="preserve">La refactorización es mejorar la estructura y codificación del código esto sin alterar su </w:t>
+      </w:r>
+      <w:r>
+        <w:t>funcionalidad con</w:t>
+      </w:r>
+      <w:r>
+        <w:t xml:space="preserve"> el fin de tener un código </w:t>
+      </w:r>
+      <w:r>
+        <w:t>más</w:t>
+      </w:r>
+      <w:r>
+        <w:t xml:space="preserve"> limpio, </w:t>
+      </w:r>
+      <w:r>
+        <w:t>optimizado y</w:t>
+      </w:r>
+      <w:r>
+        <w:t xml:space="preserve"> que se podrá reutilizar además se busca no tener código obsoleto.</w:t>
+      </w:r>
+    </w:p>
+    <w:p>
+      <w:pPr>
+        <w:pStyle w:val="Ttulo2"/>
+      </w:pPr>
+      <w:r>
+        <w:t xml:space="preserve"> Codificación</w:t>
+      </w:r>
+    </w:p>
+    <w:p>
+      <w:pPr>
+        <w:spacing w:line="276" w:lineRule="auto"/>
+      </w:pPr>
+      <w:r>
+        <w:t>Como se hablo en un principio de la metodología el cliente también forma parte importantes en el desarrollo; su presencia es de suma importancia para el desarrollo del sistema y para diferentes fases de la metodología. Además de que este paso es el más importante a la hora del desarrollo del software a la hora de empezar a codificar una historia de usuario es indispensable su presencia. Recordando que los usuarios son los que crean las historias de usuario. Antes de que una historia de usuario se desarrolle el cliente debe especificar detalladamente lo que se hará y también deberá tener presente cuando se realicen los test que verifiquen que la historia implementada cumple con las funcionalidades especificadas. La codificación se debe de realizar bajo estándares ya creados esto a fin de que con el tiempo tengan una buena comprensión y escalabilidad.</w:t>
+      </w:r>
+    </w:p>
+    <w:p>
+      <w:pPr>
+        <w:pStyle w:val="Ttulo3"/>
+      </w:pPr>
+      <w:r>
+        <w:t xml:space="preserve"> Puntos clave de la codificación</w:t>
+      </w:r>
+    </w:p>
+    <w:p>
+      <w:pPr>
+        <w:pStyle w:val="Prrafodelista"/>
+        <w:numPr>
+          <w:ilvl w:val="0"/>
+          <w:numId w:val="47"/>
+        </w:numPr>
+      </w:pPr>
+      <w:r>
+        <w:t>Crear un código simple y funcional, el objetivo de este punto es como se explicó anteriormente, el código debe de cumplir las con los requisitos sin añadir funcionalidades necesarias.</w:t>
+      </w:r>
+    </w:p>
+    <w:p>
+      <w:pPr>
+        <w:pStyle w:val="Prrafodelista"/>
+        <w:numPr>
+          <w:ilvl w:val="0"/>
+          <w:numId w:val="47"/>
+        </w:numPr>
         <w:sectPr>
           <w:footerReference w:type="even" r:id="rId19"/>
           <w:footerReference w:type="default" r:id="rId20"/>
@@ -25244,6 +27128,9 @@
           <w:docGrid w:linePitch="360"/>
         </w:sectPr>
       </w:pPr>
+      <w:r>
+        <w:t>Se busca la colaboración de  todos los miembros del equipo</w:t>
+      </w:r>
     </w:p>
     <w:p>
       <w:pPr>
@@ -25543,7 +27430,7 @@
           <w:lang w:val="en-US"/>
         </w:rPr>
         <w:drawing>
-          <wp:inline distT="0" distB="0" distL="0" distR="0" wp14:anchorId="6D1DBCC0" wp14:editId="2CE224D7">
+          <wp:inline distT="0" distB="0" distL="0" distR="0" wp14:anchorId="6D1DBCC0" wp14:editId="5F94F5C8">
             <wp:extent cx="3686175" cy="4627653"/>
             <wp:effectExtent l="0" t="0" r="0" b="1905"/>
             <wp:docPr id="1352151296" name="Imagen 7"/>
@@ -27141,7 +29028,6 @@
         </w:rPr>
         <w:t xml:space="preserve"> para autenticar al usuario. Véase en la </w:t>
       </w:r>
-      <w:proofErr w:type="gramStart"/>
       <w:r>
         <w:rPr>
           <w:b/>
@@ -27150,7 +29036,6 @@
         </w:rPr>
         <w:t>Figura .</w:t>
       </w:r>
-      <w:proofErr w:type="gramEnd"/>
     </w:p>
     <w:p>
       <w:pPr>
@@ -27492,7 +29377,7 @@
         </w:rPr>
         <w:lastRenderedPageBreak/>
         <w:drawing>
-          <wp:inline distT="0" distB="0" distL="0" distR="0" wp14:anchorId="08A3D1B6" wp14:editId="3CF8B91B">
+          <wp:inline distT="0" distB="0" distL="0" distR="0" wp14:anchorId="08A3D1B6" wp14:editId="5779328B">
             <wp:extent cx="5489575" cy="2765425"/>
             <wp:effectExtent l="0" t="0" r="0" b="0"/>
             <wp:docPr id="1752533107" name="Imagen 2"/>
@@ -27724,18 +29609,10 @@
         <w:fldChar w:fldCharType="end"/>
       </w:r>
       <w:r>
-        <w:t xml:space="preserve">. Diagrama de casos de </w:t>
-      </w:r>
-      <w:proofErr w:type="gramStart"/>
-      <w:r>
-        <w:t xml:space="preserve">uso  </w:t>
-      </w:r>
-      <w:r>
-        <w:t>de</w:t>
-      </w:r>
-      <w:proofErr w:type="gramEnd"/>
-      <w:r>
-        <w:t xml:space="preserve"> "olvide la contraseña</w:t>
+        <w:t xml:space="preserve">. Diagrama de casos de uso  </w:t>
+      </w:r>
+      <w:r>
+        <w:t>de "olvide la contraseña</w:t>
       </w:r>
       <w:r>
         <w:t>"</w:t>
@@ -28125,7 +30002,7 @@
           <w:lang w:val="es-MX"/>
         </w:rPr>
         <w:drawing>
-          <wp:inline distT="0" distB="0" distL="0" distR="0" wp14:anchorId="579D6833" wp14:editId="0461F4CB">
+          <wp:inline distT="0" distB="0" distL="0" distR="0" wp14:anchorId="579D6833" wp14:editId="22B6BCE4">
             <wp:extent cx="5047200" cy="2897822"/>
             <wp:effectExtent l="0" t="0" r="1270" b="0"/>
             <wp:docPr id="1824954530" name="Imagen 4"/>
@@ -28420,7 +30297,6 @@
         </w:rPr>
         <w:t xml:space="preserve">para que el usuario pueda restablecer su contraseña. Véase la </w:t>
       </w:r>
-      <w:proofErr w:type="gramStart"/>
       <w:r>
         <w:rPr>
           <w:b/>
@@ -28429,7 +30305,6 @@
         </w:rPr>
         <w:t>Figura .</w:t>
       </w:r>
-      <w:proofErr w:type="gramEnd"/>
     </w:p>
     <w:p>
       <w:pPr>
@@ -28525,18 +30400,10 @@
         <w:fldChar w:fldCharType="end"/>
       </w:r>
       <w:r>
-        <w:t xml:space="preserve">. Vista </w:t>
-      </w:r>
-      <w:proofErr w:type="gramStart"/>
-      <w:r>
-        <w:t xml:space="preserve">de </w:t>
-      </w:r>
-      <w:r>
-        <w:t xml:space="preserve"> "</w:t>
-      </w:r>
-      <w:proofErr w:type="gramEnd"/>
-      <w:r>
-        <w:t>olvide la contraseña"</w:t>
+        <w:t xml:space="preserve">. Vista de </w:t>
+      </w:r>
+      <w:r>
+        <w:t xml:space="preserve"> "olvide la contraseña"</w:t>
       </w:r>
       <w:bookmarkEnd w:id="98"/>
     </w:p>
@@ -28681,18 +30548,10 @@
         <w:fldChar w:fldCharType="end"/>
       </w:r>
       <w:r>
-        <w:t xml:space="preserve">. Correo recibido </w:t>
-      </w:r>
-      <w:proofErr w:type="gramStart"/>
-      <w:r>
-        <w:t xml:space="preserve">de </w:t>
-      </w:r>
-      <w:r>
-        <w:t xml:space="preserve"> "</w:t>
-      </w:r>
-      <w:proofErr w:type="gramEnd"/>
-      <w:r>
-        <w:t>olvide la contraseña"</w:t>
+        <w:t xml:space="preserve">. Correo recibido de </w:t>
+      </w:r>
+      <w:r>
+        <w:t xml:space="preserve"> "olvide la contraseña"</w:t>
       </w:r>
       <w:bookmarkEnd w:id="100"/>
     </w:p>
@@ -29621,15 +31480,7 @@
       </w:r>
       <w:proofErr w:type="spellEnd"/>
       <w:r>
-        <w:t xml:space="preserve">", los datos ingresados serán guardados en la base de datos, y el nuevo usuario aparecerá en la tabla mostrada en la Figura </w:t>
-      </w:r>
-      <w:proofErr w:type="gramStart"/>
-      <w:r>
-        <w:t>3.Desarrollo</w:t>
-      </w:r>
-      <w:proofErr w:type="gramEnd"/>
-      <w:r>
-        <w:t xml:space="preserve"> mockups del usuario.</w:t>
+        <w:t>", los datos ingresados serán guardados en la base de datos, y el nuevo usuario aparecerá en la tabla mostrada en la Figura 3.Desarrollo mockups del usuario.</w:t>
       </w:r>
     </w:p>
     <w:p>
@@ -31774,27 +33625,13 @@
         <w:rPr>
           <w:lang w:val="es-MX"/>
         </w:rPr>
-        <w:t xml:space="preserve"> véase en la </w:t>
-      </w:r>
-      <w:proofErr w:type="gramStart"/>
-      <w:r>
-        <w:rPr>
-          <w:lang w:val="es-MX"/>
-        </w:rPr>
-        <w:t xml:space="preserve">figura </w:t>
-      </w:r>
-      <w:r>
-        <w:rPr>
-          <w:lang w:val="es-MX"/>
-        </w:rPr>
-        <w:t>,</w:t>
-      </w:r>
-      <w:proofErr w:type="gramEnd"/>
-      <w:r>
-        <w:rPr>
-          <w:lang w:val="es-MX"/>
-        </w:rPr>
-        <w:t xml:space="preserve"> la cual el usuario podrá seleccionar para obtener los datos de la auditoria y poder responder</w:t>
+        <w:t xml:space="preserve"> véase en la figura </w:t>
+      </w:r>
+      <w:r>
+        <w:rPr>
+          <w:lang w:val="es-MX"/>
+        </w:rPr>
+        <w:t>, la cual el usuario podrá seleccionar para obtener los datos de la auditoria y poder responder</w:t>
       </w:r>
     </w:p>
     <w:p>
@@ -32580,6 +34417,119 @@
 <file path=word/numbering.xml><?xml version="1.0" encoding="utf-8"?>
 <w:numbering xmlns:wpc="http://schemas.microsoft.com/office/word/2010/wordprocessingCanvas" xmlns:cx="http://schemas.microsoft.com/office/drawing/2014/chartex" xmlns:cx1="http://schemas.microsoft.com/office/drawing/2015/9/8/chartex" xmlns:cx2="http://schemas.microsoft.com/office/drawing/2015/10/21/chartex" xmlns:cx3="http://schemas.microsoft.com/office/drawing/2016/5/9/chartex" xmlns:cx4="http://schemas.microsoft.com/office/drawing/2016/5/10/chartex" xmlns:cx5="http://schemas.microsoft.com/office/drawing/2016/5/11/chartex" xmlns:cx6="http://schemas.microsoft.com/office/drawing/2016/5/12/chartex" xmlns:cx7="http://schemas.microsoft.com/office/drawing/2016/5/13/chartex" xmlns:cx8="http://schemas.microsoft.com/office/drawing/2016/5/14/chartex" xmlns:mc="http://schemas.openxmlformats.org/markup-compatibility/2006" xmlns:aink="http://schemas.microsoft.com/office/drawing/2016/ink" xmlns:am3d="http://schemas.microsoft.com/office/drawing/2017/model3d" xmlns:o="urn:schemas-microsoft-com:office:office" xmlns:oel="http://schemas.microsoft.com/office/2019/extlst" xmlns:r="http://schemas.openxmlformats.org/officeDocument/2006/relationships" xmlns:m="http://schemas.openxmlformats.org/officeDocument/2006/math" xmlns:v="urn:schemas-microsoft-com:vml" xmlns:wp14="http://schemas.microsoft.com/office/word/2010/wordprocessingDrawing" xmlns:wp="http://schemas.openxmlformats.org/drawingml/2006/wordprocessingDrawing" xmlns:w10="urn:schemas-microsoft-com:office:word" xmlns:w="http://schemas.openxmlformats.org/wordprocessingml/2006/main" xmlns:w14="http://schemas.microsoft.com/office/word/2010/wordml" xmlns:w15="http://schemas.microsoft.com/office/word/2012/wordml" xmlns:w16cex="http://schemas.microsoft.com/office/word/2018/wordml/cex" xmlns:w16cid="http://schemas.microsoft.com/office/word/2016/wordml/cid" xmlns:w16="http://schemas.microsoft.com/office/word/2018/wordml" xmlns:w16du="http://schemas.microsoft.com/office/word/2023/wordml/word16du" xmlns:w16sdtdh="http://schemas.microsoft.com/office/word/2020/wordml/sdtdatahash" xmlns:w16se="http://schemas.microsoft.com/office/word/2015/wordml/symex" xmlns:wpg="http://schemas.microsoft.com/office/word/2010/wordprocessingGroup" xmlns:wpi="http://schemas.microsoft.com/office/word/2010/wordprocessingInk" xmlns:wne="http://schemas.microsoft.com/office/word/2006/wordml" xmlns:wps="http://schemas.microsoft.com/office/word/2010/wordprocessingShape" mc:Ignorable="w14 w15 w16se w16cid w16 w16cex w16sdtdh w16du wp14">
   <w:abstractNum w:abstractNumId="0" w15:restartNumberingAfterBreak="0">
+    <w:nsid w:val="0068554E"/>
+    <w:multiLevelType w:val="multilevel"/>
+    <w:tmpl w:val="B4603856"/>
+    <w:lvl w:ilvl="0">
+      <w:start w:val="1"/>
+      <w:numFmt w:val="decimal"/>
+      <w:lvlText w:val="%1."/>
+      <w:lvlJc w:val="left"/>
+      <w:pPr>
+        <w:tabs>
+          <w:tab w:val="num" w:pos="720"/>
+        </w:tabs>
+        <w:ind w:left="720" w:hanging="360"/>
+      </w:pPr>
+    </w:lvl>
+    <w:lvl w:ilvl="1" w:tentative="1">
+      <w:start w:val="1"/>
+      <w:numFmt w:val="decimal"/>
+      <w:lvlText w:val="%2."/>
+      <w:lvlJc w:val="left"/>
+      <w:pPr>
+        <w:tabs>
+          <w:tab w:val="num" w:pos="1440"/>
+        </w:tabs>
+        <w:ind w:left="1440" w:hanging="360"/>
+      </w:pPr>
+    </w:lvl>
+    <w:lvl w:ilvl="2" w:tentative="1">
+      <w:start w:val="1"/>
+      <w:numFmt w:val="decimal"/>
+      <w:lvlText w:val="%3."/>
+      <w:lvlJc w:val="left"/>
+      <w:pPr>
+        <w:tabs>
+          <w:tab w:val="num" w:pos="2160"/>
+        </w:tabs>
+        <w:ind w:left="2160" w:hanging="360"/>
+      </w:pPr>
+    </w:lvl>
+    <w:lvl w:ilvl="3" w:tentative="1">
+      <w:start w:val="1"/>
+      <w:numFmt w:val="decimal"/>
+      <w:lvlText w:val="%4."/>
+      <w:lvlJc w:val="left"/>
+      <w:pPr>
+        <w:tabs>
+          <w:tab w:val="num" w:pos="2880"/>
+        </w:tabs>
+        <w:ind w:left="2880" w:hanging="360"/>
+      </w:pPr>
+    </w:lvl>
+    <w:lvl w:ilvl="4" w:tentative="1">
+      <w:start w:val="1"/>
+      <w:numFmt w:val="decimal"/>
+      <w:lvlText w:val="%5."/>
+      <w:lvlJc w:val="left"/>
+      <w:pPr>
+        <w:tabs>
+          <w:tab w:val="num" w:pos="3600"/>
+        </w:tabs>
+        <w:ind w:left="3600" w:hanging="360"/>
+      </w:pPr>
+    </w:lvl>
+    <w:lvl w:ilvl="5" w:tentative="1">
+      <w:start w:val="1"/>
+      <w:numFmt w:val="decimal"/>
+      <w:lvlText w:val="%6."/>
+      <w:lvlJc w:val="left"/>
+      <w:pPr>
+        <w:tabs>
+          <w:tab w:val="num" w:pos="4320"/>
+        </w:tabs>
+        <w:ind w:left="4320" w:hanging="360"/>
+      </w:pPr>
+    </w:lvl>
+    <w:lvl w:ilvl="6" w:tentative="1">
+      <w:start w:val="1"/>
+      <w:numFmt w:val="decimal"/>
+      <w:lvlText w:val="%7."/>
+      <w:lvlJc w:val="left"/>
+      <w:pPr>
+        <w:tabs>
+          <w:tab w:val="num" w:pos="5040"/>
+        </w:tabs>
+        <w:ind w:left="5040" w:hanging="360"/>
+      </w:pPr>
+    </w:lvl>
+    <w:lvl w:ilvl="7" w:tentative="1">
+      <w:start w:val="1"/>
+      <w:numFmt w:val="decimal"/>
+      <w:lvlText w:val="%8."/>
+      <w:lvlJc w:val="left"/>
+      <w:pPr>
+        <w:tabs>
+          <w:tab w:val="num" w:pos="5760"/>
+        </w:tabs>
+        <w:ind w:left="5760" w:hanging="360"/>
+      </w:pPr>
+    </w:lvl>
+    <w:lvl w:ilvl="8" w:tentative="1">
+      <w:start w:val="1"/>
+      <w:numFmt w:val="decimal"/>
+      <w:lvlText w:val="%9."/>
+      <w:lvlJc w:val="left"/>
+      <w:pPr>
+        <w:tabs>
+          <w:tab w:val="num" w:pos="6480"/>
+        </w:tabs>
+        <w:ind w:left="6480" w:hanging="360"/>
+      </w:pPr>
+    </w:lvl>
+  </w:abstractNum>
+  <w:abstractNum w:abstractNumId="1" w15:restartNumberingAfterBreak="0">
     <w:nsid w:val="01F96159"/>
     <w:multiLevelType w:val="hybridMultilevel"/>
     <w:tmpl w:val="99E454CC"/>
@@ -32668,7 +34618,120 @@
       </w:pPr>
     </w:lvl>
   </w:abstractNum>
-  <w:abstractNum w:abstractNumId="1" w15:restartNumberingAfterBreak="0">
+  <w:abstractNum w:abstractNumId="2" w15:restartNumberingAfterBreak="0">
+    <w:nsid w:val="04165D93"/>
+    <w:multiLevelType w:val="multilevel"/>
+    <w:tmpl w:val="31088D7E"/>
+    <w:lvl w:ilvl="0">
+      <w:start w:val="1"/>
+      <w:numFmt w:val="decimal"/>
+      <w:lvlText w:val="%1."/>
+      <w:lvlJc w:val="left"/>
+      <w:pPr>
+        <w:tabs>
+          <w:tab w:val="num" w:pos="720"/>
+        </w:tabs>
+        <w:ind w:left="720" w:hanging="360"/>
+      </w:pPr>
+    </w:lvl>
+    <w:lvl w:ilvl="1" w:tentative="1">
+      <w:start w:val="1"/>
+      <w:numFmt w:val="decimal"/>
+      <w:lvlText w:val="%2."/>
+      <w:lvlJc w:val="left"/>
+      <w:pPr>
+        <w:tabs>
+          <w:tab w:val="num" w:pos="1440"/>
+        </w:tabs>
+        <w:ind w:left="1440" w:hanging="360"/>
+      </w:pPr>
+    </w:lvl>
+    <w:lvl w:ilvl="2" w:tentative="1">
+      <w:start w:val="1"/>
+      <w:numFmt w:val="decimal"/>
+      <w:lvlText w:val="%3."/>
+      <w:lvlJc w:val="left"/>
+      <w:pPr>
+        <w:tabs>
+          <w:tab w:val="num" w:pos="2160"/>
+        </w:tabs>
+        <w:ind w:left="2160" w:hanging="360"/>
+      </w:pPr>
+    </w:lvl>
+    <w:lvl w:ilvl="3" w:tentative="1">
+      <w:start w:val="1"/>
+      <w:numFmt w:val="decimal"/>
+      <w:lvlText w:val="%4."/>
+      <w:lvlJc w:val="left"/>
+      <w:pPr>
+        <w:tabs>
+          <w:tab w:val="num" w:pos="2880"/>
+        </w:tabs>
+        <w:ind w:left="2880" w:hanging="360"/>
+      </w:pPr>
+    </w:lvl>
+    <w:lvl w:ilvl="4" w:tentative="1">
+      <w:start w:val="1"/>
+      <w:numFmt w:val="decimal"/>
+      <w:lvlText w:val="%5."/>
+      <w:lvlJc w:val="left"/>
+      <w:pPr>
+        <w:tabs>
+          <w:tab w:val="num" w:pos="3600"/>
+        </w:tabs>
+        <w:ind w:left="3600" w:hanging="360"/>
+      </w:pPr>
+    </w:lvl>
+    <w:lvl w:ilvl="5" w:tentative="1">
+      <w:start w:val="1"/>
+      <w:numFmt w:val="decimal"/>
+      <w:lvlText w:val="%6."/>
+      <w:lvlJc w:val="left"/>
+      <w:pPr>
+        <w:tabs>
+          <w:tab w:val="num" w:pos="4320"/>
+        </w:tabs>
+        <w:ind w:left="4320" w:hanging="360"/>
+      </w:pPr>
+    </w:lvl>
+    <w:lvl w:ilvl="6" w:tentative="1">
+      <w:start w:val="1"/>
+      <w:numFmt w:val="decimal"/>
+      <w:lvlText w:val="%7."/>
+      <w:lvlJc w:val="left"/>
+      <w:pPr>
+        <w:tabs>
+          <w:tab w:val="num" w:pos="5040"/>
+        </w:tabs>
+        <w:ind w:left="5040" w:hanging="360"/>
+      </w:pPr>
+    </w:lvl>
+    <w:lvl w:ilvl="7" w:tentative="1">
+      <w:start w:val="1"/>
+      <w:numFmt w:val="decimal"/>
+      <w:lvlText w:val="%8."/>
+      <w:lvlJc w:val="left"/>
+      <w:pPr>
+        <w:tabs>
+          <w:tab w:val="num" w:pos="5760"/>
+        </w:tabs>
+        <w:ind w:left="5760" w:hanging="360"/>
+      </w:pPr>
+    </w:lvl>
+    <w:lvl w:ilvl="8" w:tentative="1">
+      <w:start w:val="1"/>
+      <w:numFmt w:val="decimal"/>
+      <w:lvlText w:val="%9."/>
+      <w:lvlJc w:val="left"/>
+      <w:pPr>
+        <w:tabs>
+          <w:tab w:val="num" w:pos="6480"/>
+        </w:tabs>
+        <w:ind w:left="6480" w:hanging="360"/>
+      </w:pPr>
+    </w:lvl>
+  </w:abstractNum>
+  <w:abstractNum w:abstractNumId="3" w15:restartNumberingAfterBreak="0">
     <w:nsid w:val="07CF4B86"/>
     <w:multiLevelType w:val="hybridMultilevel"/>
     <w:tmpl w:val="4E7EBC42"/>
@@ -32781,7 +34844,7 @@
       </w:rPr>
     </w:lvl>
   </w:abstractNum>
-  <w:abstractNum w:abstractNumId="2" w15:restartNumberingAfterBreak="0">
+  <w:abstractNum w:abstractNumId="4" w15:restartNumberingAfterBreak="0">
     <w:nsid w:val="08182BFF"/>
     <w:multiLevelType w:val="multilevel"/>
     <w:tmpl w:val="FE20C8B8"/>
@@ -32930,7 +34993,7 @@
       </w:rPr>
     </w:lvl>
   </w:abstractNum>
-  <w:abstractNum w:abstractNumId="3" w15:restartNumberingAfterBreak="0">
+  <w:abstractNum w:abstractNumId="5" w15:restartNumberingAfterBreak="0">
     <w:nsid w:val="09733B6E"/>
     <w:multiLevelType w:val="multilevel"/>
     <w:tmpl w:val="671E8A5C"/>
@@ -33079,7 +35142,7 @@
       </w:rPr>
     </w:lvl>
   </w:abstractNum>
-  <w:abstractNum w:abstractNumId="4" w15:restartNumberingAfterBreak="0">
+  <w:abstractNum w:abstractNumId="6" w15:restartNumberingAfterBreak="0">
     <w:nsid w:val="0CE73DA9"/>
     <w:multiLevelType w:val="hybridMultilevel"/>
     <w:tmpl w:val="ECF8A4EA"/>
@@ -33168,17 +35231,17 @@
       </w:pPr>
     </w:lvl>
   </w:abstractNum>
-  <w:abstractNum w:abstractNumId="5" w15:restartNumberingAfterBreak="0">
-    <w:nsid w:val="117E507C"/>
+  <w:abstractNum w:abstractNumId="7" w15:restartNumberingAfterBreak="0">
+    <w:nsid w:val="0EB9748D"/>
     <w:multiLevelType w:val="hybridMultilevel"/>
-    <w:tmpl w:val="3F40DE60"/>
-    <w:lvl w:ilvl="0" w:tplc="30D8202A">
+    <w:tmpl w:val="FEDCC222"/>
+    <w:lvl w:ilvl="0" w:tplc="080A000F">
       <w:start w:val="1"/>
       <w:numFmt w:val="decimal"/>
       <w:lvlText w:val="%1."/>
       <w:lvlJc w:val="left"/>
       <w:pPr>
-        <w:ind w:left="644" w:hanging="360"/>
+        <w:ind w:left="720" w:hanging="360"/>
       </w:pPr>
       <w:rPr>
         <w:rFonts w:hint="default"/>
@@ -33190,7 +35253,7 @@
       <w:lvlText w:val="%2."/>
       <w:lvlJc w:val="left"/>
       <w:pPr>
-        <w:ind w:left="1364" w:hanging="360"/>
+        <w:ind w:left="1440" w:hanging="360"/>
       </w:pPr>
     </w:lvl>
     <w:lvl w:ilvl="2" w:tplc="080A001B" w:tentative="1">
@@ -33199,7 +35262,7 @@
       <w:lvlText w:val="%3."/>
       <w:lvlJc w:val="right"/>
       <w:pPr>
-        <w:ind w:left="2084" w:hanging="180"/>
+        <w:ind w:left="2160" w:hanging="180"/>
       </w:pPr>
     </w:lvl>
     <w:lvl w:ilvl="3" w:tplc="080A000F" w:tentative="1">
@@ -33208,7 +35271,7 @@
       <w:lvlText w:val="%4."/>
       <w:lvlJc w:val="left"/>
       <w:pPr>
-        <w:ind w:left="2804" w:hanging="360"/>
+        <w:ind w:left="2880" w:hanging="360"/>
       </w:pPr>
     </w:lvl>
     <w:lvl w:ilvl="4" w:tplc="080A0019" w:tentative="1">
@@ -33217,7 +35280,7 @@
       <w:lvlText w:val="%5."/>
       <w:lvlJc w:val="left"/>
       <w:pPr>
-        <w:ind w:left="3524" w:hanging="360"/>
+        <w:ind w:left="3600" w:hanging="360"/>
       </w:pPr>
     </w:lvl>
     <w:lvl w:ilvl="5" w:tplc="080A001B" w:tentative="1">
@@ -33226,7 +35289,7 @@
       <w:lvlText w:val="%6."/>
       <w:lvlJc w:val="right"/>
       <w:pPr>
-        <w:ind w:left="4244" w:hanging="180"/>
+        <w:ind w:left="4320" w:hanging="180"/>
       </w:pPr>
     </w:lvl>
     <w:lvl w:ilvl="6" w:tplc="080A000F" w:tentative="1">
@@ -33235,7 +35298,7 @@
       <w:lvlText w:val="%7."/>
       <w:lvlJc w:val="left"/>
       <w:pPr>
-        <w:ind w:left="4964" w:hanging="360"/>
+        <w:ind w:left="5040" w:hanging="360"/>
       </w:pPr>
     </w:lvl>
     <w:lvl w:ilvl="7" w:tplc="080A0019" w:tentative="1">
@@ -33244,7 +35307,7 @@
       <w:lvlText w:val="%8."/>
       <w:lvlJc w:val="left"/>
       <w:pPr>
-        <w:ind w:left="5684" w:hanging="360"/>
+        <w:ind w:left="5760" w:hanging="360"/>
       </w:pPr>
     </w:lvl>
     <w:lvl w:ilvl="8" w:tplc="080A001B" w:tentative="1">
@@ -33253,21 +35316,21 @@
       <w:lvlText w:val="%9."/>
       <w:lvlJc w:val="right"/>
       <w:pPr>
-        <w:ind w:left="6404" w:hanging="180"/>
+        <w:ind w:left="6480" w:hanging="180"/>
       </w:pPr>
     </w:lvl>
   </w:abstractNum>
-  <w:abstractNum w:abstractNumId="6" w15:restartNumberingAfterBreak="0">
-    <w:nsid w:val="11842F66"/>
+  <w:abstractNum w:abstractNumId="8" w15:restartNumberingAfterBreak="0">
+    <w:nsid w:val="117E507C"/>
     <w:multiLevelType w:val="hybridMultilevel"/>
-    <w:tmpl w:val="68DC5724"/>
-    <w:lvl w:ilvl="0" w:tplc="080A000F">
+    <w:tmpl w:val="3F40DE60"/>
+    <w:lvl w:ilvl="0" w:tplc="30D8202A">
       <w:start w:val="1"/>
       <w:numFmt w:val="decimal"/>
       <w:lvlText w:val="%1."/>
       <w:lvlJc w:val="left"/>
       <w:pPr>
-        <w:ind w:left="720" w:hanging="360"/>
+        <w:ind w:left="644" w:hanging="360"/>
       </w:pPr>
       <w:rPr>
         <w:rFonts w:hint="default"/>
@@ -33279,7 +35342,7 @@
       <w:lvlText w:val="%2."/>
       <w:lvlJc w:val="left"/>
       <w:pPr>
-        <w:ind w:left="1440" w:hanging="360"/>
+        <w:ind w:left="1364" w:hanging="360"/>
       </w:pPr>
     </w:lvl>
     <w:lvl w:ilvl="2" w:tplc="080A001B" w:tentative="1">
@@ -33288,7 +35351,7 @@
       <w:lvlText w:val="%3."/>
       <w:lvlJc w:val="right"/>
       <w:pPr>
-        <w:ind w:left="2160" w:hanging="180"/>
+        <w:ind w:left="2084" w:hanging="180"/>
       </w:pPr>
     </w:lvl>
     <w:lvl w:ilvl="3" w:tplc="080A000F" w:tentative="1">
@@ -33297,7 +35360,7 @@
       <w:lvlText w:val="%4."/>
       <w:lvlJc w:val="left"/>
       <w:pPr>
-        <w:ind w:left="2880" w:hanging="360"/>
+        <w:ind w:left="2804" w:hanging="360"/>
       </w:pPr>
     </w:lvl>
     <w:lvl w:ilvl="4" w:tplc="080A0019" w:tentative="1">
@@ -33306,7 +35369,7 @@
       <w:lvlText w:val="%5."/>
       <w:lvlJc w:val="left"/>
       <w:pPr>
-        <w:ind w:left="3600" w:hanging="360"/>
+        <w:ind w:left="3524" w:hanging="360"/>
       </w:pPr>
     </w:lvl>
     <w:lvl w:ilvl="5" w:tplc="080A001B" w:tentative="1">
@@ -33315,7 +35378,7 @@
       <w:lvlText w:val="%6."/>
       <w:lvlJc w:val="right"/>
       <w:pPr>
-        <w:ind w:left="4320" w:hanging="180"/>
+        <w:ind w:left="4244" w:hanging="180"/>
       </w:pPr>
     </w:lvl>
     <w:lvl w:ilvl="6" w:tplc="080A000F" w:tentative="1">
@@ -33324,7 +35387,7 @@
       <w:lvlText w:val="%7."/>
       <w:lvlJc w:val="left"/>
       <w:pPr>
-        <w:ind w:left="5040" w:hanging="360"/>
+        <w:ind w:left="4964" w:hanging="360"/>
       </w:pPr>
     </w:lvl>
     <w:lvl w:ilvl="7" w:tplc="080A0019" w:tentative="1">
@@ -33333,7 +35396,7 @@
       <w:lvlText w:val="%8."/>
       <w:lvlJc w:val="left"/>
       <w:pPr>
-        <w:ind w:left="5760" w:hanging="360"/>
+        <w:ind w:left="5684" w:hanging="360"/>
       </w:pPr>
     </w:lvl>
     <w:lvl w:ilvl="8" w:tplc="080A001B" w:tentative="1">
@@ -33342,11 +35405,100 @@
       <w:lvlText w:val="%9."/>
       <w:lvlJc w:val="right"/>
       <w:pPr>
-        <w:ind w:left="6480" w:hanging="180"/>
+        <w:ind w:left="6404" w:hanging="180"/>
       </w:pPr>
     </w:lvl>
   </w:abstractNum>
-  <w:abstractNum w:abstractNumId="7" w15:restartNumberingAfterBreak="0">
+  <w:abstractNum w:abstractNumId="9" w15:restartNumberingAfterBreak="0">
+    <w:nsid w:val="11842F66"/>
+    <w:multiLevelType w:val="hybridMultilevel"/>
+    <w:tmpl w:val="68DC5724"/>
+    <w:lvl w:ilvl="0" w:tplc="080A000F">
+      <w:start w:val="1"/>
+      <w:numFmt w:val="decimal"/>
+      <w:lvlText w:val="%1."/>
+      <w:lvlJc w:val="left"/>
+      <w:pPr>
+        <w:ind w:left="720" w:hanging="360"/>
+      </w:pPr>
+      <w:rPr>
+        <w:rFonts w:hint="default"/>
+      </w:rPr>
+    </w:lvl>
+    <w:lvl w:ilvl="1" w:tplc="080A0019" w:tentative="1">
+      <w:start w:val="1"/>
+      <w:numFmt w:val="lowerLetter"/>
+      <w:lvlText w:val="%2."/>
+      <w:lvlJc w:val="left"/>
+      <w:pPr>
+        <w:ind w:left="1440" w:hanging="360"/>
+      </w:pPr>
+    </w:lvl>
+    <w:lvl w:ilvl="2" w:tplc="080A001B" w:tentative="1">
+      <w:start w:val="1"/>
+      <w:numFmt w:val="lowerRoman"/>
+      <w:lvlText w:val="%3."/>
+      <w:lvlJc w:val="right"/>
+      <w:pPr>
+        <w:ind w:left="2160" w:hanging="180"/>
+      </w:pPr>
+    </w:lvl>
+    <w:lvl w:ilvl="3" w:tplc="080A000F" w:tentative="1">
+      <w:start w:val="1"/>
+      <w:numFmt w:val="decimal"/>
+      <w:lvlText w:val="%4."/>
+      <w:lvlJc w:val="left"/>
+      <w:pPr>
+        <w:ind w:left="2880" w:hanging="360"/>
+      </w:pPr>
+    </w:lvl>
+    <w:lvl w:ilvl="4" w:tplc="080A0019" w:tentative="1">
+      <w:start w:val="1"/>
+      <w:numFmt w:val="lowerLetter"/>
+      <w:lvlText w:val="%5."/>
+      <w:lvlJc w:val="left"/>
+      <w:pPr>
+        <w:ind w:left="3600" w:hanging="360"/>
+      </w:pPr>
+    </w:lvl>
+    <w:lvl w:ilvl="5" w:tplc="080A001B" w:tentative="1">
+      <w:start w:val="1"/>
+      <w:numFmt w:val="lowerRoman"/>
+      <w:lvlText w:val="%6."/>
+      <w:lvlJc w:val="right"/>
+      <w:pPr>
+        <w:ind w:left="4320" w:hanging="180"/>
+      </w:pPr>
+    </w:lvl>
+    <w:lvl w:ilvl="6" w:tplc="080A000F" w:tentative="1">
+      <w:start w:val="1"/>
+      <w:numFmt w:val="decimal"/>
+      <w:lvlText w:val="%7."/>
+      <w:lvlJc w:val="left"/>
+      <w:pPr>
+        <w:ind w:left="5040" w:hanging="360"/>
+      </w:pPr>
+    </w:lvl>
+    <w:lvl w:ilvl="7" w:tplc="080A0019" w:tentative="1">
+      <w:start w:val="1"/>
+      <w:numFmt w:val="lowerLetter"/>
+      <w:lvlText w:val="%8."/>
+      <w:lvlJc w:val="left"/>
+      <w:pPr>
+        <w:ind w:left="5760" w:hanging="360"/>
+      </w:pPr>
+    </w:lvl>
+    <w:lvl w:ilvl="8" w:tplc="080A001B" w:tentative="1">
+      <w:start w:val="1"/>
+      <w:numFmt w:val="lowerRoman"/>
+      <w:lvlText w:val="%9."/>
+      <w:lvlJc w:val="right"/>
+      <w:pPr>
+        <w:ind w:left="6480" w:hanging="180"/>
+      </w:pPr>
+    </w:lvl>
+  </w:abstractNum>
+  <w:abstractNum w:abstractNumId="10" w15:restartNumberingAfterBreak="0">
     <w:nsid w:val="162A6B06"/>
     <w:multiLevelType w:val="hybridMultilevel"/>
     <w:tmpl w:val="32F2FEB4"/>
@@ -33458,7 +35610,7 @@
       </w:rPr>
     </w:lvl>
   </w:abstractNum>
-  <w:abstractNum w:abstractNumId="8" w15:restartNumberingAfterBreak="0">
+  <w:abstractNum w:abstractNumId="11" w15:restartNumberingAfterBreak="0">
     <w:nsid w:val="2EE3024E"/>
     <w:multiLevelType w:val="multilevel"/>
     <w:tmpl w:val="25126D82"/>
@@ -33607,7 +35759,7 @@
       </w:rPr>
     </w:lvl>
   </w:abstractNum>
-  <w:abstractNum w:abstractNumId="9" w15:restartNumberingAfterBreak="0">
+  <w:abstractNum w:abstractNumId="12" w15:restartNumberingAfterBreak="0">
     <w:nsid w:val="2F185C08"/>
     <w:multiLevelType w:val="hybridMultilevel"/>
     <w:tmpl w:val="9D8A62E4"/>
@@ -33696,7 +35848,7 @@
       </w:pPr>
     </w:lvl>
   </w:abstractNum>
-  <w:abstractNum w:abstractNumId="10" w15:restartNumberingAfterBreak="0">
+  <w:abstractNum w:abstractNumId="13" w15:restartNumberingAfterBreak="0">
     <w:nsid w:val="30A57516"/>
     <w:multiLevelType w:val="multilevel"/>
     <w:tmpl w:val="53C634D8"/>
@@ -33845,7 +35997,7 @@
       </w:rPr>
     </w:lvl>
   </w:abstractNum>
-  <w:abstractNum w:abstractNumId="11" w15:restartNumberingAfterBreak="0">
+  <w:abstractNum w:abstractNumId="14" w15:restartNumberingAfterBreak="0">
     <w:nsid w:val="3BAE52EE"/>
     <w:multiLevelType w:val="multilevel"/>
     <w:tmpl w:val="8D5C765C"/>
@@ -33994,7 +36146,7 @@
       </w:rPr>
     </w:lvl>
   </w:abstractNum>
-  <w:abstractNum w:abstractNumId="12" w15:restartNumberingAfterBreak="0">
+  <w:abstractNum w:abstractNumId="15" w15:restartNumberingAfterBreak="0">
     <w:nsid w:val="3BEE50B7"/>
     <w:multiLevelType w:val="hybridMultilevel"/>
     <w:tmpl w:val="9D8A62E4"/>
@@ -34083,7 +36235,120 @@
       </w:pPr>
     </w:lvl>
   </w:abstractNum>
-  <w:abstractNum w:abstractNumId="13" w15:restartNumberingAfterBreak="0">
+  <w:abstractNum w:abstractNumId="16" w15:restartNumberingAfterBreak="0">
+    <w:nsid w:val="442F7771"/>
+    <w:multiLevelType w:val="multilevel"/>
+    <w:tmpl w:val="DE2A6ACE"/>
+    <w:lvl w:ilvl="0">
+      <w:start w:val="1"/>
+      <w:numFmt w:val="decimal"/>
+      <w:lvlText w:val="%1."/>
+      <w:lvlJc w:val="left"/>
+      <w:pPr>
+        <w:tabs>
+          <w:tab w:val="num" w:pos="720"/>
+        </w:tabs>
+        <w:ind w:left="720" w:hanging="360"/>
+      </w:pPr>
+    </w:lvl>
+    <w:lvl w:ilvl="1" w:tentative="1">
+      <w:start w:val="1"/>
+      <w:numFmt w:val="decimal"/>
+      <w:lvlText w:val="%2."/>
+      <w:lvlJc w:val="left"/>
+      <w:pPr>
+        <w:tabs>
+          <w:tab w:val="num" w:pos="1440"/>
+        </w:tabs>
+        <w:ind w:left="1440" w:hanging="360"/>
+      </w:pPr>
+    </w:lvl>
+    <w:lvl w:ilvl="2" w:tentative="1">
+      <w:start w:val="1"/>
+      <w:numFmt w:val="decimal"/>
+      <w:lvlText w:val="%3."/>
+      <w:lvlJc w:val="left"/>
+      <w:pPr>
+        <w:tabs>
+          <w:tab w:val="num" w:pos="2160"/>
+        </w:tabs>
+        <w:ind w:left="2160" w:hanging="360"/>
+      </w:pPr>
+    </w:lvl>
+    <w:lvl w:ilvl="3" w:tentative="1">
+      <w:start w:val="1"/>
+      <w:numFmt w:val="decimal"/>
+      <w:lvlText w:val="%4."/>
+      <w:lvlJc w:val="left"/>
+      <w:pPr>
+        <w:tabs>
+          <w:tab w:val="num" w:pos="2880"/>
+        </w:tabs>
+        <w:ind w:left="2880" w:hanging="360"/>
+      </w:pPr>
+    </w:lvl>
+    <w:lvl w:ilvl="4" w:tentative="1">
+      <w:start w:val="1"/>
+      <w:numFmt w:val="decimal"/>
+      <w:lvlText w:val="%5."/>
+      <w:lvlJc w:val="left"/>
+      <w:pPr>
+        <w:tabs>
+          <w:tab w:val="num" w:pos="3600"/>
+        </w:tabs>
+        <w:ind w:left="3600" w:hanging="360"/>
+      </w:pPr>
+    </w:lvl>
+    <w:lvl w:ilvl="5" w:tentative="1">
+      <w:start w:val="1"/>
+      <w:numFmt w:val="decimal"/>
+      <w:lvlText w:val="%6."/>
+      <w:lvlJc w:val="left"/>
+      <w:pPr>
+        <w:tabs>
+          <w:tab w:val="num" w:pos="4320"/>
+        </w:tabs>
+        <w:ind w:left="4320" w:hanging="360"/>
+      </w:pPr>
+    </w:lvl>
+    <w:lvl w:ilvl="6" w:tentative="1">
+      <w:start w:val="1"/>
+      <w:numFmt w:val="decimal"/>
+      <w:lvlText w:val="%7."/>
+      <w:lvlJc w:val="left"/>
+      <w:pPr>
+        <w:tabs>
+          <w:tab w:val="num" w:pos="5040"/>
+        </w:tabs>
+        <w:ind w:left="5040" w:hanging="360"/>
+      </w:pPr>
+    </w:lvl>
+    <w:lvl w:ilvl="7" w:tentative="1">
+      <w:start w:val="1"/>
+      <w:numFmt w:val="decimal"/>
+      <w:lvlText w:val="%8."/>
+      <w:lvlJc w:val="left"/>
+      <w:pPr>
+        <w:tabs>
+          <w:tab w:val="num" w:pos="5760"/>
+        </w:tabs>
+        <w:ind w:left="5760" w:hanging="360"/>
+      </w:pPr>
+    </w:lvl>
+    <w:lvl w:ilvl="8" w:tentative="1">
+      <w:start w:val="1"/>
+      <w:numFmt w:val="decimal"/>
+      <w:lvlText w:val="%9."/>
+      <w:lvlJc w:val="left"/>
+      <w:pPr>
+        <w:tabs>
+          <w:tab w:val="num" w:pos="6480"/>
+        </w:tabs>
+        <w:ind w:left="6480" w:hanging="360"/>
+      </w:pPr>
+    </w:lvl>
+  </w:abstractNum>
+  <w:abstractNum w:abstractNumId="17" w15:restartNumberingAfterBreak="0">
     <w:nsid w:val="46CA6C04"/>
     <w:multiLevelType w:val="hybridMultilevel"/>
     <w:tmpl w:val="451464FC"/>
@@ -34224,7 +36489,7 @@
       </w:rPr>
     </w:lvl>
   </w:abstractNum>
-  <w:abstractNum w:abstractNumId="14" w15:restartNumberingAfterBreak="0">
+  <w:abstractNum w:abstractNumId="18" w15:restartNumberingAfterBreak="0">
     <w:nsid w:val="4BFF3F2B"/>
     <w:multiLevelType w:val="hybridMultilevel"/>
     <w:tmpl w:val="9D8A62E4"/>
@@ -34313,7 +36578,7 @@
       </w:pPr>
     </w:lvl>
   </w:abstractNum>
-  <w:abstractNum w:abstractNumId="15" w15:restartNumberingAfterBreak="0">
+  <w:abstractNum w:abstractNumId="19" w15:restartNumberingAfterBreak="0">
     <w:nsid w:val="4C2E3600"/>
     <w:multiLevelType w:val="hybridMultilevel"/>
     <w:tmpl w:val="3B3CDF5E"/>
@@ -34402,7 +36667,7 @@
       </w:pPr>
     </w:lvl>
   </w:abstractNum>
-  <w:abstractNum w:abstractNumId="16" w15:restartNumberingAfterBreak="0">
+  <w:abstractNum w:abstractNumId="20" w15:restartNumberingAfterBreak="0">
     <w:nsid w:val="4E3625F3"/>
     <w:multiLevelType w:val="multilevel"/>
     <w:tmpl w:val="1258153C"/>
@@ -34546,7 +36811,7 @@
       </w:rPr>
     </w:lvl>
   </w:abstractNum>
-  <w:abstractNum w:abstractNumId="17" w15:restartNumberingAfterBreak="0">
+  <w:abstractNum w:abstractNumId="21" w15:restartNumberingAfterBreak="0">
     <w:nsid w:val="4E3A5524"/>
     <w:multiLevelType w:val="hybridMultilevel"/>
     <w:tmpl w:val="0E32D80C"/>
@@ -34658,7 +36923,7 @@
       </w:rPr>
     </w:lvl>
   </w:abstractNum>
-  <w:abstractNum w:abstractNumId="18" w15:restartNumberingAfterBreak="0">
+  <w:abstractNum w:abstractNumId="22" w15:restartNumberingAfterBreak="0">
     <w:nsid w:val="512969AC"/>
     <w:multiLevelType w:val="multilevel"/>
     <w:tmpl w:val="95020250"/>
@@ -34771,7 +37036,96 @@
       </w:pPr>
     </w:lvl>
   </w:abstractNum>
-  <w:abstractNum w:abstractNumId="19" w15:restartNumberingAfterBreak="0">
+  <w:abstractNum w:abstractNumId="23" w15:restartNumberingAfterBreak="0">
+    <w:nsid w:val="54E76C1D"/>
+    <w:multiLevelType w:val="hybridMultilevel"/>
+    <w:tmpl w:val="70248D42"/>
+    <w:lvl w:ilvl="0" w:tplc="080A000F">
+      <w:start w:val="1"/>
+      <w:numFmt w:val="decimal"/>
+      <w:lvlText w:val="%1."/>
+      <w:lvlJc w:val="left"/>
+      <w:pPr>
+        <w:ind w:left="720" w:hanging="360"/>
+      </w:pPr>
+      <w:rPr>
+        <w:rFonts w:hint="default"/>
+      </w:rPr>
+    </w:lvl>
+    <w:lvl w:ilvl="1" w:tplc="080A0019" w:tentative="1">
+      <w:start w:val="1"/>
+      <w:numFmt w:val="lowerLetter"/>
+      <w:lvlText w:val="%2."/>
+      <w:lvlJc w:val="left"/>
+      <w:pPr>
+        <w:ind w:left="1440" w:hanging="360"/>
+      </w:pPr>
+    </w:lvl>
+    <w:lvl w:ilvl="2" w:tplc="080A001B" w:tentative="1">
+      <w:start w:val="1"/>
+      <w:numFmt w:val="lowerRoman"/>
+      <w:lvlText w:val="%3."/>
+      <w:lvlJc w:val="right"/>
+      <w:pPr>
+        <w:ind w:left="2160" w:hanging="180"/>
+      </w:pPr>
+    </w:lvl>
+    <w:lvl w:ilvl="3" w:tplc="080A000F" w:tentative="1">
+      <w:start w:val="1"/>
+      <w:numFmt w:val="decimal"/>
+      <w:lvlText w:val="%4."/>
+      <w:lvlJc w:val="left"/>
+      <w:pPr>
+        <w:ind w:left="2880" w:hanging="360"/>
+      </w:pPr>
+    </w:lvl>
+    <w:lvl w:ilvl="4" w:tplc="080A0019" w:tentative="1">
+      <w:start w:val="1"/>
+      <w:numFmt w:val="lowerLetter"/>
+      <w:lvlText w:val="%5."/>
+      <w:lvlJc w:val="left"/>
+      <w:pPr>
+        <w:ind w:left="3600" w:hanging="360"/>
+      </w:pPr>
+    </w:lvl>
+    <w:lvl w:ilvl="5" w:tplc="080A001B" w:tentative="1">
+      <w:start w:val="1"/>
+      <w:numFmt w:val="lowerRoman"/>
+      <w:lvlText w:val="%6."/>
+      <w:lvlJc w:val="right"/>
+      <w:pPr>
+        <w:ind w:left="4320" w:hanging="180"/>
+      </w:pPr>
+    </w:lvl>
+    <w:lvl w:ilvl="6" w:tplc="080A000F" w:tentative="1">
+      <w:start w:val="1"/>
+      <w:numFmt w:val="decimal"/>
+      <w:lvlText w:val="%7."/>
+      <w:lvlJc w:val="left"/>
+      <w:pPr>
+        <w:ind w:left="5040" w:hanging="360"/>
+      </w:pPr>
+    </w:lvl>
+    <w:lvl w:ilvl="7" w:tplc="080A0019" w:tentative="1">
+      <w:start w:val="1"/>
+      <w:numFmt w:val="lowerLetter"/>
+      <w:lvlText w:val="%8."/>
+      <w:lvlJc w:val="left"/>
+      <w:pPr>
+        <w:ind w:left="5760" w:hanging="360"/>
+      </w:pPr>
+    </w:lvl>
+    <w:lvl w:ilvl="8" w:tplc="080A001B" w:tentative="1">
+      <w:start w:val="1"/>
+      <w:numFmt w:val="lowerRoman"/>
+      <w:lvlText w:val="%9."/>
+      <w:lvlJc w:val="right"/>
+      <w:pPr>
+        <w:ind w:left="6480" w:hanging="180"/>
+      </w:pPr>
+    </w:lvl>
+  </w:abstractNum>
+  <w:abstractNum w:abstractNumId="24" w15:restartNumberingAfterBreak="0">
     <w:nsid w:val="56F66A40"/>
     <w:multiLevelType w:val="multilevel"/>
     <w:tmpl w:val="EAF2EB28"/>
@@ -34920,7 +37274,7 @@
       </w:rPr>
     </w:lvl>
   </w:abstractNum>
-  <w:abstractNum w:abstractNumId="20" w15:restartNumberingAfterBreak="0">
+  <w:abstractNum w:abstractNumId="25" w15:restartNumberingAfterBreak="0">
     <w:nsid w:val="5757782E"/>
     <w:multiLevelType w:val="hybridMultilevel"/>
     <w:tmpl w:val="9D8A62E4"/>
@@ -35009,7 +37363,96 @@
       </w:pPr>
     </w:lvl>
   </w:abstractNum>
-  <w:abstractNum w:abstractNumId="21" w15:restartNumberingAfterBreak="0">
+  <w:abstractNum w:abstractNumId="26" w15:restartNumberingAfterBreak="0">
+    <w:nsid w:val="595F5B45"/>
+    <w:multiLevelType w:val="hybridMultilevel"/>
+    <w:tmpl w:val="918292EC"/>
+    <w:lvl w:ilvl="0" w:tplc="FFFFFFFF">
+      <w:start w:val="1"/>
+      <w:numFmt w:val="decimal"/>
+      <w:lvlText w:val="%1."/>
+      <w:lvlJc w:val="left"/>
+      <w:pPr>
+        <w:ind w:left="720" w:hanging="360"/>
+      </w:pPr>
+      <w:rPr>
+        <w:rFonts w:hint="default"/>
+      </w:rPr>
+    </w:lvl>
+    <w:lvl w:ilvl="1" w:tplc="FFFFFFFF" w:tentative="1">
+      <w:start w:val="1"/>
+      <w:numFmt w:val="lowerLetter"/>
+      <w:lvlText w:val="%2."/>
+      <w:lvlJc w:val="left"/>
+      <w:pPr>
+        <w:ind w:left="1440" w:hanging="360"/>
+      </w:pPr>
+    </w:lvl>
+    <w:lvl w:ilvl="2" w:tplc="FFFFFFFF" w:tentative="1">
+      <w:start w:val="1"/>
+      <w:numFmt w:val="lowerRoman"/>
+      <w:lvlText w:val="%3."/>
+      <w:lvlJc w:val="right"/>
+      <w:pPr>
+        <w:ind w:left="2160" w:hanging="180"/>
+      </w:pPr>
+    </w:lvl>
+    <w:lvl w:ilvl="3" w:tplc="FFFFFFFF" w:tentative="1">
+      <w:start w:val="1"/>
+      <w:numFmt w:val="decimal"/>
+      <w:lvlText w:val="%4."/>
+      <w:lvlJc w:val="left"/>
+      <w:pPr>
+        <w:ind w:left="2880" w:hanging="360"/>
+      </w:pPr>
+    </w:lvl>
+    <w:lvl w:ilvl="4" w:tplc="FFFFFFFF" w:tentative="1">
+      <w:start w:val="1"/>
+      <w:numFmt w:val="lowerLetter"/>
+      <w:lvlText w:val="%5."/>
+      <w:lvlJc w:val="left"/>
+      <w:pPr>
+        <w:ind w:left="3600" w:hanging="360"/>
+      </w:pPr>
+    </w:lvl>
+    <w:lvl w:ilvl="5" w:tplc="FFFFFFFF" w:tentative="1">
+      <w:start w:val="1"/>
+      <w:numFmt w:val="lowerRoman"/>
+      <w:lvlText w:val="%6."/>
+      <w:lvlJc w:val="right"/>
+      <w:pPr>
+        <w:ind w:left="4320" w:hanging="180"/>
+      </w:pPr>
+    </w:lvl>
+    <w:lvl w:ilvl="6" w:tplc="FFFFFFFF" w:tentative="1">
+      <w:start w:val="1"/>
+      <w:numFmt w:val="decimal"/>
+      <w:lvlText w:val="%7."/>
+      <w:lvlJc w:val="left"/>
+      <w:pPr>
+        <w:ind w:left="5040" w:hanging="360"/>
+      </w:pPr>
+    </w:lvl>
+    <w:lvl w:ilvl="7" w:tplc="FFFFFFFF" w:tentative="1">
+      <w:start w:val="1"/>
+      <w:numFmt w:val="lowerLetter"/>
+      <w:lvlText w:val="%8."/>
+      <w:lvlJc w:val="left"/>
+      <w:pPr>
+        <w:ind w:left="5760" w:hanging="360"/>
+      </w:pPr>
+    </w:lvl>
+    <w:lvl w:ilvl="8" w:tplc="FFFFFFFF" w:tentative="1">
+      <w:start w:val="1"/>
+      <w:numFmt w:val="lowerRoman"/>
+      <w:lvlText w:val="%9."/>
+      <w:lvlJc w:val="right"/>
+      <w:pPr>
+        <w:ind w:left="6480" w:hanging="180"/>
+      </w:pPr>
+    </w:lvl>
+  </w:abstractNum>
+  <w:abstractNum w:abstractNumId="27" w15:restartNumberingAfterBreak="0">
     <w:nsid w:val="5B7B36FE"/>
     <w:multiLevelType w:val="multilevel"/>
     <w:tmpl w:val="E43C5BBA"/>
@@ -35122,7 +37565,7 @@
       </w:pPr>
     </w:lvl>
   </w:abstractNum>
-  <w:abstractNum w:abstractNumId="22" w15:restartNumberingAfterBreak="0">
+  <w:abstractNum w:abstractNumId="28" w15:restartNumberingAfterBreak="0">
     <w:nsid w:val="5B87157E"/>
     <w:multiLevelType w:val="multilevel"/>
     <w:tmpl w:val="7124FAD6"/>
@@ -35235,7 +37678,96 @@
       </w:pPr>
     </w:lvl>
   </w:abstractNum>
-  <w:abstractNum w:abstractNumId="23" w15:restartNumberingAfterBreak="0">
+  <w:abstractNum w:abstractNumId="29" w15:restartNumberingAfterBreak="0">
+    <w:nsid w:val="5C7114CC"/>
+    <w:multiLevelType w:val="hybridMultilevel"/>
+    <w:tmpl w:val="918292EC"/>
+    <w:lvl w:ilvl="0" w:tplc="080A000F">
+      <w:start w:val="1"/>
+      <w:numFmt w:val="decimal"/>
+      <w:lvlText w:val="%1."/>
+      <w:lvlJc w:val="left"/>
+      <w:pPr>
+        <w:ind w:left="720" w:hanging="360"/>
+      </w:pPr>
+      <w:rPr>
+        <w:rFonts w:hint="default"/>
+      </w:rPr>
+    </w:lvl>
+    <w:lvl w:ilvl="1" w:tplc="080A0019" w:tentative="1">
+      <w:start w:val="1"/>
+      <w:numFmt w:val="lowerLetter"/>
+      <w:lvlText w:val="%2."/>
+      <w:lvlJc w:val="left"/>
+      <w:pPr>
+        <w:ind w:left="1440" w:hanging="360"/>
+      </w:pPr>
+    </w:lvl>
+    <w:lvl w:ilvl="2" w:tplc="080A001B" w:tentative="1">
+      <w:start w:val="1"/>
+      <w:numFmt w:val="lowerRoman"/>
+      <w:lvlText w:val="%3."/>
+      <w:lvlJc w:val="right"/>
+      <w:pPr>
+        <w:ind w:left="2160" w:hanging="180"/>
+      </w:pPr>
+    </w:lvl>
+    <w:lvl w:ilvl="3" w:tplc="080A000F" w:tentative="1">
+      <w:start w:val="1"/>
+      <w:numFmt w:val="decimal"/>
+      <w:lvlText w:val="%4."/>
+      <w:lvlJc w:val="left"/>
+      <w:pPr>
+        <w:ind w:left="2880" w:hanging="360"/>
+      </w:pPr>
+    </w:lvl>
+    <w:lvl w:ilvl="4" w:tplc="080A0019" w:tentative="1">
+      <w:start w:val="1"/>
+      <w:numFmt w:val="lowerLetter"/>
+      <w:lvlText w:val="%5."/>
+      <w:lvlJc w:val="left"/>
+      <w:pPr>
+        <w:ind w:left="3600" w:hanging="360"/>
+      </w:pPr>
+    </w:lvl>
+    <w:lvl w:ilvl="5" w:tplc="080A001B" w:tentative="1">
+      <w:start w:val="1"/>
+      <w:numFmt w:val="lowerRoman"/>
+      <w:lvlText w:val="%6."/>
+      <w:lvlJc w:val="right"/>
+      <w:pPr>
+        <w:ind w:left="4320" w:hanging="180"/>
+      </w:pPr>
+    </w:lvl>
+    <w:lvl w:ilvl="6" w:tplc="080A000F" w:tentative="1">
+      <w:start w:val="1"/>
+      <w:numFmt w:val="decimal"/>
+      <w:lvlText w:val="%7."/>
+      <w:lvlJc w:val="left"/>
+      <w:pPr>
+        <w:ind w:left="5040" w:hanging="360"/>
+      </w:pPr>
+    </w:lvl>
+    <w:lvl w:ilvl="7" w:tplc="080A0019" w:tentative="1">
+      <w:start w:val="1"/>
+      <w:numFmt w:val="lowerLetter"/>
+      <w:lvlText w:val="%8."/>
+      <w:lvlJc w:val="left"/>
+      <w:pPr>
+        <w:ind w:left="5760" w:hanging="360"/>
+      </w:pPr>
+    </w:lvl>
+    <w:lvl w:ilvl="8" w:tplc="080A001B" w:tentative="1">
+      <w:start w:val="1"/>
+      <w:numFmt w:val="lowerRoman"/>
+      <w:lvlText w:val="%9."/>
+      <w:lvlJc w:val="right"/>
+      <w:pPr>
+        <w:ind w:left="6480" w:hanging="180"/>
+      </w:pPr>
+    </w:lvl>
+  </w:abstractNum>
+  <w:abstractNum w:abstractNumId="30" w15:restartNumberingAfterBreak="0">
     <w:nsid w:val="5F0C0ECE"/>
     <w:multiLevelType w:val="multilevel"/>
     <w:tmpl w:val="BE507DCE"/>
@@ -35379,7 +37911,120 @@
       </w:rPr>
     </w:lvl>
   </w:abstractNum>
-  <w:abstractNum w:abstractNumId="24" w15:restartNumberingAfterBreak="0">
+  <w:abstractNum w:abstractNumId="31" w15:restartNumberingAfterBreak="0">
+    <w:nsid w:val="5F2F6673"/>
+    <w:multiLevelType w:val="multilevel"/>
+    <w:tmpl w:val="165C360E"/>
+    <w:lvl w:ilvl="0">
+      <w:start w:val="1"/>
+      <w:numFmt w:val="decimal"/>
+      <w:lvlText w:val="%1."/>
+      <w:lvlJc w:val="left"/>
+      <w:pPr>
+        <w:tabs>
+          <w:tab w:val="num" w:pos="720"/>
+        </w:tabs>
+        <w:ind w:left="720" w:hanging="360"/>
+      </w:pPr>
+    </w:lvl>
+    <w:lvl w:ilvl="1" w:tentative="1">
+      <w:start w:val="1"/>
+      <w:numFmt w:val="decimal"/>
+      <w:lvlText w:val="%2."/>
+      <w:lvlJc w:val="left"/>
+      <w:pPr>
+        <w:tabs>
+          <w:tab w:val="num" w:pos="1440"/>
+        </w:tabs>
+        <w:ind w:left="1440" w:hanging="360"/>
+      </w:pPr>
+    </w:lvl>
+    <w:lvl w:ilvl="2" w:tentative="1">
+      <w:start w:val="1"/>
+      <w:numFmt w:val="decimal"/>
+      <w:lvlText w:val="%3."/>
+      <w:lvlJc w:val="left"/>
+      <w:pPr>
+        <w:tabs>
+          <w:tab w:val="num" w:pos="2160"/>
+        </w:tabs>
+        <w:ind w:left="2160" w:hanging="360"/>
+      </w:pPr>
+    </w:lvl>
+    <w:lvl w:ilvl="3" w:tentative="1">
+      <w:start w:val="1"/>
+      <w:numFmt w:val="decimal"/>
+      <w:lvlText w:val="%4."/>
+      <w:lvlJc w:val="left"/>
+      <w:pPr>
+        <w:tabs>
+          <w:tab w:val="num" w:pos="2880"/>
+        </w:tabs>
+        <w:ind w:left="2880" w:hanging="360"/>
+      </w:pPr>
+    </w:lvl>
+    <w:lvl w:ilvl="4" w:tentative="1">
+      <w:start w:val="1"/>
+      <w:numFmt w:val="decimal"/>
+      <w:lvlText w:val="%5."/>
+      <w:lvlJc w:val="left"/>
+      <w:pPr>
+        <w:tabs>
+          <w:tab w:val="num" w:pos="3600"/>
+        </w:tabs>
+        <w:ind w:left="3600" w:hanging="360"/>
+      </w:pPr>
+    </w:lvl>
+    <w:lvl w:ilvl="5" w:tentative="1">
+      <w:start w:val="1"/>
+      <w:numFmt w:val="decimal"/>
+      <w:lvlText w:val="%6."/>
+      <w:lvlJc w:val="left"/>
+      <w:pPr>
+        <w:tabs>
+          <w:tab w:val="num" w:pos="4320"/>
+        </w:tabs>
+        <w:ind w:left="4320" w:hanging="360"/>
+      </w:pPr>
+    </w:lvl>
+    <w:lvl w:ilvl="6" w:tentative="1">
+      <w:start w:val="1"/>
+      <w:numFmt w:val="decimal"/>
+      <w:lvlText w:val="%7."/>
+      <w:lvlJc w:val="left"/>
+      <w:pPr>
+        <w:tabs>
+          <w:tab w:val="num" w:pos="5040"/>
+        </w:tabs>
+        <w:ind w:left="5040" w:hanging="360"/>
+      </w:pPr>
+    </w:lvl>
+    <w:lvl w:ilvl="7" w:tentative="1">
+      <w:start w:val="1"/>
+      <w:numFmt w:val="decimal"/>
+      <w:lvlText w:val="%8."/>
+      <w:lvlJc w:val="left"/>
+      <w:pPr>
+        <w:tabs>
+          <w:tab w:val="num" w:pos="5760"/>
+        </w:tabs>
+        <w:ind w:left="5760" w:hanging="360"/>
+      </w:pPr>
+    </w:lvl>
+    <w:lvl w:ilvl="8" w:tentative="1">
+      <w:start w:val="1"/>
+      <w:numFmt w:val="decimal"/>
+      <w:lvlText w:val="%9."/>
+      <w:lvlJc w:val="left"/>
+      <w:pPr>
+        <w:tabs>
+          <w:tab w:val="num" w:pos="6480"/>
+        </w:tabs>
+        <w:ind w:left="6480" w:hanging="360"/>
+      </w:pPr>
+    </w:lvl>
+  </w:abstractNum>
+  <w:abstractNum w:abstractNumId="32" w15:restartNumberingAfterBreak="0">
     <w:nsid w:val="5F8B2743"/>
     <w:multiLevelType w:val="hybridMultilevel"/>
     <w:tmpl w:val="565C85E8"/>
@@ -35468,7 +38113,7 @@
       </w:pPr>
     </w:lvl>
   </w:abstractNum>
-  <w:abstractNum w:abstractNumId="25" w15:restartNumberingAfterBreak="0">
+  <w:abstractNum w:abstractNumId="33" w15:restartNumberingAfterBreak="0">
     <w:nsid w:val="5FE06DBF"/>
     <w:multiLevelType w:val="multilevel"/>
     <w:tmpl w:val="F97A649A"/>
@@ -35617,7 +38262,120 @@
       </w:rPr>
     </w:lvl>
   </w:abstractNum>
-  <w:abstractNum w:abstractNumId="26" w15:restartNumberingAfterBreak="0">
+  <w:abstractNum w:abstractNumId="34" w15:restartNumberingAfterBreak="0">
+    <w:nsid w:val="67847DCF"/>
+    <w:multiLevelType w:val="multilevel"/>
+    <w:tmpl w:val="A624213C"/>
+    <w:lvl w:ilvl="0">
+      <w:start w:val="1"/>
+      <w:numFmt w:val="decimal"/>
+      <w:lvlText w:val="%1."/>
+      <w:lvlJc w:val="left"/>
+      <w:pPr>
+        <w:tabs>
+          <w:tab w:val="num" w:pos="720"/>
+        </w:tabs>
+        <w:ind w:left="720" w:hanging="360"/>
+      </w:pPr>
+    </w:lvl>
+    <w:lvl w:ilvl="1" w:tentative="1">
+      <w:start w:val="1"/>
+      <w:numFmt w:val="decimal"/>
+      <w:lvlText w:val="%2."/>
+      <w:lvlJc w:val="left"/>
+      <w:pPr>
+        <w:tabs>
+          <w:tab w:val="num" w:pos="1440"/>
+        </w:tabs>
+        <w:ind w:left="1440" w:hanging="360"/>
+      </w:pPr>
+    </w:lvl>
+    <w:lvl w:ilvl="2" w:tentative="1">
+      <w:start w:val="1"/>
+      <w:numFmt w:val="decimal"/>
+      <w:lvlText w:val="%3."/>
+      <w:lvlJc w:val="left"/>
+      <w:pPr>
+        <w:tabs>
+          <w:tab w:val="num" w:pos="2160"/>
+        </w:tabs>
+        <w:ind w:left="2160" w:hanging="360"/>
+      </w:pPr>
+    </w:lvl>
+    <w:lvl w:ilvl="3" w:tentative="1">
+      <w:start w:val="1"/>
+      <w:numFmt w:val="decimal"/>
+      <w:lvlText w:val="%4."/>
+      <w:lvlJc w:val="left"/>
+      <w:pPr>
+        <w:tabs>
+          <w:tab w:val="num" w:pos="2880"/>
+        </w:tabs>
+        <w:ind w:left="2880" w:hanging="360"/>
+      </w:pPr>
+    </w:lvl>
+    <w:lvl w:ilvl="4" w:tentative="1">
+      <w:start w:val="1"/>
+      <w:numFmt w:val="decimal"/>
+      <w:lvlText w:val="%5."/>
+      <w:lvlJc w:val="left"/>
+      <w:pPr>
+        <w:tabs>
+          <w:tab w:val="num" w:pos="3600"/>
+        </w:tabs>
+        <w:ind w:left="3600" w:hanging="360"/>
+      </w:pPr>
+    </w:lvl>
+    <w:lvl w:ilvl="5" w:tentative="1">
+      <w:start w:val="1"/>
+      <w:numFmt w:val="decimal"/>
+      <w:lvlText w:val="%6."/>
+      <w:lvlJc w:val="left"/>
+      <w:pPr>
+        <w:tabs>
+          <w:tab w:val="num" w:pos="4320"/>
+        </w:tabs>
+        <w:ind w:left="4320" w:hanging="360"/>
+      </w:pPr>
+    </w:lvl>
+    <w:lvl w:ilvl="6" w:tentative="1">
+      <w:start w:val="1"/>
+      <w:numFmt w:val="decimal"/>
+      <w:lvlText w:val="%7."/>
+      <w:lvlJc w:val="left"/>
+      <w:pPr>
+        <w:tabs>
+          <w:tab w:val="num" w:pos="5040"/>
+        </w:tabs>
+        <w:ind w:left="5040" w:hanging="360"/>
+      </w:pPr>
+    </w:lvl>
+    <w:lvl w:ilvl="7" w:tentative="1">
+      <w:start w:val="1"/>
+      <w:numFmt w:val="decimal"/>
+      <w:lvlText w:val="%8."/>
+      <w:lvlJc w:val="left"/>
+      <w:pPr>
+        <w:tabs>
+          <w:tab w:val="num" w:pos="5760"/>
+        </w:tabs>
+        <w:ind w:left="5760" w:hanging="360"/>
+      </w:pPr>
+    </w:lvl>
+    <w:lvl w:ilvl="8" w:tentative="1">
+      <w:start w:val="1"/>
+      <w:numFmt w:val="decimal"/>
+      <w:lvlText w:val="%9."/>
+      <w:lvlJc w:val="left"/>
+      <w:pPr>
+        <w:tabs>
+          <w:tab w:val="num" w:pos="6480"/>
+        </w:tabs>
+        <w:ind w:left="6480" w:hanging="360"/>
+      </w:pPr>
+    </w:lvl>
+  </w:abstractNum>
+  <w:abstractNum w:abstractNumId="35" w15:restartNumberingAfterBreak="0">
     <w:nsid w:val="6AC55D85"/>
     <w:multiLevelType w:val="hybridMultilevel"/>
     <w:tmpl w:val="CFFA3EC6"/>
@@ -35706,7 +38464,7 @@
       </w:pPr>
     </w:lvl>
   </w:abstractNum>
-  <w:abstractNum w:abstractNumId="27" w15:restartNumberingAfterBreak="0">
+  <w:abstractNum w:abstractNumId="36" w15:restartNumberingAfterBreak="0">
     <w:nsid w:val="6E643D6B"/>
     <w:multiLevelType w:val="multilevel"/>
     <w:tmpl w:val="C472FB5A"/>
@@ -35819,7 +38577,7 @@
       </w:pPr>
     </w:lvl>
   </w:abstractNum>
-  <w:abstractNum w:abstractNumId="28" w15:restartNumberingAfterBreak="0">
+  <w:abstractNum w:abstractNumId="37" w15:restartNumberingAfterBreak="0">
     <w:nsid w:val="71633162"/>
     <w:multiLevelType w:val="multilevel"/>
     <w:tmpl w:val="BDEEFDF0"/>
@@ -35960,7 +38718,185 @@
       </w:rPr>
     </w:lvl>
   </w:abstractNum>
-  <w:abstractNum w:abstractNumId="29" w15:restartNumberingAfterBreak="0">
+  <w:abstractNum w:abstractNumId="38" w15:restartNumberingAfterBreak="0">
+    <w:nsid w:val="724F1EA3"/>
+    <w:multiLevelType w:val="hybridMultilevel"/>
+    <w:tmpl w:val="3B1AC6DE"/>
+    <w:lvl w:ilvl="0" w:tplc="080A000F">
+      <w:start w:val="1"/>
+      <w:numFmt w:val="decimal"/>
+      <w:lvlText w:val="%1."/>
+      <w:lvlJc w:val="left"/>
+      <w:pPr>
+        <w:ind w:left="720" w:hanging="360"/>
+      </w:pPr>
+      <w:rPr>
+        <w:rFonts w:hint="default"/>
+      </w:rPr>
+    </w:lvl>
+    <w:lvl w:ilvl="1" w:tplc="080A0019" w:tentative="1">
+      <w:start w:val="1"/>
+      <w:numFmt w:val="lowerLetter"/>
+      <w:lvlText w:val="%2."/>
+      <w:lvlJc w:val="left"/>
+      <w:pPr>
+        <w:ind w:left="1440" w:hanging="360"/>
+      </w:pPr>
+    </w:lvl>
+    <w:lvl w:ilvl="2" w:tplc="080A001B" w:tentative="1">
+      <w:start w:val="1"/>
+      <w:numFmt w:val="lowerRoman"/>
+      <w:lvlText w:val="%3."/>
+      <w:lvlJc w:val="right"/>
+      <w:pPr>
+        <w:ind w:left="2160" w:hanging="180"/>
+      </w:pPr>
+    </w:lvl>
+    <w:lvl w:ilvl="3" w:tplc="080A000F" w:tentative="1">
+      <w:start w:val="1"/>
+      <w:numFmt w:val="decimal"/>
+      <w:lvlText w:val="%4."/>
+      <w:lvlJc w:val="left"/>
+      <w:pPr>
+        <w:ind w:left="2880" w:hanging="360"/>
+      </w:pPr>
+    </w:lvl>
+    <w:lvl w:ilvl="4" w:tplc="080A0019" w:tentative="1">
+      <w:start w:val="1"/>
+      <w:numFmt w:val="lowerLetter"/>
+      <w:lvlText w:val="%5."/>
+      <w:lvlJc w:val="left"/>
+      <w:pPr>
+        <w:ind w:left="3600" w:hanging="360"/>
+      </w:pPr>
+    </w:lvl>
+    <w:lvl w:ilvl="5" w:tplc="080A001B" w:tentative="1">
+      <w:start w:val="1"/>
+      <w:numFmt w:val="lowerRoman"/>
+      <w:lvlText w:val="%6."/>
+      <w:lvlJc w:val="right"/>
+      <w:pPr>
+        <w:ind w:left="4320" w:hanging="180"/>
+      </w:pPr>
+    </w:lvl>
+    <w:lvl w:ilvl="6" w:tplc="080A000F" w:tentative="1">
+      <w:start w:val="1"/>
+      <w:numFmt w:val="decimal"/>
+      <w:lvlText w:val="%7."/>
+      <w:lvlJc w:val="left"/>
+      <w:pPr>
+        <w:ind w:left="5040" w:hanging="360"/>
+      </w:pPr>
+    </w:lvl>
+    <w:lvl w:ilvl="7" w:tplc="080A0019" w:tentative="1">
+      <w:start w:val="1"/>
+      <w:numFmt w:val="lowerLetter"/>
+      <w:lvlText w:val="%8."/>
+      <w:lvlJc w:val="left"/>
+      <w:pPr>
+        <w:ind w:left="5760" w:hanging="360"/>
+      </w:pPr>
+    </w:lvl>
+    <w:lvl w:ilvl="8" w:tplc="080A001B" w:tentative="1">
+      <w:start w:val="1"/>
+      <w:numFmt w:val="lowerRoman"/>
+      <w:lvlText w:val="%9."/>
+      <w:lvlJc w:val="right"/>
+      <w:pPr>
+        <w:ind w:left="6480" w:hanging="180"/>
+      </w:pPr>
+    </w:lvl>
+  </w:abstractNum>
+  <w:abstractNum w:abstractNumId="39" w15:restartNumberingAfterBreak="0">
+    <w:nsid w:val="77C74F97"/>
+    <w:multiLevelType w:val="hybridMultilevel"/>
+    <w:tmpl w:val="8926E1D2"/>
+    <w:lvl w:ilvl="0" w:tplc="080A000F">
+      <w:start w:val="1"/>
+      <w:numFmt w:val="decimal"/>
+      <w:lvlText w:val="%1."/>
+      <w:lvlJc w:val="left"/>
+      <w:pPr>
+        <w:ind w:left="720" w:hanging="360"/>
+      </w:pPr>
+      <w:rPr>
+        <w:rFonts w:hint="default"/>
+      </w:rPr>
+    </w:lvl>
+    <w:lvl w:ilvl="1" w:tplc="080A0019" w:tentative="1">
+      <w:start w:val="1"/>
+      <w:numFmt w:val="lowerLetter"/>
+      <w:lvlText w:val="%2."/>
+      <w:lvlJc w:val="left"/>
+      <w:pPr>
+        <w:ind w:left="1440" w:hanging="360"/>
+      </w:pPr>
+    </w:lvl>
+    <w:lvl w:ilvl="2" w:tplc="080A001B" w:tentative="1">
+      <w:start w:val="1"/>
+      <w:numFmt w:val="lowerRoman"/>
+      <w:lvlText w:val="%3."/>
+      <w:lvlJc w:val="right"/>
+      <w:pPr>
+        <w:ind w:left="2160" w:hanging="180"/>
+      </w:pPr>
+    </w:lvl>
+    <w:lvl w:ilvl="3" w:tplc="080A000F" w:tentative="1">
+      <w:start w:val="1"/>
+      <w:numFmt w:val="decimal"/>
+      <w:lvlText w:val="%4."/>
+      <w:lvlJc w:val="left"/>
+      <w:pPr>
+        <w:ind w:left="2880" w:hanging="360"/>
+      </w:pPr>
+    </w:lvl>
+    <w:lvl w:ilvl="4" w:tplc="080A0019" w:tentative="1">
+      <w:start w:val="1"/>
+      <w:numFmt w:val="lowerLetter"/>
+      <w:lvlText w:val="%5."/>
+      <w:lvlJc w:val="left"/>
+      <w:pPr>
+        <w:ind w:left="3600" w:hanging="360"/>
+      </w:pPr>
+    </w:lvl>
+    <w:lvl w:ilvl="5" w:tplc="080A001B" w:tentative="1">
+      <w:start w:val="1"/>
+      <w:numFmt w:val="lowerRoman"/>
+      <w:lvlText w:val="%6."/>
+      <w:lvlJc w:val="right"/>
+      <w:pPr>
+        <w:ind w:left="4320" w:hanging="180"/>
+      </w:pPr>
+    </w:lvl>
+    <w:lvl w:ilvl="6" w:tplc="080A000F" w:tentative="1">
+      <w:start w:val="1"/>
+      <w:numFmt w:val="decimal"/>
+      <w:lvlText w:val="%7."/>
+      <w:lvlJc w:val="left"/>
+      <w:pPr>
+        <w:ind w:left="5040" w:hanging="360"/>
+      </w:pPr>
+    </w:lvl>
+    <w:lvl w:ilvl="7" w:tplc="080A0019" w:tentative="1">
+      <w:start w:val="1"/>
+      <w:numFmt w:val="lowerLetter"/>
+      <w:lvlText w:val="%8."/>
+      <w:lvlJc w:val="left"/>
+      <w:pPr>
+        <w:ind w:left="5760" w:hanging="360"/>
+      </w:pPr>
+    </w:lvl>
+    <w:lvl w:ilvl="8" w:tplc="080A001B" w:tentative="1">
+      <w:start w:val="1"/>
+      <w:numFmt w:val="lowerRoman"/>
+      <w:lvlText w:val="%9."/>
+      <w:lvlJc w:val="right"/>
+      <w:pPr>
+        <w:ind w:left="6480" w:hanging="180"/>
+      </w:pPr>
+    </w:lvl>
+  </w:abstractNum>
+  <w:abstractNum w:abstractNumId="40" w15:restartNumberingAfterBreak="0">
     <w:nsid w:val="78FF15E5"/>
     <w:multiLevelType w:val="multilevel"/>
     <w:tmpl w:val="6F7E9032"/>
@@ -36109,7 +39045,7 @@
       </w:rPr>
     </w:lvl>
   </w:abstractNum>
-  <w:abstractNum w:abstractNumId="30" w15:restartNumberingAfterBreak="0">
+  <w:abstractNum w:abstractNumId="41" w15:restartNumberingAfterBreak="0">
     <w:nsid w:val="7C0B04CA"/>
     <w:multiLevelType w:val="hybridMultilevel"/>
     <w:tmpl w:val="8B98DD9E"/>
@@ -36198,68 +39134,157 @@
       </w:pPr>
     </w:lvl>
   </w:abstractNum>
+  <w:abstractNum w:abstractNumId="42" w15:restartNumberingAfterBreak="0">
+    <w:nsid w:val="7EEB53AE"/>
+    <w:multiLevelType w:val="hybridMultilevel"/>
+    <w:tmpl w:val="F87C48AE"/>
+    <w:lvl w:ilvl="0" w:tplc="080A000F">
+      <w:start w:val="1"/>
+      <w:numFmt w:val="decimal"/>
+      <w:lvlText w:val="%1."/>
+      <w:lvlJc w:val="left"/>
+      <w:pPr>
+        <w:ind w:left="720" w:hanging="360"/>
+      </w:pPr>
+      <w:rPr>
+        <w:rFonts w:hint="default"/>
+      </w:rPr>
+    </w:lvl>
+    <w:lvl w:ilvl="1" w:tplc="080A0019" w:tentative="1">
+      <w:start w:val="1"/>
+      <w:numFmt w:val="lowerLetter"/>
+      <w:lvlText w:val="%2."/>
+      <w:lvlJc w:val="left"/>
+      <w:pPr>
+        <w:ind w:left="1440" w:hanging="360"/>
+      </w:pPr>
+    </w:lvl>
+    <w:lvl w:ilvl="2" w:tplc="080A001B" w:tentative="1">
+      <w:start w:val="1"/>
+      <w:numFmt w:val="lowerRoman"/>
+      <w:lvlText w:val="%3."/>
+      <w:lvlJc w:val="right"/>
+      <w:pPr>
+        <w:ind w:left="2160" w:hanging="180"/>
+      </w:pPr>
+    </w:lvl>
+    <w:lvl w:ilvl="3" w:tplc="080A000F" w:tentative="1">
+      <w:start w:val="1"/>
+      <w:numFmt w:val="decimal"/>
+      <w:lvlText w:val="%4."/>
+      <w:lvlJc w:val="left"/>
+      <w:pPr>
+        <w:ind w:left="2880" w:hanging="360"/>
+      </w:pPr>
+    </w:lvl>
+    <w:lvl w:ilvl="4" w:tplc="080A0019" w:tentative="1">
+      <w:start w:val="1"/>
+      <w:numFmt w:val="lowerLetter"/>
+      <w:lvlText w:val="%5."/>
+      <w:lvlJc w:val="left"/>
+      <w:pPr>
+        <w:ind w:left="3600" w:hanging="360"/>
+      </w:pPr>
+    </w:lvl>
+    <w:lvl w:ilvl="5" w:tplc="080A001B" w:tentative="1">
+      <w:start w:val="1"/>
+      <w:numFmt w:val="lowerRoman"/>
+      <w:lvlText w:val="%6."/>
+      <w:lvlJc w:val="right"/>
+      <w:pPr>
+        <w:ind w:left="4320" w:hanging="180"/>
+      </w:pPr>
+    </w:lvl>
+    <w:lvl w:ilvl="6" w:tplc="080A000F" w:tentative="1">
+      <w:start w:val="1"/>
+      <w:numFmt w:val="decimal"/>
+      <w:lvlText w:val="%7."/>
+      <w:lvlJc w:val="left"/>
+      <w:pPr>
+        <w:ind w:left="5040" w:hanging="360"/>
+      </w:pPr>
+    </w:lvl>
+    <w:lvl w:ilvl="7" w:tplc="080A0019" w:tentative="1">
+      <w:start w:val="1"/>
+      <w:numFmt w:val="lowerLetter"/>
+      <w:lvlText w:val="%8."/>
+      <w:lvlJc w:val="left"/>
+      <w:pPr>
+        <w:ind w:left="5760" w:hanging="360"/>
+      </w:pPr>
+    </w:lvl>
+    <w:lvl w:ilvl="8" w:tplc="080A001B" w:tentative="1">
+      <w:start w:val="1"/>
+      <w:numFmt w:val="lowerRoman"/>
+      <w:lvlText w:val="%9."/>
+      <w:lvlJc w:val="right"/>
+      <w:pPr>
+        <w:ind w:left="6480" w:hanging="180"/>
+      </w:pPr>
+    </w:lvl>
+  </w:abstractNum>
   <w:num w:numId="1" w16cid:durableId="1358039750">
-    <w:abstractNumId w:val="23"/>
+    <w:abstractNumId w:val="30"/>
   </w:num>
   <w:num w:numId="2" w16cid:durableId="748231600">
-    <w:abstractNumId w:val="28"/>
+    <w:abstractNumId w:val="37"/>
   </w:num>
   <w:num w:numId="3" w16cid:durableId="511648706">
-    <w:abstractNumId w:val="16"/>
+    <w:abstractNumId w:val="20"/>
   </w:num>
   <w:num w:numId="4" w16cid:durableId="302931357">
-    <w:abstractNumId w:val="13"/>
+    <w:abstractNumId w:val="17"/>
   </w:num>
   <w:num w:numId="5" w16cid:durableId="2066638193">
-    <w:abstractNumId w:val="26"/>
+    <w:abstractNumId w:val="35"/>
   </w:num>
   <w:num w:numId="6" w16cid:durableId="1052776721">
+    <w:abstractNumId w:val="27"/>
+  </w:num>
+  <w:num w:numId="7" w16cid:durableId="603341474">
+    <w:abstractNumId w:val="3"/>
+  </w:num>
+  <w:num w:numId="8" w16cid:durableId="336032514">
+    <w:abstractNumId w:val="10"/>
+  </w:num>
+  <w:num w:numId="9" w16cid:durableId="1928927518">
+    <w:abstractNumId w:val="1"/>
+  </w:num>
+  <w:num w:numId="10" w16cid:durableId="885290497">
     <w:abstractNumId w:val="21"/>
   </w:num>
-  <w:num w:numId="7" w16cid:durableId="603341474">
-    <w:abstractNumId w:val="1"/>
-  </w:num>
-  <w:num w:numId="8" w16cid:durableId="336032514">
-    <w:abstractNumId w:val="7"/>
-  </w:num>
-  <w:num w:numId="9" w16cid:durableId="1928927518">
-    <w:abstractNumId w:val="0"/>
-  </w:num>
-  <w:num w:numId="10" w16cid:durableId="885290497">
-    <w:abstractNumId w:val="17"/>
-  </w:num>
   <w:num w:numId="11" w16cid:durableId="1729450780">
-    <w:abstractNumId w:val="24"/>
+    <w:abstractNumId w:val="32"/>
   </w:num>
   <w:num w:numId="12" w16cid:durableId="452015701">
-    <w:abstractNumId w:val="15"/>
+    <w:abstractNumId w:val="19"/>
   </w:num>
   <w:num w:numId="13" w16cid:durableId="1003626044">
+    <w:abstractNumId w:val="11"/>
+  </w:num>
+  <w:num w:numId="14" w16cid:durableId="74741759">
+    <w:abstractNumId w:val="9"/>
+  </w:num>
+  <w:num w:numId="15" w16cid:durableId="2083870032">
     <w:abstractNumId w:val="8"/>
   </w:num>
-  <w:num w:numId="14" w16cid:durableId="74741759">
-    <w:abstractNumId w:val="6"/>
-  </w:num>
-  <w:num w:numId="15" w16cid:durableId="2083870032">
-    <w:abstractNumId w:val="5"/>
-  </w:num>
   <w:num w:numId="16" w16cid:durableId="153573697">
-    <w:abstractNumId w:val="28"/>
+    <w:abstractNumId w:val="37"/>
     <w:lvlOverride w:ilvl="0">
       <w:startOverride w:val="1"/>
     </w:lvlOverride>
   </w:num>
   <w:num w:numId="17" w16cid:durableId="1892767894">
-    <w:abstractNumId w:val="30"/>
+    <w:abstractNumId w:val="41"/>
   </w:num>
   <w:num w:numId="18" w16cid:durableId="1832678344">
-    <w:abstractNumId w:val="12"/>
+    <w:abstractNumId w:val="15"/>
   </w:num>
   <w:num w:numId="19" w16cid:durableId="66420253">
-    <w:abstractNumId w:val="4"/>
+    <w:abstractNumId w:val="6"/>
   </w:num>
   <w:num w:numId="20" w16cid:durableId="1990549052">
-    <w:abstractNumId w:val="16"/>
+    <w:abstractNumId w:val="20"/>
     <w:lvlOverride w:ilvl="0">
       <w:startOverride w:val="1"/>
     </w:lvlOverride>
@@ -36289,7 +39314,7 @@
     </w:lvlOverride>
   </w:num>
   <w:num w:numId="21" w16cid:durableId="341787480">
-    <w:abstractNumId w:val="16"/>
+    <w:abstractNumId w:val="20"/>
     <w:lvlOverride w:ilvl="0">
       <w:startOverride w:val="1"/>
     </w:lvlOverride>
@@ -36319,7 +39344,7 @@
     </w:lvlOverride>
   </w:num>
   <w:num w:numId="22" w16cid:durableId="1314336005">
-    <w:abstractNumId w:val="16"/>
+    <w:abstractNumId w:val="20"/>
     <w:lvlOverride w:ilvl="0">
       <w:startOverride w:val="1"/>
     </w:lvlOverride>
@@ -36349,43 +39374,79 @@
     </w:lvlOverride>
   </w:num>
   <w:num w:numId="23" w16cid:durableId="1455364626">
-    <w:abstractNumId w:val="20"/>
+    <w:abstractNumId w:val="25"/>
   </w:num>
   <w:num w:numId="24" w16cid:durableId="341512015">
+    <w:abstractNumId w:val="18"/>
+  </w:num>
+  <w:num w:numId="25" w16cid:durableId="1983150841">
+    <w:abstractNumId w:val="12"/>
+  </w:num>
+  <w:num w:numId="26" w16cid:durableId="2031101176">
+    <w:abstractNumId w:val="24"/>
+  </w:num>
+  <w:num w:numId="27" w16cid:durableId="819735417">
+    <w:abstractNumId w:val="40"/>
+  </w:num>
+  <w:num w:numId="28" w16cid:durableId="1159468330">
+    <w:abstractNumId w:val="5"/>
+  </w:num>
+  <w:num w:numId="29" w16cid:durableId="1494369918">
+    <w:abstractNumId w:val="13"/>
+  </w:num>
+  <w:num w:numId="30" w16cid:durableId="1702508552">
+    <w:abstractNumId w:val="4"/>
+  </w:num>
+  <w:num w:numId="31" w16cid:durableId="508720344">
     <w:abstractNumId w:val="14"/>
   </w:num>
-  <w:num w:numId="25" w16cid:durableId="1983150841">
-    <w:abstractNumId w:val="9"/>
+  <w:num w:numId="32" w16cid:durableId="1964996403">
+    <w:abstractNumId w:val="33"/>
   </w:num>
-  <w:num w:numId="26" w16cid:durableId="2031101176">
-    <w:abstractNumId w:val="19"/>
+  <w:num w:numId="33" w16cid:durableId="856432317">
+    <w:abstractNumId w:val="36"/>
   </w:num>
-  <w:num w:numId="27" w16cid:durableId="819735417">
+  <w:num w:numId="34" w16cid:durableId="352849371">
+    <w:abstractNumId w:val="22"/>
+  </w:num>
+  <w:num w:numId="35" w16cid:durableId="1013801190">
+    <w:abstractNumId w:val="28"/>
+  </w:num>
+  <w:num w:numId="36" w16cid:durableId="1442803899">
+    <w:abstractNumId w:val="2"/>
+  </w:num>
+  <w:num w:numId="37" w16cid:durableId="807892876">
+    <w:abstractNumId w:val="34"/>
+  </w:num>
+  <w:num w:numId="38" w16cid:durableId="1445686806">
+    <w:abstractNumId w:val="0"/>
+  </w:num>
+  <w:num w:numId="39" w16cid:durableId="95832666">
+    <w:abstractNumId w:val="31"/>
+  </w:num>
+  <w:num w:numId="40" w16cid:durableId="2037656768">
+    <w:abstractNumId w:val="16"/>
+  </w:num>
+  <w:num w:numId="41" w16cid:durableId="1704213342">
+    <w:abstractNumId w:val="23"/>
+  </w:num>
+  <w:num w:numId="42" w16cid:durableId="854997657">
+    <w:abstractNumId w:val="39"/>
+  </w:num>
+  <w:num w:numId="43" w16cid:durableId="1554583210">
     <w:abstractNumId w:val="29"/>
   </w:num>
-  <w:num w:numId="28" w16cid:durableId="1159468330">
-    <w:abstractNumId w:val="3"/>
+  <w:num w:numId="44" w16cid:durableId="890387363">
+    <w:abstractNumId w:val="26"/>
   </w:num>
-  <w:num w:numId="29" w16cid:durableId="1494369918">
-    <w:abstractNumId w:val="10"/>
+  <w:num w:numId="45" w16cid:durableId="295449129">
+    <w:abstractNumId w:val="38"/>
   </w:num>
-  <w:num w:numId="30" w16cid:durableId="1702508552">
-    <w:abstractNumId w:val="2"/>
+  <w:num w:numId="46" w16cid:durableId="580523862">
+    <w:abstractNumId w:val="7"/>
   </w:num>
-  <w:num w:numId="31" w16cid:durableId="508720344">
-    <w:abstractNumId w:val="11"/>
-  </w:num>
-  <w:num w:numId="32" w16cid:durableId="1964996403">
-    <w:abstractNumId w:val="25"/>
-  </w:num>
-  <w:num w:numId="33" w16cid:durableId="856432317">
-    <w:abstractNumId w:val="27"/>
-  </w:num>
-  <w:num w:numId="34" w16cid:durableId="352849371">
-    <w:abstractNumId w:val="18"/>
-  </w:num>
-  <w:num w:numId="35" w16cid:durableId="1013801190">
-    <w:abstractNumId w:val="22"/>
+  <w:num w:numId="47" w16cid:durableId="1594120714">
+    <w:abstractNumId w:val="42"/>
   </w:num>
   <w:numIdMacAtCleanup w:val="10"/>
 </w:numbering>
@@ -37691,6 +40752,18 @@
       <w:szCs w:val="18"/>
     </w:rPr>
   </w:style>
+  <w:style w:type="character" w:styleId="Hipervnculovisitado">
+    <w:name w:val="FollowedHyperlink"/>
+    <w:basedOn w:val="Fuentedeprrafopredeter"/>
+    <w:uiPriority w:val="99"/>
+    <w:semiHidden/>
+    <w:unhideWhenUsed/>
+    <w:rsid w:val="008B6365"/>
+    <w:rPr>
+      <w:color w:val="954F72" w:themeColor="followedHyperlink"/>
+      <w:u w:val="single"/>
+    </w:rPr>
+  </w:style>
 </w:styles>
 </file>
 

</xml_diff>